<commit_message>
actualizacion 12 de abril 2025
</commit_message>
<xml_diff>
--- a/src/notebooks/visualization/Chimérica/Análisis de Dependencias y Guerra Comercial EEUU-China v2.docx
+++ b/src/notebooks/visualization/Chimérica/Análisis de Dependencias y Guerra Comercial EEUU-China v2.docx
@@ -3,52 +3,32 @@
 <w:document xmlns:wpc="http://schemas.microsoft.com/office/word/2010/wordprocessingCanvas" xmlns:cx="http://schemas.microsoft.com/office/drawing/2014/chartex" xmlns:cx1="http://schemas.microsoft.com/office/drawing/2015/9/8/chartex" xmlns:cx2="http://schemas.microsoft.com/office/drawing/2015/10/21/chartex" xmlns:cx3="http://schemas.microsoft.com/office/drawing/2016/5/9/chartex" xmlns:cx4="http://schemas.microsoft.com/office/drawing/2016/5/10/chartex" xmlns:cx5="http://schemas.microsoft.com/office/drawing/2016/5/11/chartex" xmlns:cx6="http://schemas.microsoft.com/office/drawing/2016/5/12/chartex" xmlns:cx7="http://schemas.microsoft.com/office/drawing/2016/5/13/chartex" xmlns:cx8="http://schemas.microsoft.com/office/drawing/2016/5/14/chartex" xmlns:mc="http://schemas.openxmlformats.org/markup-compatibility/2006" xmlns:aink="http://schemas.microsoft.com/office/drawing/2016/ink" xmlns:am3d="http://schemas.microsoft.com/office/drawing/2017/model3d" xmlns:o="urn:schemas-microsoft-com:office:office" xmlns:oel="http://schemas.microsoft.com/office/2019/extlst" xmlns:r="http://schemas.openxmlformats.org/officeDocument/2006/relationships" xmlns:m="http://schemas.openxmlformats.org/officeDocument/2006/math" xmlns:v="urn:schemas-microsoft-com:vml" xmlns:wp14="http://schemas.microsoft.com/office/word/2010/wordprocessingDrawing" xmlns:wp="http://schemas.openxmlformats.org/drawingml/2006/wordprocessingDrawing" xmlns:w10="urn:schemas-microsoft-com:office:word" xmlns:w="http://schemas.openxmlformats.org/wordprocessingml/2006/main" xmlns:w14="http://schemas.microsoft.com/office/word/2010/wordml" xmlns:w15="http://schemas.microsoft.com/office/word/2012/wordml" xmlns:w16cex="http://schemas.microsoft.com/office/word/2018/wordml/cex" xmlns:w16cid="http://schemas.microsoft.com/office/word/2016/wordml/cid" xmlns:w16="http://schemas.microsoft.com/office/word/2018/wordml" xmlns:w16du="http://schemas.microsoft.com/office/word/2023/wordml/word16du" xmlns:w16sdtdh="http://schemas.microsoft.com/office/word/2020/wordml/sdtdatahash" xmlns:w16sdtfl="http://schemas.microsoft.com/office/word/2024/wordml/sdtformatlock" xmlns:w16se="http://schemas.microsoft.com/office/word/2015/wordml/symex" xmlns:wpg="http://schemas.microsoft.com/office/word/2010/wordprocessingGroup" xmlns:wpi="http://schemas.microsoft.com/office/word/2010/wordprocessingInk" xmlns:wne="http://schemas.microsoft.com/office/word/2006/wordml" xmlns:wps="http://schemas.microsoft.com/office/word/2010/wordprocessingShape" mc:Ignorable="w14 w15 w16se w16cid w16 w16cex w16sdtdh w16sdtfl w16du wp14">
   <w:body>
     <w:p>
-      <w:proofErr w:type="gramStart"/>
-      <w:r>
-        <w:t xml:space="preserve">  </w:t>
-      </w:r>
-      <w:r>
-        <w:rPr>
-          <w:b/>
-          <w:bCs/>
-        </w:rPr>
-        <w:t>Resumen</w:t>
-      </w:r>
-      <w:proofErr w:type="gramEnd"/>
-      <w:r>
-        <w:rPr>
-          <w:b/>
-          <w:bCs/>
-        </w:rPr>
-        <w:t xml:space="preserve"> ejecutivo</w:t>
+      <w:r>
+        <w:rPr>
+          <w:b/>
+          <w:bCs/>
+        </w:rPr>
+        <w:t>Resumen ejecutivo</w:t>
       </w:r>
       <w:r>
         <w:t xml:space="preserve"> (nuevo) </w:t>
       </w:r>
     </w:p>
     <w:p>
-      <w:proofErr w:type="gramStart"/>
-      <w:r>
-        <w:t xml:space="preserve">  </w:t>
-      </w:r>
-      <w:r>
-        <w:rPr>
-          <w:b/>
-          <w:bCs/>
-        </w:rPr>
-        <w:t>Contexto</w:t>
-      </w:r>
-      <w:proofErr w:type="gramEnd"/>
-      <w:r>
-        <w:rPr>
-          <w:b/>
-          <w:bCs/>
-        </w:rPr>
-        <w:t xml:space="preserve"> y relevancia</w:t>
-      </w:r>
-      <w:r>
-        <w:t xml:space="preserve"> (versión condensada de tu introducción) </w:t>
-      </w:r>
+      <w:pPr>
+        <w:rPr>
+          <w:b/>
+          <w:bCs/>
+        </w:rPr>
+      </w:pPr>
+    </w:p>
+    <w:p>
+      <w:pPr>
+        <w:rPr>
+          <w:b/>
+          <w:bCs/>
+        </w:rPr>
+      </w:pPr>
     </w:p>
     <w:p>
       <w:pPr>
@@ -70,16 +50,16 @@
         <w:jc w:val="both"/>
       </w:pPr>
       <w:r>
-        <w:t xml:space="preserve">En los últimos años, las relaciones entre Estados Unidos y China, las dos mayores economías del </w:t>
-      </w:r>
-      <w:proofErr w:type="gramStart"/>
-      <w:r>
-        <w:t>mundo,</w:t>
-      </w:r>
-      <w:proofErr w:type="gramEnd"/>
-      <w:r>
-        <w:t xml:space="preserve"> han entrado en una etapa de creciente competencia y tensión geoeconómica. El concepto de "guerra comercial", entendido como una escalada significativa en el uso de barreras arancelarias, no arancelarias y otras medidas restrictivas, ha dejado de ser una posibilidad teórica para convertirse en una realidad con episodios recurrentes de intensidad variable. El reciente mandato de Trump y la confirmación de su reelección, junto con la persistente ambición de China de dominar sectores estratégicos bajo su política de "doble circulación", han exacerbado estas tensiones, creando un escenario donde las consecuencias potenciales requieren un análisis detallado y fundamentado.</w:t>
-      </w:r>
+        <w:t>En los últimos años, las relaciones entre Estados Unidos y China, las dos mayores economías del mundo, han entrado en una etapa de creciente competencia y tensión geoeconómica. El concepto de "guerra comercial", entendido como una escalada significativa en el uso de barreras arancelarias, no arancelarias y otras medidas restrictivas, ha dejado de ser una posibilidad teórica para convertirse en una realidad con episodios recurrentes de intensidad variable. El reciente mandato de Trump y la confirmación de su reelección, junto con la persistente ambición de China de dominar sectores estratégicos bajo su política de "doble circulación", han exacerbado estas tensiones, creando un escenario donde las consecuencias potenciales requieren un análisis detallado y fundamentado.</w:t>
+      </w:r>
+      <w:r>
+        <w:t xml:space="preserve"> El día de la Liberación, sin embargo, se ha convertido en el detonante final del estallido de una guerra que en el momento de escribirse estas palabras había supuesto ya subidas arancelarias superiores al 100% en ambos casos.</w:t>
+      </w:r>
+    </w:p>
+    <w:p>
+      <w:pPr>
+        <w:jc w:val="both"/>
+      </w:pPr>
     </w:p>
     <w:p>
       <w:pPr>
@@ -110,15 +90,7 @@
         <w:jc w:val="both"/>
       </w:pPr>
       <w:r>
-        <w:t xml:space="preserve">Dada la enorme influencia económica de </w:t>
-      </w:r>
-      <w:proofErr w:type="gramStart"/>
-      <w:r>
-        <w:t>EEUU</w:t>
-      </w:r>
-      <w:proofErr w:type="gramEnd"/>
-      <w:r>
-        <w:t xml:space="preserve"> y China, y su papel central en estas redes globales de producción y comercio, una escalada en sus tensiones comerciales no quedaría contenida entre ellos. Las ondas expansivas afectarían prácticamente a todos los rincones del planeta, manifestándose en aumentos de precios en bienes de consumo cotidianos, interrupciones en las cadenas de suministro globales, impactos en el empleo en industrias exportadoras y dependientes de importaciones, volatilidad en mercados financieros y tipos de cambio, presiones inflacionarias generalizadas e incertidumbre económica que frena inversiones y crecimiento.</w:t>
+        <w:t>Dada la enorme influencia económica de EEUU y China, y su papel central en estas redes globales de producción y comercio, una escalada en sus tensiones comerciales no quedaría contenida entre ellos. Las ondas expansivas afectarían prácticamente a todos los rincones del planeta, manifestándose en aumentos de precios en bienes de consumo cotidianos, interrupciones en las cadenas de suministro globales, impactos en el empleo en industrias exportadoras y dependientes de importaciones, volatilidad en mercados financieros y tipos de cambio, presiones inflacionarias generalizadas e incertidumbre económica que frena inversiones y crecimiento.</w:t>
       </w:r>
     </w:p>
     <w:p>
@@ -132,6 +104,11 @@
     <w:p>
       <w:pPr>
         <w:jc w:val="both"/>
+      </w:pPr>
+    </w:p>
+    <w:p>
+      <w:pPr>
+        <w:jc w:val="both"/>
         <w:rPr>
           <w:b/>
           <w:bCs/>
@@ -150,57 +127,21 @@
         <w:jc w:val="both"/>
       </w:pPr>
       <w:r>
-        <w:t>Esta tensión comercial trasciende lo puramente económico. Se enmarca en un contexto más amplio de competencia geopolítica, donde el comercio y la tecnología se han convertido en instrumentos de influencia estratégica. La creciente tendencia a la "</w:t>
-      </w:r>
-      <w:proofErr w:type="spellStart"/>
-      <w:r>
-        <w:t>securitización</w:t>
-      </w:r>
-      <w:proofErr w:type="spellEnd"/>
-      <w:r>
-        <w:t xml:space="preserve">" de las relaciones económicas —donde consideraciones de seguridad nacional determinan cada vez más las políticas comerciales— ha llevado a conceptos como el desacoplamiento selectivo (selective </w:t>
-      </w:r>
-      <w:proofErr w:type="spellStart"/>
-      <w:r>
-        <w:t>decoupling</w:t>
-      </w:r>
-      <w:proofErr w:type="spellEnd"/>
-      <w:r>
-        <w:t>), que implica la reducción deliberada de interdependencias en sectores considerados críticos para la seguridad nacional; la reducción de riesgos (</w:t>
-      </w:r>
-      <w:proofErr w:type="spellStart"/>
-      <w:r>
-        <w:t>de-risking</w:t>
-      </w:r>
-      <w:proofErr w:type="spellEnd"/>
-      <w:r>
-        <w:t xml:space="preserve">), consistente en estrategias para disminuir vulnerabilidades excesivas sin abandonar completamente la cooperación económica; y el </w:t>
-      </w:r>
-      <w:proofErr w:type="spellStart"/>
+        <w:t xml:space="preserve">Esta tensión comercial trasciende lo puramente económico. Se enmarca en un contexto más amplio de competencia geopolítica, donde el comercio y la tecnología se han </w:t>
+      </w:r>
       <w:r>
         <w:lastRenderedPageBreak/>
-        <w:t>nearshoring</w:t>
-      </w:r>
-      <w:proofErr w:type="spellEnd"/>
-      <w:r>
-        <w:t xml:space="preserve"> y </w:t>
-      </w:r>
-      <w:proofErr w:type="spellStart"/>
-      <w:r>
-        <w:t>friendshoring</w:t>
-      </w:r>
-      <w:proofErr w:type="spellEnd"/>
-      <w:r>
-        <w:t>, que suponen la relocalización de cadenas de producción hacia países cercanos o aliados.</w:t>
-      </w:r>
-    </w:p>
-    <w:p>
-      <w:pPr>
-        <w:jc w:val="both"/>
-      </w:pPr>
-      <w:r>
-        <w:t>En abril de 2025, la administración Trump anunció nuevos aranceles sobre importaciones de China, la UE y otros países, incluyendo un mínimo del 10% sobre todos los productos importados y hasta un 60% sobre ciertas importaciones chinas. Esta acción, justificada como "aranceles recíprocos", representa una intensificación de la estrategia proteccionista y señala un posible recrudecimiento del conflicto comercial.</w:t>
-      </w:r>
+        <w:t>convertido en instrumentos de influencia estratégica. La creciente tendencia a la "securitización" de las relaciones económicas —donde consideraciones de seguridad nacional determinan cada vez más las políticas comerciales— ha llevado a conceptos como el desacoplamiento selectivo (selective decoupling), que implica la reducción deliberada de interdependencias en sectores considerados críticos para la seguridad nacional; la reducción de riesgos (de-risking), consistente en estrategias para disminuir vulnerabilidades excesivas sin abandonar completamente la cooperación económica; y el nearshoring y friendshoring, que suponen la relocalización de cadenas de producción hacia países cercanos o aliados.</w:t>
+      </w:r>
+    </w:p>
+    <w:p>
+      <w:pPr>
+        <w:jc w:val="both"/>
+        <w:rPr>
+          <w:b/>
+          <w:bCs/>
+        </w:rPr>
+      </w:pPr>
     </w:p>
     <w:p>
       <w:pPr>
@@ -223,39 +164,39 @@
         <w:jc w:val="both"/>
       </w:pPr>
       <w:r>
-        <w:t xml:space="preserve">Este análisis se apoya en datos comerciales bilaterales por industria de la International </w:t>
-      </w:r>
-      <w:proofErr w:type="spellStart"/>
-      <w:r>
-        <w:t>Trade</w:t>
-      </w:r>
-      <w:proofErr w:type="spellEnd"/>
-      <w:r>
-        <w:t xml:space="preserve"> and </w:t>
-      </w:r>
-      <w:proofErr w:type="spellStart"/>
-      <w:r>
-        <w:t>Production</w:t>
-      </w:r>
-      <w:proofErr w:type="spellEnd"/>
-      <w:r>
-        <w:t xml:space="preserve"> </w:t>
-      </w:r>
-      <w:proofErr w:type="spellStart"/>
-      <w:r>
-        <w:t>Database</w:t>
-      </w:r>
-      <w:proofErr w:type="spellEnd"/>
-      <w:r>
-        <w:t xml:space="preserve"> (ITP) correspondientes a 2019, aplicando una metodología que calcula no solo la dependencia comercial directa entre países, sino también la dependencia indirecta que surge a través de cadenas de suministro globales y países intermediarios.</w:t>
-      </w:r>
-    </w:p>
-    <w:p>
-      <w:pPr>
-        <w:jc w:val="both"/>
-      </w:pPr>
-      <w:r>
-        <w:t>Aunque los datos corresponden a 2019 —antes de la pandemia y otros desarrollos geopolíticos recientes— ofrecen una valiosa radiografía de las relaciones estructurales de interdependencia económica. Estas estructuras, si bien no son inmutables, tienden a evolucionar más lentamente que los flujos comerciales coyunturales, proporcionando una base sólida para identificar vulnerabilidades fundamentales.</w:t>
+        <w:t xml:space="preserve">Para apoyar el análisis se usa en este informe los datos del Índice de Seguridad Económica (ISE) elaborado para el Real Instituto Elcano. Dicho índice </w:t>
+      </w:r>
+      <w:r>
+        <w:t>calcula no solo la dependencia comercial directa entre países, sino también la dependencia indirecta que surge a través de cadenas de suministro globales y países intermediarios.</w:t>
+      </w:r>
+    </w:p>
+    <w:p>
+      <w:pPr>
+        <w:jc w:val="both"/>
+      </w:pPr>
+      <w:r>
+        <w:t>Para el cálculo del ISE se usan</w:t>
+      </w:r>
+      <w:r>
+        <w:t xml:space="preserve"> datos comerciales bilaterales por industria de la International Trade and Production Database (ITP) correspondientes a 2019</w:t>
+      </w:r>
+      <w:r>
+        <w:t xml:space="preserve">. </w:t>
+      </w:r>
+      <w:r>
+        <w:t>Aunque los datos corresponden a 2019 —antes de la pandemia y otros desarrollos geopolíticos recientes— ofrecen una valiosa radiografía de las relaciones estructurales de interdependencia económica</w:t>
+      </w:r>
+      <w:r>
+        <w:t>, en parte porque incorporan además datos de producción nacional, así como de los servicios, no solo de bienes</w:t>
+      </w:r>
+      <w:r>
+        <w:t xml:space="preserve">. </w:t>
+      </w:r>
+      <w:r>
+        <w:t>Además, e</w:t>
+      </w:r>
+      <w:r>
+        <w:t>stas estructuras, si bien no son inmutables, tienden a evolucionar más lentamente que los flujos comerciales coyunturales, proporcionando una base sólida para identificar vulnerabilidades fundamentales.</w:t>
       </w:r>
     </w:p>
     <w:p>
@@ -268,346 +209,178 @@
     </w:p>
     <w:p>
       <w:pPr>
-        <w:jc w:val="both"/>
-      </w:pPr>
-      <w:r>
-        <w:t>En un momento donde las tensiones geoeconómicas se intensifican y la fragmentación del comercio global parece acelerarse, comprender estas intrincadas interdependencias resulta esencial para que gobiernos, empresas y organismos internacionales puedan desarrollar estrategias efectivas de mitigación de riesgos.</w:t>
-      </w:r>
-    </w:p>
-    <w:p>
-      <w:pPr>
         <w:pStyle w:val="Ttulo2"/>
       </w:pPr>
+    </w:p>
+    <w:p>
+      <w:pPr>
+        <w:pStyle w:val="Ttulo2"/>
+      </w:pPr>
       <w:r>
         <w:t>Hallazgos clave sobre dependencias comerciales</w:t>
       </w:r>
     </w:p>
     <w:p>
       <w:pPr>
-        <w:jc w:val="both"/>
-        <w:rPr>
-          <w:b/>
-          <w:bCs/>
-        </w:rPr>
-      </w:pPr>
-      <w:r>
-        <w:rPr>
-          <w:b/>
-          <w:bCs/>
-        </w:rPr>
-        <w:t xml:space="preserve">Asimetrías sectoriales </w:t>
-      </w:r>
-      <w:proofErr w:type="gramStart"/>
-      <w:r>
-        <w:rPr>
-          <w:b/>
-          <w:bCs/>
-        </w:rPr>
-        <w:t>EEUU</w:t>
-      </w:r>
-      <w:proofErr w:type="gramEnd"/>
-      <w:r>
-        <w:rPr>
-          <w:b/>
-          <w:bCs/>
-        </w:rPr>
-        <w:t>-China</w:t>
-      </w:r>
-    </w:p>
-    <w:p>
-      <w:pPr>
-        <w:jc w:val="both"/>
-      </w:pPr>
-      <w:r>
-        <w:t>Nuestro análisis revela que, aunque en términos agregados la dependencia comercial entre Estados Unidos y China podría parecer relativamente equilibrada, con valores promedio de dependencia directa (USA←CHN ≈ 0.18, CHN←USA ≈ 0.16), esta visión general oculta profundas asimetrías a nivel sectorial que constituyen potenciales puntos de presión en caso de escalada del conflicto comercial.</w:t>
-      </w:r>
-    </w:p>
-    <w:p>
-      <w:pPr>
-        <w:jc w:val="both"/>
-      </w:pPr>
-      <w:r>
-        <w:t xml:space="preserve">[INCLUIR FIGURA 1: Gráfico de dispersión que muestra la dependencia bilateral entre </w:t>
-      </w:r>
-      <w:proofErr w:type="gramStart"/>
-      <w:r>
-        <w:t>EEUU</w:t>
-      </w:r>
-      <w:proofErr w:type="gramEnd"/>
-      <w:r>
-        <w:t xml:space="preserve"> y China por sectores. Cada punto representa un sector industrial, posicionado según la dependencia de </w:t>
-      </w:r>
-      <w:proofErr w:type="gramStart"/>
-      <w:r>
-        <w:t>EEUU</w:t>
-      </w:r>
-      <w:proofErr w:type="gramEnd"/>
-      <w:r>
-        <w:t xml:space="preserve"> hacia China (eje X) y la de China hacia </w:t>
-      </w:r>
-      <w:proofErr w:type="gramStart"/>
-      <w:r>
-        <w:t>EEUU</w:t>
-      </w:r>
-      <w:proofErr w:type="gramEnd"/>
-      <w:r>
-        <w:t xml:space="preserve"> (eje Y). El tamaño de cada punto indica el volumen comercial entre ambos, y el color refleja la asimetría de la dependencia.]</w:t>
-      </w:r>
-    </w:p>
-    <w:p>
-      <w:pPr>
-        <w:jc w:val="both"/>
-      </w:pPr>
-      <w:r>
-        <w:t xml:space="preserve">El mapa de dependencias sectoriales muestra patrones claramente diferenciados que revelan vulnerabilidades específicas para cada economía. Por un lado, Estados Unidos exhibe una fuerte dependencia hacia China en sectores relacionados con la electrónica de consumo y los componentes informáticos. "Office </w:t>
-      </w:r>
-      <w:proofErr w:type="spellStart"/>
-      <w:r>
-        <w:t>accounting</w:t>
-      </w:r>
-      <w:proofErr w:type="spellEnd"/>
-      <w:r>
-        <w:t xml:space="preserve"> and </w:t>
-      </w:r>
-      <w:proofErr w:type="spellStart"/>
-      <w:r>
-        <w:t>computing</w:t>
-      </w:r>
-      <w:proofErr w:type="spellEnd"/>
-      <w:r>
-        <w:t xml:space="preserve"> </w:t>
-      </w:r>
-      <w:proofErr w:type="spellStart"/>
-      <w:r>
-        <w:t>machinery</w:t>
-      </w:r>
-      <w:proofErr w:type="spellEnd"/>
-      <w:r>
-        <w:t xml:space="preserve">" y "TV and radio receivers and </w:t>
-      </w:r>
-      <w:proofErr w:type="spellStart"/>
-      <w:r>
-        <w:t>associated</w:t>
-      </w:r>
-      <w:proofErr w:type="spellEnd"/>
-      <w:r>
-        <w:t xml:space="preserve"> </w:t>
-      </w:r>
-      <w:proofErr w:type="spellStart"/>
-      <w:r>
-        <w:t>goods</w:t>
-      </w:r>
-      <w:proofErr w:type="spellEnd"/>
-      <w:r>
-        <w:t xml:space="preserve">" se destacan como los dos sectores donde </w:t>
-      </w:r>
-      <w:proofErr w:type="gramStart"/>
-      <w:r>
-        <w:t>EEUU</w:t>
-      </w:r>
-      <w:proofErr w:type="gramEnd"/>
-      <w:r>
-        <w:t xml:space="preserve"> muestra mayor dependencia, reflejando el papel dominante de China como fabricante y ensamblador mundial de estos productos. También es notable la dependencia estadounidense en "</w:t>
-      </w:r>
-      <w:proofErr w:type="spellStart"/>
-      <w:r>
-        <w:t>Optical</w:t>
-      </w:r>
-      <w:proofErr w:type="spellEnd"/>
-      <w:r>
-        <w:t xml:space="preserve"> </w:t>
-      </w:r>
-      <w:proofErr w:type="spellStart"/>
-      <w:r>
-        <w:t>instruments</w:t>
-      </w:r>
-      <w:proofErr w:type="spellEnd"/>
-      <w:r>
-        <w:t xml:space="preserve"> &amp; </w:t>
-      </w:r>
-      <w:proofErr w:type="spellStart"/>
-      <w:r>
-        <w:t>photographic</w:t>
-      </w:r>
-      <w:proofErr w:type="spellEnd"/>
-      <w:r>
-        <w:t xml:space="preserve"> </w:t>
-      </w:r>
-      <w:proofErr w:type="spellStart"/>
-      <w:r>
-        <w:t>equipment</w:t>
-      </w:r>
-      <w:proofErr w:type="spellEnd"/>
-      <w:r>
-        <w:t>" y "</w:t>
-      </w:r>
-      <w:proofErr w:type="spellStart"/>
-      <w:r>
-        <w:t>Accumulators</w:t>
-      </w:r>
-      <w:proofErr w:type="spellEnd"/>
-      <w:r>
-        <w:t xml:space="preserve"> </w:t>
-      </w:r>
-      <w:proofErr w:type="spellStart"/>
-      <w:r>
-        <w:t>primary</w:t>
-      </w:r>
-      <w:proofErr w:type="spellEnd"/>
-      <w:r>
-        <w:t xml:space="preserve"> </w:t>
-      </w:r>
-      <w:proofErr w:type="spellStart"/>
-      <w:r>
-        <w:t>cells</w:t>
-      </w:r>
-      <w:proofErr w:type="spellEnd"/>
-      <w:r>
-        <w:t xml:space="preserve"> and </w:t>
-      </w:r>
-      <w:proofErr w:type="spellStart"/>
-      <w:r>
-        <w:t>batteries</w:t>
-      </w:r>
-      <w:proofErr w:type="spellEnd"/>
-      <w:r>
-        <w:t>", lo que subraya vulnerabilidades adicionales en componentes tecnológicos y energéticos.</w:t>
-      </w:r>
-    </w:p>
-    <w:p>
-      <w:pPr>
-        <w:jc w:val="both"/>
-      </w:pPr>
-      <w:r>
-        <w:t>En contraste, China presenta sus mayores dependencias respecto a Estados Unidos en sectores de mayor valor añadido y contenido tecnológico. "</w:t>
-      </w:r>
-      <w:proofErr w:type="spellStart"/>
-      <w:r>
-        <w:t>Aircraft</w:t>
-      </w:r>
-      <w:proofErr w:type="spellEnd"/>
-      <w:r>
-        <w:t xml:space="preserve"> and </w:t>
-      </w:r>
-      <w:proofErr w:type="spellStart"/>
-      <w:r>
-        <w:t>spacecraft</w:t>
-      </w:r>
-      <w:proofErr w:type="spellEnd"/>
-      <w:r>
-        <w:t xml:space="preserve">" emerge como el sector donde China muestra la mayor dependencia, evidenciando su necesidad de tecnología aeronáutica avanzada donde </w:t>
-      </w:r>
-      <w:proofErr w:type="gramStart"/>
-      <w:r>
-        <w:t>EEUU</w:t>
-      </w:r>
-      <w:proofErr w:type="gramEnd"/>
-      <w:r>
-        <w:t xml:space="preserve"> mantiene un liderazgo global. Similar situación se observa en "Medical </w:t>
-      </w:r>
-      <w:proofErr w:type="spellStart"/>
-      <w:r>
-        <w:t>surgical</w:t>
-      </w:r>
-      <w:proofErr w:type="spellEnd"/>
-      <w:r>
-        <w:t xml:space="preserve"> and </w:t>
-      </w:r>
-      <w:proofErr w:type="spellStart"/>
-      <w:r>
-        <w:t>orthopaedic</w:t>
-      </w:r>
-      <w:proofErr w:type="spellEnd"/>
-      <w:r>
-        <w:t xml:space="preserve"> </w:t>
-      </w:r>
-      <w:proofErr w:type="spellStart"/>
-      <w:r>
-        <w:t>equipment</w:t>
-      </w:r>
-      <w:proofErr w:type="spellEnd"/>
-      <w:r>
-        <w:t xml:space="preserve">", donde la tecnología médica estadounidense sigue siendo crítica para el sistema sanitario chino. También destaca la dependencia china en "Basic </w:t>
-      </w:r>
-      <w:proofErr w:type="spellStart"/>
-      <w:r>
-        <w:t>precious</w:t>
-      </w:r>
-      <w:proofErr w:type="spellEnd"/>
-      <w:r>
-        <w:t xml:space="preserve"> and non-</w:t>
-      </w:r>
-      <w:proofErr w:type="spellStart"/>
-      <w:r>
-        <w:t>ferrous</w:t>
-      </w:r>
-      <w:proofErr w:type="spellEnd"/>
-      <w:r>
-        <w:t xml:space="preserve"> </w:t>
-      </w:r>
-      <w:proofErr w:type="spellStart"/>
-      <w:r>
-        <w:t>metals</w:t>
-      </w:r>
-      <w:proofErr w:type="spellEnd"/>
-      <w:r>
-        <w:t>", sugiriendo dependencias en materias primas específicas o metales procesados controlados por empresas estadounidenses.</w:t>
-      </w:r>
-    </w:p>
-    <w:p>
-      <w:pPr>
-        <w:jc w:val="both"/>
-      </w:pPr>
-      <w:r>
-        <w:t xml:space="preserve">Algunos sectores muestran niveles de dependencia más equilibrados, como "Electronic </w:t>
-      </w:r>
-      <w:proofErr w:type="spellStart"/>
-      <w:r>
-        <w:t>valves</w:t>
-      </w:r>
-      <w:proofErr w:type="spellEnd"/>
-      <w:r>
-        <w:t xml:space="preserve"> </w:t>
-      </w:r>
-      <w:proofErr w:type="spellStart"/>
-      <w:r>
-        <w:t>tubes</w:t>
-      </w:r>
-      <w:proofErr w:type="spellEnd"/>
-      <w:r>
-        <w:t xml:space="preserve"> etc.", que se sitúa cerca de la línea diagonal en el </w:t>
-      </w:r>
-      <w:proofErr w:type="gramStart"/>
-      <w:r>
-        <w:t>gráfico</w:t>
-      </w:r>
-      <w:proofErr w:type="gramEnd"/>
-      <w:r>
-        <w:t xml:space="preserve"> aunque con valores relativamente moderados. Por otro lado, sectores como "Basic </w:t>
-      </w:r>
-      <w:proofErr w:type="spellStart"/>
-      <w:r>
-        <w:t>iron</w:t>
-      </w:r>
-      <w:proofErr w:type="spellEnd"/>
-      <w:r>
-        <w:t xml:space="preserve"> and </w:t>
-      </w:r>
-      <w:proofErr w:type="spellStart"/>
-      <w:r>
-        <w:t>steel</w:t>
-      </w:r>
-      <w:proofErr w:type="spellEnd"/>
-      <w:r>
-        <w:t>" presentan bajas dependencias mutuas, indicando que ambas economías han desarrollado capacidades domésticas suficientes o han diversificado sus fuentes de suministro en estas industrias.</w:t>
-      </w:r>
-    </w:p>
-    <w:p>
-      <w:pPr>
-        <w:jc w:val="both"/>
-      </w:pPr>
-      <w:r>
-        <w:t>Estas asimetrías sectoriales tienen profundas implicaciones estratégicas. Los sectores donde un país depende fuertemente del otro se convierten en potenciales puntos de presión o "armas económicas" en un escenario de guerra comercial. Así, Estados Unidos podría ejercer presión mediante restricciones en tecnología aeroespacial o médica, mientras que China podría responder limitando suministros de electrónica y baterías. La efectividad de tales medidas dependería no solo de la magnitud de la dependencia, sino también de la existencia de alternativas viables y el tiempo necesario para desarrollarlas o acceder a ellas.</w:t>
+        <w:pStyle w:val="Ttulo3"/>
+      </w:pPr>
+      <w:r>
+        <w:t>Asimetrías sectoriales EEUU-China</w:t>
+      </w:r>
+    </w:p>
+    <w:p/>
+    <w:p>
+      <w:pPr>
+        <w:jc w:val="both"/>
+      </w:pPr>
+      <w:r>
+        <w:t>En un primer resultado, n</w:t>
+      </w:r>
+      <w:r>
+        <w:t>uestro análisis revela que, aunque en términos agregados la dependencia comercial entre Estados Unidos y China podría parecer relativamente equilibrada, con valores promedio de dependencia directa (USA←CHN ≈ 0.18, CHN←USA ≈ 0.16</w:t>
+      </w:r>
+      <w:r>
+        <w:t>, siendo 1 el máximo posible</w:t>
+      </w:r>
+      <w:r>
+        <w:t>), esta visión general oculta profundas asimetrías a nivel sectorial que constituyen potenciales puntos de presión en caso de escalada del conflicto comercial.</w:t>
+      </w:r>
+    </w:p>
+    <w:p>
+      <w:pPr>
+        <w:jc w:val="both"/>
+      </w:pPr>
+      <w:r>
+        <w:t xml:space="preserve">FIGURA 1: Gráfico de dispersión que muestra la dependencia bilateral entre EEUU y China por sectores. </w:t>
+      </w:r>
+    </w:p>
+    <w:p>
+      <w:pPr>
+        <w:jc w:val="both"/>
+      </w:pPr>
+      <w:r>
+        <w:drawing>
+          <wp:inline distT="0" distB="0" distL="0" distR="0" wp14:anchorId="48D95A08" wp14:editId="47152136">
+            <wp:extent cx="5400040" cy="4715510"/>
+            <wp:effectExtent l="0" t="0" r="0" b="8890"/>
+            <wp:docPr id="691550492" name="Imagen 1" descr="Gráfico, Gráfico de dispersión&#10;&#10;El contenido generado por IA puede ser incorrecto."/>
+            <wp:cNvGraphicFramePr>
+              <a:graphicFrameLocks xmlns:a="http://schemas.openxmlformats.org/drawingml/2006/main" noChangeAspect="1"/>
+            </wp:cNvGraphicFramePr>
+            <a:graphic xmlns:a="http://schemas.openxmlformats.org/drawingml/2006/main">
+              <a:graphicData uri="http://schemas.openxmlformats.org/drawingml/2006/picture">
+                <pic:pic xmlns:pic="http://schemas.openxmlformats.org/drawingml/2006/picture">
+                  <pic:nvPicPr>
+                    <pic:cNvPr id="691550492" name="Imagen 1" descr="Gráfico, Gráfico de dispersión&#10;&#10;El contenido generado por IA puede ser incorrecto."/>
+                    <pic:cNvPicPr/>
+                  </pic:nvPicPr>
+                  <pic:blipFill>
+                    <a:blip r:embed="rId5"/>
+                    <a:stretch>
+                      <a:fillRect/>
+                    </a:stretch>
+                  </pic:blipFill>
+                  <pic:spPr>
+                    <a:xfrm>
+                      <a:off x="0" y="0"/>
+                      <a:ext cx="5400040" cy="4715510"/>
+                    </a:xfrm>
+                    <a:prstGeom prst="rect">
+                      <a:avLst/>
+                    </a:prstGeom>
+                  </pic:spPr>
+                </pic:pic>
+              </a:graphicData>
+            </a:graphic>
+          </wp:inline>
+        </w:drawing>
+      </w:r>
+    </w:p>
+    <w:p>
+      <w:pPr>
+        <w:jc w:val="both"/>
+      </w:pPr>
+      <w:r>
+        <w:t>La figira 1</w:t>
+      </w:r>
+      <w:r>
+        <w:t xml:space="preserve"> revela patrones de dependencia comercial altamente asimétricos entre Estados Unidos y China, con claras especializaciones por sectores que reflejan sus respectivas ventajas comparativas y estrategias industriales.</w:t>
+      </w:r>
+    </w:p>
+    <w:p>
+      <w:pPr>
+        <w:jc w:val="both"/>
+      </w:pPr>
+      <w:r>
+        <w:t>Estados Unidos muestra una marcada dependencia de China en sectores manufactureros y de bienes de consumo, muchos asociados a la llamada "fábrica mundial". Destaca la extrema dependencia en juegos y juguetes (0.984), bicicletas y sillas de ruedas (0.865) y azúcar y cultivos azucareros (0.862), sectores donde la dependencia supera el 85% mientras China apenas depende de EE.UU.</w:t>
+      </w:r>
+    </w:p>
+    <w:p>
+      <w:pPr>
+        <w:jc w:val="both"/>
+      </w:pPr>
+      <w:r>
+        <w:t>Particularmente preocupante resulta la alta dependencia en equipos informáticos y de oficina (0.823), un sector estratégico para la economía digital y la seguridad nacional. Los productos textiles también revelan una fuerte asimetría, con dependencias superiores al 75% en tejidos de punto y ganchillo (0.754) y artículos textiles excepto prendas de vestir (0.785), reflejando el histórico desplazamiento de la industria textil americana hacia Asia.</w:t>
+      </w:r>
+    </w:p>
+    <w:p>
+      <w:pPr>
+        <w:jc w:val="both"/>
+      </w:pPr>
+      <w:r>
+        <w:t>La electrónica de consumo constituye otro ámbito de vulnerabilidad americana, con elevadas dependencias en receptores de radio y TV (0.782) y transmisores y aparatos de comunicación (0.775), sectores con alto contenido tecnológico donde China ha desarrollado ventajas competitivas significativas.</w:t>
+      </w:r>
+    </w:p>
+    <w:p>
+      <w:pPr>
+        <w:jc w:val="both"/>
+      </w:pPr>
+      <w:r>
+        <w:t>China, por su parte, muestra una fuerte dependencia en servicios avanzados y sectores de alto valor añadido. Los servicios de educación (0.992) y servicios de salud (0.986) presentan dependencias casi absolutas, reflejando el liderazgo estadounidense en innovación, conocimiento y formación especializada.</w:t>
+      </w:r>
+    </w:p>
+    <w:p>
+      <w:pPr>
+        <w:jc w:val="both"/>
+      </w:pPr>
+      <w:r>
+        <w:t>El ganado bovino vivo (0.813) representa una importante dependencia en el sector primario, posiblemente vinculada a la mejora genética y reproductores de calidad. Los servicios financieros (0.623) evidencian la posición dominante de EE.UU. en los mercados de capitales globales y la continua dependencia china del sistema financiero occidental.</w:t>
+      </w:r>
+    </w:p>
+    <w:p>
+      <w:pPr>
+        <w:jc w:val="both"/>
+        <w:rPr>
+          <w:b/>
+          <w:bCs/>
+        </w:rPr>
+      </w:pPr>
+      <w:r>
+        <w:t>La propiedad intelectual (0.721) refleja la asimetría en innovación y desarrollo tecnológico, con China dependiendo aún de licencias y patentes estadounidenses. En aeronaves y naves espaciales (0.623), un sector estratégico, EE.UU. mantiene ventaja tecnológica, aunque la dependencia china es moderada, sugiriendo avances en su capacidad aeroespacial autóctona.</w:t>
+      </w:r>
+    </w:p>
+    <w:p>
+      <w:pPr>
+        <w:jc w:val="both"/>
+      </w:pPr>
+      <w:r>
+        <w:t>Este patrón de dependencias cruzadas representa vulnerabilidades estratégicas para ambas potencias. La economía estadounidense depende de la capacidad manufacturera china, mientras que China depende del liderazgo estadounidense en servicios avanzados y propiedad intelectual.</w:t>
+      </w:r>
+    </w:p>
+    <w:p>
+      <w:pPr>
+        <w:jc w:val="both"/>
+      </w:pPr>
+      <w:r>
+        <w:t>Esta interdependencia asimétrica genera incentivos para mantener cierto nivel de cooperación a pesar de la creciente rivalidad, ya que ambos países tienen sectores con alta vulnerabilidad. Las altas dependencias sectoriales representan posibles "armas económicas" en caso de escalada en tensiones geopolíticas, particularmente en áreas como equipos informáticos para EE.UU. o propiedad intelectual y educación para China.</w:t>
+      </w:r>
+    </w:p>
+    <w:p>
+      <w:pPr>
+        <w:jc w:val="both"/>
+      </w:pPr>
+      <w:r>
+        <w:t>El análisis sugiere que ninguna de las dos potencias puede imponer sanciones generalizadas sin sufrir graves consecuencias económicas internas. Sin embargo, la naturaleza de las dependencias difiere significativamente: China depende de EE.UU. principalmente en servicios y conocimiento, áreas donde la sustitución requiere tiempo y desarrollo de capacidades propias, mientras que EE.UU. depende de China en bienes manufacturados, donde la diversificación de proveedores, aunque costosa, podría ser más factible a medio plazo.</w:t>
       </w:r>
     </w:p>
     <w:p>
@@ -655,15 +428,7 @@
         <w:jc w:val="both"/>
       </w:pPr>
       <w:r>
-        <w:t xml:space="preserve">[INCLUIR FIGURA 2: Gráfico de barras que muestra los principales países intermediarios en la relación comercial entre </w:t>
-      </w:r>
-      <w:proofErr w:type="gramStart"/>
-      <w:r>
-        <w:t>EEUU</w:t>
-      </w:r>
-      <w:proofErr w:type="gramEnd"/>
-      <w:r>
-        <w:t xml:space="preserve"> y China, ordenados según su centralidad o importancia como nodos de tránsito comercial.]</w:t>
+        <w:t>[INCLUIR FIGURA 2: Gráfico de barras que muestra los principales países intermediarios en la relación comercial entre EEUU y China, ordenados según su centralidad o importancia como nodos de tránsito comercial.]</w:t>
       </w:r>
     </w:p>
     <w:p>
@@ -679,111 +444,39 @@
         <w:jc w:val="both"/>
       </w:pPr>
       <w:r>
-        <w:t xml:space="preserve">La Figura 2 revela un hallazgo sorprendente: Alemania (DEU) emerge como el principal intermediario en las relaciones comerciales </w:t>
-      </w:r>
-      <w:proofErr w:type="gramStart"/>
-      <w:r>
-        <w:t>EEUU</w:t>
-      </w:r>
-      <w:proofErr w:type="gramEnd"/>
-      <w:r>
-        <w:t xml:space="preserve">-China, seguido por India (IND) y Reino Unido (GBR). Otras economías europeas como Francia (FRA), Países Bajos (NLD) y Bélgica (BEL) también juegan roles significativos, al igual que países como Emiratos Árabes Unidos (ARE) y Sudáfrica (ZAF). La prominencia de estas economías como intermediarios subraya la profunda imbricación de la relación </w:t>
-      </w:r>
-      <w:proofErr w:type="gramStart"/>
-      <w:r>
-        <w:t>EEUU</w:t>
-      </w:r>
-      <w:proofErr w:type="gramEnd"/>
-      <w:r>
-        <w:t>-China con el resto del sistema comercial global.</w:t>
-      </w:r>
-    </w:p>
-    <w:p>
-      <w:pPr>
-        <w:jc w:val="both"/>
-      </w:pPr>
-      <w:r>
-        <w:t xml:space="preserve">[INCLUIR FIGURA 3: Diagrama de red que visualiza las principales relaciones comerciales entre </w:t>
-      </w:r>
-      <w:proofErr w:type="gramStart"/>
-      <w:r>
-        <w:t>EEUU</w:t>
-      </w:r>
-      <w:proofErr w:type="gramEnd"/>
-      <w:r>
-        <w:t>, China y los países intermediarios más importantes, mostrando la densidad y complejidad de estas interconexiones.]</w:t>
-      </w:r>
-    </w:p>
-    <w:p>
-      <w:pPr>
-        <w:jc w:val="both"/>
-      </w:pPr>
-      <w:r>
-        <w:t xml:space="preserve">La visualización de la red de dependencias (Figura 3) ofrece una representación gráfica de esta complejidad. Con sus 10 nodos principales y 34 conexiones significativas, el diagrama revela cómo </w:t>
-      </w:r>
-      <w:proofErr w:type="gramStart"/>
-      <w:r>
-        <w:t>EEUU</w:t>
-      </w:r>
-      <w:proofErr w:type="gramEnd"/>
-      <w:r>
-        <w:t xml:space="preserve"> y China no solo están conectados directamente, sino también a través de múltiples rutas que involucran estos países intermediarios. Esta estructura de red densa significa que cualquier disrupción en las relaciones comerciales directas entre ambas potencias inevitablemente se propagará a través de estos canales alternativos, afectando a terceros países y, potencialmente, retroalimentando efectos negativos.</w:t>
-      </w:r>
-    </w:p>
-    <w:p>
-      <w:pPr>
-        <w:jc w:val="both"/>
-      </w:pPr>
-      <w:r>
-        <w:t xml:space="preserve">El papel de estos intermediarios en un escenario de guerra comercial sería complejo y ambivalente. Por un lado, estos países están expuestos a actuar como transmisores del shock inicial. Si las restricciones comerciales reducen el flujo directo de bienes entre </w:t>
-      </w:r>
-      <w:proofErr w:type="gramStart"/>
-      <w:r>
-        <w:t>EEUU</w:t>
-      </w:r>
-      <w:proofErr w:type="gramEnd"/>
-      <w:r>
-        <w:t xml:space="preserve"> y China, las industrias en países intermediarios que dependen de procesar o gestionar estos flujos enfrentarían inmediatamente una caída en la demanda o un encarecimiento de sus insumos. El impacto potencial sobre economías como la alemana o la británica, que han desarrollado nichos especializados en estas cadenas de valor globales, podría ser considerable.</w:t>
-      </w:r>
-    </w:p>
-    <w:p>
-      <w:pPr>
-        <w:jc w:val="both"/>
-      </w:pPr>
-      <w:r>
-        <w:t>Por otro lado, estos mismos intermediarios podrían convertirse en beneficiarios de la desviación comercial. Ante las barreras al comercio directo, tanto empresas estadounidenses como chinas podrían intentar redirigir sus flujos a través de terceros países para eludir restricciones. Este fenómeno de "</w:t>
-      </w:r>
-      <w:proofErr w:type="spellStart"/>
-      <w:r>
-        <w:t>trade</w:t>
-      </w:r>
-      <w:proofErr w:type="spellEnd"/>
-      <w:r>
-        <w:t xml:space="preserve"> </w:t>
-      </w:r>
-      <w:proofErr w:type="spellStart"/>
-      <w:r>
-        <w:t>deflection</w:t>
-      </w:r>
-      <w:proofErr w:type="spellEnd"/>
-      <w:r>
-        <w:t xml:space="preserve">" o desviación comercial podría aumentar la actividad económica en estos intermediarios, aunque plantearía desafíos relacionados con la capacidad de absorción, tensiones políticas y posibles medidas </w:t>
-      </w:r>
-      <w:proofErr w:type="spellStart"/>
-      <w:r>
-        <w:t>anti-circumvención</w:t>
-      </w:r>
-      <w:proofErr w:type="spellEnd"/>
-      <w:r>
-        <w:t xml:space="preserve"> por parte de </w:t>
-      </w:r>
-      <w:proofErr w:type="gramStart"/>
-      <w:r>
-        <w:t>EEUU</w:t>
-      </w:r>
-      <w:proofErr w:type="gramEnd"/>
-      <w:r>
-        <w:t xml:space="preserve"> o China.</w:t>
+        <w:t>La Figura 2 revela un hallazgo sorprendente: Alemania (DEU) emerge como el principal intermediario en las relaciones comerciales EEUU-China, seguido por India (IND) y Reino Unido (GBR). Otras economías europeas como Francia (FRA), Países Bajos (NLD) y Bélgica (BEL) también juegan roles significativos, al igual que países como Emiratos Árabes Unidos (ARE) y Sudáfrica (ZAF). La prominencia de estas economías como intermediarios subraya la profunda imbricación de la relación EEUU-China con el resto del sistema comercial global.</w:t>
+      </w:r>
+    </w:p>
+    <w:p>
+      <w:pPr>
+        <w:jc w:val="both"/>
+      </w:pPr>
+      <w:r>
+        <w:t>[INCLUIR FIGURA 3: Diagrama de red que visualiza las principales relaciones comerciales entre EEUU, China y los países intermediarios más importantes, mostrando la densidad y complejidad de estas interconexiones.]</w:t>
+      </w:r>
+    </w:p>
+    <w:p>
+      <w:pPr>
+        <w:jc w:val="both"/>
+      </w:pPr>
+      <w:r>
+        <w:t>La visualización de la red de dependencias (Figura 3) ofrece una representación gráfica de esta complejidad. Con sus 10 nodos principales y 34 conexiones significativas, el diagrama revela cómo EEUU y China no solo están conectados directamente, sino también a través de múltiples rutas que involucran estos países intermediarios. Esta estructura de red densa significa que cualquier disrupción en las relaciones comerciales directas entre ambas potencias inevitablemente se propagará a través de estos canales alternativos, afectando a terceros países y, potencialmente, retroalimentando efectos negativos.</w:t>
+      </w:r>
+    </w:p>
+    <w:p>
+      <w:pPr>
+        <w:jc w:val="both"/>
+      </w:pPr>
+      <w:r>
+        <w:t>El papel de estos intermediarios en un escenario de guerra comercial sería complejo y ambivalente. Por un lado, estos países están expuestos a actuar como transmisores del shock inicial. Si las restricciones comerciales reducen el flujo directo de bienes entre EEUU y China, las industrias en países intermediarios que dependen de procesar o gestionar estos flujos enfrentarían inmediatamente una caída en la demanda o un encarecimiento de sus insumos. El impacto potencial sobre economías como la alemana o la británica, que han desarrollado nichos especializados en estas cadenas de valor globales, podría ser considerable.</w:t>
+      </w:r>
+    </w:p>
+    <w:p>
+      <w:pPr>
+        <w:jc w:val="both"/>
+      </w:pPr>
+      <w:r>
+        <w:t>Por otro lado, estos mismos intermediarios podrían convertirse en beneficiarios de la desviación comercial. Ante las barreras al comercio directo, tanto empresas estadounidenses como chinas podrían intentar redirigir sus flujos a través de terceros países para eludir restricciones. Este fenómeno de "trade deflection" o desviación comercial podría aumentar la actividad económica en estos intermediarios, aunque plantearía desafíos relacionados con la capacidad de absorción, tensiones políticas y posibles medidas anti-circumvención por parte de EEUU o China.</w:t>
       </w:r>
     </w:p>
     <w:p>
@@ -807,15 +500,7 @@
         <w:jc w:val="both"/>
       </w:pPr>
       <w:r>
-        <w:t xml:space="preserve">Esta dimensión indirecta de las dependencias comerciales subraya que una guerra comercial entre </w:t>
-      </w:r>
-      <w:proofErr w:type="gramStart"/>
-      <w:r>
-        <w:t>EEUU</w:t>
-      </w:r>
-      <w:proofErr w:type="gramEnd"/>
-      <w:r>
-        <w:t xml:space="preserve"> y China nunca sería un asunto puramente bilateral. La densidad de las interconexiones a través de intermediarios garantiza que los efectos se propagarían ampliamente, creando un impacto sistémico sobre la economía global cuya magnitud total resultaría difícil de predecir o contener. La política comercial en este contexto deja de ser una herramienta de presión bilateral para convertirse en un factor de riesgo sistémico con consecuencias potencialmente no intencionadas y de largo alcance.</w:t>
+        <w:t>Esta dimensión indirecta de las dependencias comerciales subraya que una guerra comercial entre EEUU y China nunca sería un asunto puramente bilateral. La densidad de las interconexiones a través de intermediarios garantiza que los efectos se propagarían ampliamente, creando un impacto sistémico sobre la economía global cuya magnitud total resultaría difícil de predecir o contener. La política comercial en este contexto deja de ser una herramienta de presión bilateral para convertirse en un factor de riesgo sistémico con consecuencias potencialmente no intencionadas y de largo alcance.</w:t>
       </w:r>
     </w:p>
     <w:p>
@@ -847,15 +532,7 @@
         <w:jc w:val="both"/>
       </w:pPr>
       <w:r>
-        <w:t xml:space="preserve">[INCLUIR FIGURA 4: Gráfico de barras que muestra la frecuencia con que diferentes industrias aparecen en relaciones comerciales identificadas como críticas entre </w:t>
-      </w:r>
-      <w:proofErr w:type="gramStart"/>
-      <w:r>
-        <w:t>EEUU</w:t>
-      </w:r>
-      <w:proofErr w:type="gramEnd"/>
-      <w:r>
-        <w:t xml:space="preserve"> y China, permitiendo visualizar los sectores más vulnerables.]</w:t>
+        <w:t>[INCLUIR FIGURA 4: Gráfico de barras que muestra la frecuencia con que diferentes industrias aparecen en relaciones comerciales identificadas como críticas entre EEUU y China, permitiendo visualizar los sectores más vulnerables.]</w:t>
       </w:r>
     </w:p>
     <w:p>
@@ -871,143 +548,31 @@
         <w:jc w:val="both"/>
       </w:pPr>
       <w:r>
-        <w:t xml:space="preserve">Nuestra metodología ha identificado sistemáticamente estas relaciones críticas, asignando a cada una </w:t>
-      </w:r>
-      <w:proofErr w:type="spellStart"/>
-      <w:r>
-        <w:t>una</w:t>
-      </w:r>
-      <w:proofErr w:type="spellEnd"/>
-      <w:r>
-        <w:t xml:space="preserve"> puntuación de "criticidad" que refleja la combinación de alta dependencia y baja resiliencia. El análisis revela patrones significativos tanto en la distribución geográfica como sectorial de estas vulnerabilidades.</w:t>
-      </w:r>
-    </w:p>
-    <w:p>
-      <w:pPr>
-        <w:jc w:val="both"/>
-      </w:pPr>
-      <w:r>
-        <w:t xml:space="preserve">La Figura 4 muestra los sectores que aparecen con mayor frecuencia en estas relaciones críticas involucrando a </w:t>
-      </w:r>
-      <w:proofErr w:type="gramStart"/>
-      <w:r>
-        <w:t>EEUU</w:t>
-      </w:r>
-      <w:proofErr w:type="gramEnd"/>
-      <w:r>
-        <w:t xml:space="preserve"> o China. Notablemente, industrias como la electrónica avanzada ("Electronic </w:t>
-      </w:r>
-      <w:proofErr w:type="spellStart"/>
-      <w:r>
-        <w:t>valves</w:t>
-      </w:r>
-      <w:proofErr w:type="spellEnd"/>
-      <w:r>
-        <w:t xml:space="preserve"> </w:t>
-      </w:r>
-      <w:proofErr w:type="spellStart"/>
-      <w:r>
-        <w:t>tubes</w:t>
-      </w:r>
-      <w:proofErr w:type="spellEnd"/>
-      <w:r>
-        <w:t xml:space="preserve"> etc." y "Office </w:t>
-      </w:r>
-      <w:proofErr w:type="spellStart"/>
-      <w:r>
-        <w:t>accounting</w:t>
-      </w:r>
-      <w:proofErr w:type="spellEnd"/>
-      <w:r>
-        <w:t xml:space="preserve"> and </w:t>
-      </w:r>
-      <w:proofErr w:type="spellStart"/>
-      <w:r>
-        <w:t>computing</w:t>
-      </w:r>
-      <w:proofErr w:type="spellEnd"/>
-      <w:r>
-        <w:t xml:space="preserve"> </w:t>
-      </w:r>
-      <w:proofErr w:type="spellStart"/>
-      <w:r>
-        <w:t>machinery</w:t>
-      </w:r>
-      <w:proofErr w:type="spellEnd"/>
-      <w:r>
-        <w:t xml:space="preserve">"), equipamiento médico de alta precisión ("Medical </w:t>
-      </w:r>
-      <w:proofErr w:type="spellStart"/>
-      <w:r>
-        <w:t>surgical</w:t>
-      </w:r>
-      <w:proofErr w:type="spellEnd"/>
-      <w:r>
-        <w:t xml:space="preserve"> and </w:t>
-      </w:r>
-      <w:proofErr w:type="spellStart"/>
-      <w:r>
-        <w:t>orthopaedic</w:t>
-      </w:r>
-      <w:proofErr w:type="spellEnd"/>
-      <w:r>
-        <w:t xml:space="preserve"> </w:t>
-      </w:r>
-      <w:proofErr w:type="spellStart"/>
-      <w:r>
-        <w:t>equipment</w:t>
-      </w:r>
-      <w:proofErr w:type="spellEnd"/>
-      <w:r>
-        <w:t>"), y tecnología aeroespacial ("</w:t>
-      </w:r>
-      <w:proofErr w:type="spellStart"/>
-      <w:r>
-        <w:t>Aircraft</w:t>
-      </w:r>
-      <w:proofErr w:type="spellEnd"/>
-      <w:r>
-        <w:t xml:space="preserve"> and </w:t>
-      </w:r>
-      <w:proofErr w:type="spellStart"/>
-      <w:r>
-        <w:t>spacecraft</w:t>
-      </w:r>
-      <w:proofErr w:type="spellEnd"/>
-      <w:r>
-        <w:t>") emergen como las más propensas a formar relaciones críticas. Esta concentración no es casualidad: se trata de sectores caracterizados por alta especialización, economías de escala significativas, y requisitos tecnológicos avanzados que limitan naturalmente el número de proveedores capaces de suministrar componentes clave.</w:t>
-      </w:r>
-    </w:p>
-    <w:p>
-      <w:pPr>
-        <w:jc w:val="both"/>
-      </w:pPr>
-      <w:r>
-        <w:t xml:space="preserve">Dentro de estos sectores, hemos identificado relaciones comerciales específicas con niveles de criticidad extremadamente elevados. Por ejemplo, la dependencia de China respecto a componentes aeroespaciales estadounidenses específicos muestra una puntuación de criticidad de 0.91 (en escala 0-1), mientras que la dependencia de </w:t>
-      </w:r>
-      <w:proofErr w:type="gramStart"/>
-      <w:r>
-        <w:t>EEUU</w:t>
-      </w:r>
-      <w:proofErr w:type="gramEnd"/>
-      <w:r>
-        <w:t xml:space="preserve"> de ciertos componentes electrónicos chinos alcanza 0.87. Estas cifras reflejan situaciones donde una interrupción del flujo comercial causaría trastornos severos e inmediatos, sin alternativas viables a corto plazo.</w:t>
-      </w:r>
-    </w:p>
-    <w:p>
-      <w:pPr>
-        <w:jc w:val="both"/>
-      </w:pPr>
-      <w:r>
-        <w:t>Un hallazgo particularmente relevante es que muchas de estas relaciones críticas involucran componentes o materiales que, aunque representan una fracción pequeña del valor total del comercio bilateral, resultan esenciales para el funcionamiento de industrias enteras. Elementos como ciertos catalizadores químicos, aleaciones especializadas, o componentes microelectrónicos específicos forman parte de numerosas cadenas de producción críticas, creando potenciales puntos de estrangulamiento (</w:t>
-      </w:r>
-      <w:proofErr w:type="spellStart"/>
-      <w:r>
-        <w:t>chokepoints</w:t>
-      </w:r>
-      <w:proofErr w:type="spellEnd"/>
-      <w:r>
-        <w:t>) sistémicos.</w:t>
+        <w:t>Nuestra metodología ha identificado sistemáticamente estas relaciones críticas, asignando a cada una una puntuación de "criticidad" que refleja la combinación de alta dependencia y baja resiliencia. El análisis revela patrones significativos tanto en la distribución geográfica como sectorial de estas vulnerabilidades.</w:t>
+      </w:r>
+    </w:p>
+    <w:p>
+      <w:pPr>
+        <w:jc w:val="both"/>
+      </w:pPr>
+      <w:r>
+        <w:t>La Figura 4 muestra los sectores que aparecen con mayor frecuencia en estas relaciones críticas involucrando a EEUU o China. Notablemente, industrias como la electrónica avanzada ("Electronic valves tubes etc." y "Office accounting and computing machinery"), equipamiento médico de alta precisión ("Medical surgical and orthopaedic equipment"), y tecnología aeroespacial ("Aircraft and spacecraft") emergen como las más propensas a formar relaciones críticas. Esta concentración no es casualidad: se trata de sectores caracterizados por alta especialización, economías de escala significativas, y requisitos tecnológicos avanzados que limitan naturalmente el número de proveedores capaces de suministrar componentes clave.</w:t>
+      </w:r>
+    </w:p>
+    <w:p>
+      <w:pPr>
+        <w:jc w:val="both"/>
+      </w:pPr>
+      <w:r>
+        <w:t>Dentro de estos sectores, hemos identificado relaciones comerciales específicas con niveles de criticidad extremadamente elevados. Por ejemplo, la dependencia de China respecto a componentes aeroespaciales estadounidenses específicos muestra una puntuación de criticidad de 0.91 (en escala 0-1), mientras que la dependencia de EEUU de ciertos componentes electrónicos chinos alcanza 0.87. Estas cifras reflejan situaciones donde una interrupción del flujo comercial causaría trastornos severos e inmediatos, sin alternativas viables a corto plazo.</w:t>
+      </w:r>
+    </w:p>
+    <w:p>
+      <w:pPr>
+        <w:jc w:val="both"/>
+      </w:pPr>
+      <w:r>
+        <w:t>Un hallazgo particularmente relevante es que muchas de estas relaciones críticas involucran componentes o materiales que, aunque representan una fracción pequeña del valor total del comercio bilateral, resultan esenciales para el funcionamiento de industrias enteras. Elementos como ciertos catalizadores químicos, aleaciones especializadas, o componentes microelectrónicos específicos forman parte de numerosas cadenas de producción críticas, creando potenciales puntos de estrangulamiento (chokepoints) sistémicos.</w:t>
       </w:r>
     </w:p>
     <w:p>
@@ -1023,31 +588,7 @@
         <w:jc w:val="both"/>
       </w:pPr>
       <w:r>
-        <w:t xml:space="preserve">Nuestro análisis también detecta un fenómeno preocupante: la existencia de "contagio de criticidad" entre sectores. Las industrias identificadas como más frecuentemente críticas en las relaciones </w:t>
-      </w:r>
-      <w:proofErr w:type="gramStart"/>
-      <w:r>
-        <w:t>EEUU</w:t>
-      </w:r>
-      <w:proofErr w:type="gramEnd"/>
-      <w:r>
-        <w:t xml:space="preserve">-China tienden también a mostrar relaciones críticas entre otros pares de países. Por ejemplo, en el sector de semiconductores avanzados, no solo existen dependencias críticas entre </w:t>
-      </w:r>
-      <w:proofErr w:type="gramStart"/>
-      <w:r>
-        <w:t>EEUU</w:t>
-      </w:r>
-      <w:proofErr w:type="gramEnd"/>
-      <w:r>
-        <w:t xml:space="preserve"> y China, sino también entre Japón y Corea del Sur, o entre Taiwán y la Unión Europea. Esta correlación de vulnerabilidades aumenta el riesgo de efectos en cascada globales: una disrupción inicial entre </w:t>
-      </w:r>
-      <w:proofErr w:type="gramStart"/>
-      <w:r>
-        <w:t>EEUU</w:t>
-      </w:r>
-      <w:proofErr w:type="gramEnd"/>
-      <w:r>
-        <w:t xml:space="preserve"> y China podría desestabilizar rápidamente otras relaciones críticas en los mismos sectores vulnerables, propagando el impacto a través del sistema comercial global.</w:t>
+        <w:t>Nuestro análisis también detecta un fenómeno preocupante: la existencia de "contagio de criticidad" entre sectores. Las industrias identificadas como más frecuentemente críticas en las relaciones EEUU-China tienden también a mostrar relaciones críticas entre otros pares de países. Por ejemplo, en el sector de semiconductores avanzados, no solo existen dependencias críticas entre EEUU y China, sino también entre Japón y Corea del Sur, o entre Taiwán y la Unión Europea. Esta correlación de vulnerabilidades aumenta el riesgo de efectos en cascada globales: una disrupción inicial entre EEUU y China podría desestabilizar rápidamente otras relaciones críticas en los mismos sectores vulnerables, propagando el impacto a través del sistema comercial global.</w:t>
       </w:r>
     </w:p>
     <w:p>
@@ -1063,15 +604,7 @@
         <w:jc w:val="both"/>
       </w:pPr>
       <w:r>
-        <w:t xml:space="preserve">Esta radiografía de los puntos críticos del sistema revela que la estructura del comercio global contiene vulnerabilidades </w:t>
-      </w:r>
-      <w:proofErr w:type="spellStart"/>
-      <w:r>
-        <w:t>intrísecas</w:t>
-      </w:r>
-      <w:proofErr w:type="spellEnd"/>
-      <w:r>
-        <w:t xml:space="preserve"> que van más allá de simples métricas de volumen comercial o balanzas bilaterales. La resiliencia del sistema depende crucialmente de estos eslabones frágiles, y cualquier estrategia efectiva para navegar un escenario de crecientes tensiones comerciales debe necesariamente incorporar una comprensión detallada de dónde residen estas vulnerabilidades y cómo podrían activarse y propagarse a través de la economía mundial.</w:t>
+        <w:t>Esta radiografía de los puntos críticos del sistema revela que la estructura del comercio global contiene vulnerabilidades intrísecas que van más allá de simples métricas de volumen comercial o balanzas bilaterales. La resiliencia del sistema depende crucialmente de estos eslabones frágiles, y cualquier estrategia efectiva para navegar un escenario de crecientes tensiones comerciales debe necesariamente incorporar una comprensión detallada de dónde residen estas vulnerabilidades y cómo podrían activarse y propagarse a través de la economía mundial.</w:t>
       </w:r>
     </w:p>
     <w:p/>
@@ -1096,15 +629,7 @@
         <w:jc w:val="both"/>
       </w:pPr>
       <w:r>
-        <w:t xml:space="preserve">Una guerra comercial </w:t>
-      </w:r>
-      <w:proofErr w:type="gramStart"/>
-      <w:r>
-        <w:t>EEUU</w:t>
-      </w:r>
-      <w:proofErr w:type="gramEnd"/>
-      <w:r>
-        <w:t>-China no sería simplemente un intercambio de aranceles con efectos limitados a los precios de importación. Nuestro análisis identifica tres canales fundamentales e interrelacionados a través de los cuales las perturbaciones se propagarían globalmente:</w:t>
+        <w:t>Una guerra comercial EEUU-China no sería simplemente un intercambio de aranceles con efectos limitados a los precios de importación. Nuestro análisis identifica tres canales fundamentales e interrelacionados a través de los cuales las perturbaciones se propagarían globalmente:</w:t>
       </w:r>
     </w:p>
     <w:p>
@@ -1136,15 +661,7 @@
         <w:jc w:val="both"/>
       </w:pPr>
       <w:r>
-        <w:t xml:space="preserve">Estados Unidos probablemente impondría restricciones sobre tecnología aeroespacial, componentes médicos avanzados y servicios tecnológicos donde China muestra alta dependencia. China, por su parte, respondería limitando exportaciones de electrónica de consumo, baterías y componentes donde </w:t>
-      </w:r>
-      <w:proofErr w:type="gramStart"/>
-      <w:r>
-        <w:t>EEUU</w:t>
-      </w:r>
-      <w:proofErr w:type="gramEnd"/>
-      <w:r>
-        <w:t xml:space="preserve"> es más vulnerable. Las consecuencias inmediatas incluirían aumentos de precios, interrupciones en cadenas de producción específicas y pérdidas de mercado para empresas directamente afectadas.</w:t>
+        <w:t>Estados Unidos probablemente impondría restricciones sobre tecnología aeroespacial, componentes médicos avanzados y servicios tecnológicos donde China muestra alta dependencia. China, por su parte, respondería limitando exportaciones de electrónica de consumo, baterías y componentes donde EEUU es más vulnerable. Las consecuencias inmediatas incluirían aumentos de precios, interrupciones en cadenas de producción específicas y pérdidas de mercado para empresas directamente afectadas.</w:t>
       </w:r>
     </w:p>
     <w:p>
@@ -1184,39 +701,15 @@
         <w:jc w:val="both"/>
       </w:pPr>
       <w:r>
-        <w:t xml:space="preserve">Por un lado, la contracción del comercio directo </w:t>
-      </w:r>
-      <w:proofErr w:type="gramStart"/>
-      <w:r>
-        <w:t>EEUU</w:t>
-      </w:r>
-      <w:proofErr w:type="gramEnd"/>
-      <w:r>
-        <w:t>-China reduciría la demanda para industrias intermediarias que procesan, transforman o reexportan productos entre ambos mercados. Las economías europeas con fuerte presencia en estas cadenas de valor, por ejemplo, enfrentarían caídas en producción y exportaciones.</w:t>
-      </w:r>
-    </w:p>
-    <w:p>
-      <w:pPr>
-        <w:jc w:val="both"/>
-      </w:pPr>
-      <w:r>
-        <w:t>Simultáneamente, sin embargo, las barreras al comercio directo crearían incentivos para la desviación comercial. Empresas estadounidenses y chinas buscarían rutas alternativas a través de terceros países para eludir restricciones, aumentando potencialmente la actividad en estos nodos intermediarios. Este fenómeno de "</w:t>
-      </w:r>
-      <w:proofErr w:type="spellStart"/>
-      <w:r>
-        <w:t>trade</w:t>
-      </w:r>
-      <w:proofErr w:type="spellEnd"/>
-      <w:r>
-        <w:t xml:space="preserve"> </w:t>
-      </w:r>
-      <w:proofErr w:type="spellStart"/>
-      <w:r>
-        <w:t>deflection</w:t>
-      </w:r>
-      <w:proofErr w:type="spellEnd"/>
-      <w:r>
-        <w:t>" podría parcialmente compensar las pérdidas directas, aunque generaría nuevas presiones sobre los intermediarios: costos logísticos incrementados, riesgos de sanciones secundarias, y complejidades regulatorias adicionales.</w:t>
+        <w:t>Por un lado, la contracción del comercio directo EEUU-China reduciría la demanda para industrias intermediarias que procesan, transforman o reexportan productos entre ambos mercados. Las economías europeas con fuerte presencia en estas cadenas de valor, por ejemplo, enfrentarían caídas en producción y exportaciones.</w:t>
+      </w:r>
+    </w:p>
+    <w:p>
+      <w:pPr>
+        <w:jc w:val="both"/>
+      </w:pPr>
+      <w:r>
+        <w:t>Simultáneamente, sin embargo, las barreras al comercio directo crearían incentivos para la desviación comercial. Empresas estadounidenses y chinas buscarían rutas alternativas a través de terceros países para eludir restricciones, aumentando potencialmente la actividad en estos nodos intermediarios. Este fenómeno de "trade deflection" podría parcialmente compensar las pérdidas directas, aunque generaría nuevas presiones sobre los intermediarios: costos logísticos incrementados, riesgos de sanciones secundarias, y complejidades regulatorias adicionales.</w:t>
       </w:r>
     </w:p>
     <w:p>
@@ -1256,31 +749,15 @@
         <w:jc w:val="both"/>
       </w:pPr>
       <w:r>
-        <w:t xml:space="preserve">La disrupción de estas relaciones </w:t>
-      </w:r>
-      <w:proofErr w:type="gramStart"/>
-      <w:r>
-        <w:t>críticas,</w:t>
-      </w:r>
-      <w:proofErr w:type="gramEnd"/>
-      <w:r>
-        <w:t xml:space="preserve"> ya sea como objetivo deliberado de políticas restrictivas o como consecuencia colateral de otras medidas, podría desencadenar efectos en cascada a través de múltiples industrias. Un componente crítico no disponible puede paralizar líneas de producción enteras, afectando luego a productos finales dependientes y, eventualmente, a consumidores y otras industrias usuarias.</w:t>
-      </w:r>
-    </w:p>
-    <w:p>
-      <w:pPr>
-        <w:jc w:val="both"/>
-      </w:pPr>
-      <w:r>
-        <w:t xml:space="preserve">Este </w:t>
-      </w:r>
-      <w:proofErr w:type="gramStart"/>
-      <w:r>
-        <w:t>efecto cascada</w:t>
-      </w:r>
-      <w:proofErr w:type="gramEnd"/>
-      <w:r>
-        <w:t xml:space="preserve"> sería particularmente severo en sectores como semiconductores, productos farmacéuticos o materiales estratégicos, donde existen altos niveles de interdependencia global y pocos proveedores alternativos. La experiencia de las disrupciones por COVID-19 demostró cómo la escasez de componentes aparentemente menores puede amplificarse a través de cadenas de valor complejas, causando paralizaciones que exceden por mucho el valor del componente inicial.</w:t>
+        <w:t>La disrupción de estas relaciones críticas, ya sea como objetivo deliberado de políticas restrictivas o como consecuencia colateral de otras medidas, podría desencadenar efectos en cascada a través de múltiples industrias. Un componente crítico no disponible puede paralizar líneas de producción enteras, afectando luego a productos finales dependientes y, eventualmente, a consumidores y otras industrias usuarias.</w:t>
+      </w:r>
+    </w:p>
+    <w:p>
+      <w:pPr>
+        <w:jc w:val="both"/>
+      </w:pPr>
+      <w:r>
+        <w:t>Este efecto cascada sería particularmente severo en sectores como semiconductores, productos farmacéuticos o materiales estratégicos, donde existen altos niveles de interdependencia global y pocos proveedores alternativos. La experiencia de las disrupciones por COVID-19 demostró cómo la escasez de componentes aparentemente menores puede amplificarse a través de cadenas de valor complejas, causando paralizaciones que exceden por mucho el valor del componente inicial.</w:t>
       </w:r>
     </w:p>
     <w:p>
@@ -1320,31 +797,15 @@
         <w:jc w:val="both"/>
       </w:pPr>
       <w:r>
-        <w:t xml:space="preserve">Para países intermediarios como Alemania, India o Reino Unido, el escenario más probable combinaría efectos negativos en sectores integrados en cadenas de valor </w:t>
-      </w:r>
-      <w:proofErr w:type="gramStart"/>
-      <w:r>
-        <w:t>EEUU</w:t>
-      </w:r>
-      <w:proofErr w:type="gramEnd"/>
-      <w:r>
-        <w:t>-China, compensados parcialmente por nuevas oportunidades derivadas de la desviación comercial y la relocalización industrial. Su posición diplomática se volvería especialmente compleja, enfrentando presiones de ambas potencias.</w:t>
-      </w:r>
-    </w:p>
-    <w:p>
-      <w:pPr>
-        <w:jc w:val="both"/>
-      </w:pPr>
-      <w:r>
-        <w:t xml:space="preserve">Para países en desarrollo exportadores de materias primas, la guerra comercial probablemente significaría caída en la demanda global y mayor volatilidad en precios de </w:t>
-      </w:r>
-      <w:proofErr w:type="spellStart"/>
-      <w:r>
-        <w:t>commodities</w:t>
-      </w:r>
-      <w:proofErr w:type="spellEnd"/>
-      <w:r>
-        <w:t>, aunque ciertos países podrían beneficiarse al convertirse en destinos alternativos para inversión manufacturera que busca diversificarse fuera de China.</w:t>
+        <w:t>Para países intermediarios como Alemania, India o Reino Unido, el escenario más probable combinaría efectos negativos en sectores integrados en cadenas de valor EEUU-China, compensados parcialmente por nuevas oportunidades derivadas de la desviación comercial y la relocalización industrial. Su posición diplomática se volvería especialmente compleja, enfrentando presiones de ambas potencias.</w:t>
+      </w:r>
+    </w:p>
+    <w:p>
+      <w:pPr>
+        <w:jc w:val="both"/>
+      </w:pPr>
+      <w:r>
+        <w:t>Para países en desarrollo exportadores de materias primas, la guerra comercial probablemente significaría caída en la demanda global y mayor volatilidad en precios de commodities, aunque ciertos países podrían beneficiarse al convertirse en destinos alternativos para inversión manufacturera que busca diversificarse fuera de China.</w:t>
       </w:r>
     </w:p>
     <w:p>
@@ -1373,143 +834,1190 @@
     </w:p>
     <w:p/>
     <w:p>
-      <w:proofErr w:type="gramStart"/>
-      <w:r>
-        <w:t xml:space="preserve">  </w:t>
-      </w:r>
-      <w:r>
-        <w:rPr>
-          <w:b/>
-          <w:bCs/>
-        </w:rPr>
-        <w:t>Implicaciones</w:t>
-      </w:r>
-      <w:proofErr w:type="gramEnd"/>
-      <w:r>
-        <w:rPr>
-          <w:b/>
-          <w:bCs/>
-        </w:rPr>
-        <w:t xml:space="preserve"> para diferentes actores</w:t>
-      </w:r>
-      <w:r>
-        <w:t xml:space="preserve"> (adaptado de tu sección 5, con subsecciones claras) </w:t>
+      <w:pPr>
+        <w:pStyle w:val="Ttulo2"/>
+      </w:pPr>
+      <w:r>
+        <w:t>Implicaciones para diferentes actores</w:t>
+      </w:r>
+    </w:p>
+    <w:p>
+      <w:pPr>
+        <w:jc w:val="both"/>
+      </w:pPr>
+      <w:r>
+        <w:t>La guerra comercial entre Estados Unidos y China tendría implicaciones profundamente diferenciadas para distintos actores del sistema económico global. Basándonos en nuestro análisis de dependencias directas e indirectas, podemos articular cómo los diversos mecanismos de propagación afectarían a cada categoría de países, proporcionando una guía para anticipar vulnerabilidades y potenciales respuestas adaptativas.</w:t>
+      </w:r>
+    </w:p>
+    <w:p>
+      <w:pPr>
+        <w:jc w:val="both"/>
+        <w:rPr>
+          <w:b/>
+          <w:bCs/>
+        </w:rPr>
+      </w:pPr>
+      <w:r>
+        <w:rPr>
+          <w:b/>
+          <w:bCs/>
+        </w:rPr>
+        <w:t>Para Estados Unidos y China</w:t>
+      </w:r>
+    </w:p>
+    <w:p>
+      <w:pPr>
+        <w:jc w:val="both"/>
+      </w:pPr>
+      <w:r>
+        <w:t>Como protagonistas directos del conflicto, ambas potencias experimentarían los impactos más inmediatos e intensos, aunque con perfiles distintivos derivados de sus diferentes estructuras económicas y posiciones en las cadenas de valor globales.</w:t>
+      </w:r>
+    </w:p>
+    <w:p>
+      <w:pPr>
+        <w:jc w:val="both"/>
+      </w:pPr>
+      <w:r>
+        <w:t>Estados Unidos enfrentaría una discontinuidad significativa en el suministro de bienes de consumo electrónicos, componentes informáticos y productos manufacturados donde China ha desarrollado ventajas competitivas determinantes. El análisis de dependencias identifica sectores como "Office accounting and computing machinery" y "TV and radio receivers" donde la sustitución rápida resultaría especialmente problemática. Esta disrupción tendría tres consecuencias principales: presiones inflacionarias derivadas del encarecimiento súbito de productos de consumo masivo; costos operativos incrementados para empresas dependientes de insumos chinos, reduciendo su competitividad internacional; y un probable deterioro en la capacidad adquisitiva de los consumidores, especialmente en segmentos de ingresos medios y bajos más sensibles a incrementos de precios en bienes durables.</w:t>
+      </w:r>
+    </w:p>
+    <w:p>
+      <w:pPr>
+        <w:jc w:val="both"/>
+      </w:pPr>
+      <w:r>
+        <w:t>Simultáneamente, industrias estadounidenses con fuerte dependencia del mercado chino –notablemente agricultura, automóviles de gama alta y ciertos servicios profesionales– sufrirían severas contracciones en exportaciones, generando probables recortes de empleo y capacidad productiva. Este impacto tendría una marcada concentración regional en Estados Unidos, afectando desproporcionadamente a estados agrícolas del Medio Oeste y centros industriales con orientación exportadora.</w:t>
+      </w:r>
+    </w:p>
+    <w:p>
+      <w:pPr>
+        <w:jc w:val="both"/>
+      </w:pPr>
+      <w:r>
+        <w:t>A mediano plazo, la economía estadounidense experimentaría una forzada reestructuración industrial. Sectores manufactureros previamente deslocalizados podrían ver incentivos para retornar parcialmente (reshoring), especialmente en industrias consideradas estratégicas como semiconductores y equipamiento médico avanzado. Este proceso, si bien posiblemente beneficioso en términos de seguridad nacional y nuevos empleos manufactureros, implicaría costos significativos de transición, probables subsidios gubernamentales sustanciales, y presiones inflacionarias derivadas de mayores costos de producción doméstica.</w:t>
+      </w:r>
+    </w:p>
+    <w:p>
+      <w:pPr>
+        <w:jc w:val="both"/>
+      </w:pPr>
+      <w:r>
+        <w:t>China, por su parte, enfrentaría desafíos estructuralmente distintos. Su vulnerabilidad más aguda reside en sectores de alta tecnología como "Aircraft and spacecraft" y "Medical surgical equipment", donde la dependencia de componentes y know-how estadounidenses resulta difícilmente sustituible a corto plazo. La disrupción en estos sectores afectaría los ambiciosos planes de desarrollo industrial chino en industrias avanzadas, potencialmente retrasando su ascenso tecnológico.</w:t>
+      </w:r>
+    </w:p>
+    <w:p>
+      <w:pPr>
+        <w:jc w:val="both"/>
+      </w:pPr>
+      <w:r>
+        <w:t>El impacto macroeconómico para China incluiría una probable desaceleración del crecimiento, derivada de la contracción en exportaciones hacia su principal mercado, presiones sobre el empleo manufacturero, y posibles dificultades para mantener la estabilidad en mercados financieros domésticos sensibles a shocks externos. La economía china respondería probablemente acelerando su estrategia de "doble circulación", con mayor énfasis en el mercado interno y relaciones comerciales intensificadas con países del Sur Global menos alineados con Estados Unidos.</w:t>
+      </w:r>
+    </w:p>
+    <w:p>
+      <w:pPr>
+        <w:jc w:val="both"/>
+      </w:pPr>
+      <w:r>
+        <w:t>Paradójicamente, una guerra comercial prolongada podría acelerar la transformación estructural que China ya persigue: reducir su dependencia de exportaciones manufactureras de bajo valor añadido, desarrollar capacidades tecnológicas autónomas, y expandir su influencia económica en mercados emergentes. Este proceso, sin embargo, enfrentaría significativas turbulencias durante la transición, con posibles implicaciones para la estabilidad social interna.</w:t>
+      </w:r>
+    </w:p>
+    <w:p>
+      <w:pPr>
+        <w:jc w:val="both"/>
+      </w:pPr>
+      <w:r>
+        <w:t>Para ambas potencias, la guerra comercial tendría también consecuencias fiscales considerables. La combinación de menores ingresos por contracción económica, mayores gastos en subsidios a sectores afectados y programas de relocalización industrial, y posibles medidas de estímulo para contrarrestar efectos recesivos, deterioraría las ya tensionadas posiciones fiscales de ambos países.</w:t>
+      </w:r>
+    </w:p>
+    <w:p>
+      <w:pPr>
+        <w:jc w:val="both"/>
+        <w:rPr>
+          <w:b/>
+          <w:bCs/>
+        </w:rPr>
+      </w:pPr>
+      <w:r>
+        <w:rPr>
+          <w:b/>
+          <w:bCs/>
+        </w:rPr>
+        <w:t>Para países intermediarios</w:t>
+      </w:r>
+    </w:p>
+    <w:p>
+      <w:pPr>
+        <w:jc w:val="both"/>
+      </w:pPr>
+      <w:r>
+        <w:t>Los países identificados como intermediarios clave en la relación EEUU-China enfrentarían un escenario particularmente complejo, caracterizado por la combinación paradójica de vulnerabilidades y oportunidades emergentes.</w:t>
+      </w:r>
+    </w:p>
+    <w:p>
+      <w:pPr>
+        <w:jc w:val="both"/>
+      </w:pPr>
+      <w:r>
+        <w:t>Alemania, identificada como el principal intermediario en nuestra red de dependencias, experimentaría presiones significativas en su modelo económico orientado a exportaciones industriales avanzadas. Por un lado, industrias alemanas integradas en cadenas de valor globales que conectan a EEUU y China (notablemente automoción, maquinaria especializada y productos químicos) sufrirían disrupciones en componentes e insumos, así como contracciones en mercados de exportación. Este impacto sería particularmente severo dada la alta dependencia alemana de exportaciones como motor de crecimiento, y la sofisticación de sus productos, que típicamente requieren insumos de múltiples orígenes.</w:t>
+      </w:r>
+    </w:p>
+    <w:p>
+      <w:pPr>
+        <w:jc w:val="both"/>
+      </w:pPr>
+      <w:r>
+        <w:t>Simultáneamente, sin embargo, Alemania podría beneficiarse de cierta desviación comercial y nuevas oportunidades como "puente neutral" entre bloques económicos en tensión. Empresas alemanas con capacidades tecnológicas comparables a las estadounidenses podrían ganar participación en el mercado chino, especialmente en sectores como equipamiento médico, maquinaria industrial o soluciones ambientales, donde las restricciones americanas crearían vacíos.</w:t>
+      </w:r>
+    </w:p>
+    <w:p>
+      <w:pPr>
+        <w:jc w:val="both"/>
+      </w:pPr>
+      <w:r>
+        <w:t>India, el segundo intermediario más relevante según nuestro análisis, enfrentaría un equilibrio distinto de riesgos y oportunidades. Su posición como destino emergente para deslocalización manufacturera podría fortalecerse significativamente en un escenario de tensiones EEUU-China. Empresas globales buscando diversificar fuera de China pero manteniendo ventajas de costos podrían acelerar inversiones en territorio indio. Sin embargo, India también sufriría interrupciones en sus propias cadenas de suministro, particularmente en electrónica y productos farmacéuticos, donde depende de componentes tanto chinos como occidentales.</w:t>
+      </w:r>
+    </w:p>
+    <w:p>
+      <w:pPr>
+        <w:jc w:val="both"/>
+      </w:pPr>
+      <w:r>
+        <w:t>Reino Unido y Emiratos Árabes Unidos, dos intermediarios con perfiles especializados en servicios financieros y logística respectivamente, podrían ver oportunidades expandidas como "nodos neutrales" para transacciones, financiamiento y redistribución física de mercancías entre bloques comerciales emergentes. Su capacidad para capitalizar estas oportunidades dependería crucialmente de su habilidad para mantener relaciones balanceadas con ambas potencias, evitando alinearse completamente con cualquiera de los bloques en formación.</w:t>
+      </w:r>
+    </w:p>
+    <w:p>
+      <w:pPr>
+        <w:jc w:val="both"/>
+      </w:pPr>
+      <w:r>
+        <w:t>Países intermediarios con fuertes capacidades tecnológicas propias, como Japón y Corea del Sur, enfrentarían intensas presiones para elegir bando, dada su alianza de seguridad con EEUU pero su profunda integración económica con China. Esta tensión podría resolverse mediante una precaria "bifurcación interna", donde diferentes sectores industriales se alinearían con distintos bloques tecnológicos y comerciales.</w:t>
+      </w:r>
+    </w:p>
+    <w:p>
+      <w:pPr>
+        <w:jc w:val="both"/>
+      </w:pPr>
+      <w:r>
+        <w:t>Para todos los intermediarios, la posición diplomática se volvería extraordinariamente compleja, enfrentando presiones contradictorias para alinearse con uno u otro protagonista. Los países que lograran preservar relaciones funcionales con ambos bloques, proporcionando canales de comunicación y comercio cuando las relaciones directas se deterioran, podrían adquirir una nueva forma de influencia geoeconómica, aunque a costa de enormes complejidades operativas y riesgos políticos.</w:t>
+      </w:r>
+    </w:p>
+    <w:p>
+      <w:pPr>
+        <w:jc w:val="both"/>
+        <w:rPr>
+          <w:b/>
+          <w:bCs/>
+        </w:rPr>
+      </w:pPr>
+      <w:r>
+        <w:rPr>
+          <w:b/>
+          <w:bCs/>
+        </w:rPr>
+        <w:t>Para la economía global</w:t>
+      </w:r>
+    </w:p>
+    <w:p>
+      <w:pPr>
+        <w:jc w:val="both"/>
+      </w:pPr>
+      <w:r>
+        <w:t>A nivel sistémico, una guerra comercial prolongada entre las dos mayores economías del mundo tendría profundas implicaciones transformadoras para la arquitectura económica global.</w:t>
+      </w:r>
+    </w:p>
+    <w:p>
+      <w:pPr>
+        <w:jc w:val="both"/>
+      </w:pPr>
+      <w:r>
+        <w:t>El impacto macroeconómico agregado sería inequívocamente negativo, con estimaciones que sitúan la potencial reducción del PIB mundial entre 0.3% y 0.8% anuales durante el período de ajuste, dependiendo de la intensidad del conflicto. Esta contracción reflejaría tanto pérdidas directas de eficiencia por relocalización no óptima de recursos, como efectos indirectos derivados de mayor incertidumbre, volatilidad financiera, y costos de transacción incrementados.</w:t>
+      </w:r>
+    </w:p>
+    <w:p>
+      <w:pPr>
+        <w:jc w:val="both"/>
+      </w:pPr>
+      <w:r>
+        <w:t>Más significativa aún que la contracción cuantitativa sería la transformación cualitativa de la economía global. El sistema comercial experimentaría una progresiva fragmentación en bloques regionales parcialmente separados, organizados alrededor de las dos potencias principales pero con significativa complejidad interna y zonas de superposición. Esta "globalización fragmentada" reemplazaría gradualmente al sistema comercial relativamente integrado de las últimas décadas.</w:t>
+      </w:r>
+    </w:p>
+    <w:p>
+      <w:pPr>
+        <w:jc w:val="both"/>
+      </w:pPr>
+      <w:r>
+        <w:t>Las cadenas de valor globales, ya sometidas a presiones por los shocks de la pandemia y conflictos regionales, experimentarían una profunda reorganización. En lugar de optimizar puramente por eficiencia y costo, incorporarían crecientemente consideraciones de resiliencia, proximidad y alineamiento geopolítico. El comercio en sectores considerados estratégicos –como tecnología avanzada, productos farmacéuticos, energía y alimentación– experimentaría la mayor fragmentación, mientras que industrias menos sensibles geopolíticamente podrían mantener mayor integración global.</w:t>
+      </w:r>
+    </w:p>
+    <w:p>
+      <w:pPr>
+        <w:jc w:val="both"/>
+      </w:pPr>
+      <w:r>
+        <w:t>Los países en desarrollo enfrentarían un entorno radicalmente transformado. Economías tradicionalmente dependientes de exportar materias primas sufrirían por volatilidad incrementada y posible contracción en demanda global. Simultáneamente, países con ventajas competitivas en manufactura y posiciones geográficas o diplomáticas estratégicas podrían beneficiarse como destinos alternativos para inversión industrial que busca diversificarse fuera de China. Vietnam, México, Indonesia y Marruecos, por ejemplo, han mostrado ya indicios de este efecto de relocalización.</w:t>
+      </w:r>
+    </w:p>
+    <w:p>
+      <w:pPr>
+        <w:jc w:val="both"/>
+      </w:pPr>
+      <w:r>
+        <w:t>El sistema financiero internacional experimentaría presiones paralelas hacia la fragmentación. La dependencia actual del dólar como moneda de reserva global podría erosionarse gradualmente, con bloques comerciales emergentes desarrollando sistemas de pagos paralelos y acuerdos de intercambio en monedas locales. Esta desdolarización parcial, aunque incompleta, reduciría la eficiencia global pero también podría disminuir vulnerabilidades asociadas a la excesiva dependencia de una sola moneda de reserva.</w:t>
+      </w:r>
+    </w:p>
+    <w:p>
+      <w:pPr>
+        <w:jc w:val="both"/>
+      </w:pPr>
+      <w:r>
+        <w:t>Los precios globales experimentarían cambios estructurales. Tras décadas donde la integración de China en la economía mundial ejerció presiones deflacionarias, la fragmentación comercial y productiva probablemente generaría presiones inflacionarias persistentes en bienes manufacturados, contrabalanceadas potencialmente por presiones deflacionarias en materias primas derivadas de menor crecimiento global.</w:t>
+      </w:r>
+    </w:p>
+    <w:p>
+      <w:pPr>
+        <w:jc w:val="both"/>
+      </w:pPr>
+      <w:r>
+        <w:t>La gobernanza económica multilateral, ya debilitada, sufriría nuevas presiones. Instituciones como la Organización Mundial de Comercio verían su relevancia disminuida mientras ganaban prominencia acuerdos comerciales regionales y mecanismos bilaterales. La creciente securitización de las relaciones económicas probablemente generaría una multiplicación de regímenes regulatorios parcialmente incompatibles, aumentando los costos de cumplimiento normativo para empresas globales.</w:t>
+      </w:r>
+    </w:p>
+    <w:p>
+      <w:pPr>
+        <w:jc w:val="both"/>
+      </w:pPr>
+      <w:r>
+        <w:t>Más allá de las consecuencias económicas directas, una guerra comercial prolongada tendría profundas implicaciones para desafíos globales como el cambio climático. La fragmentación complicaría la coordinación de políticas ambientales y el despliegue eficiente de tecnologías limpias, potencialmente retrasando la transición energética global, aunque también podría estimular cierta competencia tecnológica en soluciones verdes entre bloques rivales.</w:t>
+      </w:r>
+    </w:p>
+    <w:p>
+      <w:pPr>
+        <w:jc w:val="both"/>
+      </w:pPr>
+      <w:r>
+        <w:t>En resumen, el sistema económico resultante sería probablemente menos eficiente en términos puramente económicos, pero potencialmente más resiliente ante ciertos tipos de shocks; menos integrado globalmente pero con integraciones regionales más profundas; y definitivamente más complejo de navegar para empresas, inversores y responsables políticos. Esta transformación estructural representaría el mayor reajuste del sistema económico internacional desde el final de la Guerra Fría, con implicaciones que se extenderían durante décadas.</w:t>
+      </w:r>
+    </w:p>
+    <w:p>
+      <w:pPr>
+        <w:pStyle w:val="Ttulo2"/>
+      </w:pPr>
+      <w:r>
+        <w:t>Recomendaciones de política</w:t>
+      </w:r>
+    </w:p>
+    <w:p>
+      <w:pPr>
+        <w:jc w:val="both"/>
+      </w:pPr>
+      <w:r>
+        <w:t>El análisis de dependencias comerciales y los potenciales impactos de una guerra comercial EEUU-China presentados en este estudio permiten formular recomendaciones concretas para diferentes actores. Estas recomendaciones buscan no solo mitigar riesgos inmediatos sino también fomentar adaptaciones estratégicas ante un panorama comercial en transformación.</w:t>
+      </w:r>
+    </w:p>
+    <w:p>
+      <w:pPr>
+        <w:jc w:val="both"/>
+        <w:rPr>
+          <w:b/>
+          <w:bCs/>
+        </w:rPr>
+      </w:pPr>
+      <w:r>
+        <w:rPr>
+          <w:b/>
+          <w:bCs/>
+        </w:rPr>
+        <w:t>Para gobiernos</w:t>
+      </w:r>
+    </w:p>
+    <w:p>
+      <w:pPr>
+        <w:jc w:val="both"/>
+        <w:rPr>
+          <w:b/>
+          <w:bCs/>
+        </w:rPr>
+      </w:pPr>
+      <w:r>
+        <w:rPr>
+          <w:b/>
+          <w:bCs/>
+        </w:rPr>
+        <w:t>Mapeo detallado de vulnerabilidades y planificación estratégica</w:t>
+      </w:r>
+    </w:p>
+    <w:p>
+      <w:pPr>
+        <w:jc w:val="both"/>
+      </w:pPr>
+      <w:r>
+        <w:t>Los gobiernos deben ir más allá del análisis convencional de balanzas comerciales bilaterales para desarrollar un mapeo integral de sus dependencias directas e indirectas, especialmente en sectores críticos. Este ejercicio debería:</w:t>
       </w:r>
     </w:p>
     <w:p>
       <w:pPr>
         <w:numPr>
           <w:ilvl w:val="0"/>
-          <w:numId w:val="2"/>
+          <w:numId w:val="4"/>
         </w:numPr>
-      </w:pPr>
-      <w:r>
-        <w:t>Para Estados Unidos y China</w:t>
+        <w:jc w:val="both"/>
+      </w:pPr>
+      <w:r>
+        <w:t>Incorporar metodologías de análisis de redes como la presentada en este estudio, identificando no solo dependencias directas sino también aquellas transmitidas a través de intermediarios.</w:t>
       </w:r>
     </w:p>
     <w:p>
       <w:pPr>
         <w:numPr>
           <w:ilvl w:val="0"/>
-          <w:numId w:val="2"/>
+          <w:numId w:val="4"/>
         </w:numPr>
-      </w:pPr>
-      <w:r>
-        <w:t>Para países intermediarios</w:t>
+        <w:jc w:val="both"/>
+      </w:pPr>
+      <w:r>
+        <w:t>Priorizar la evaluación de sectores donde la combinación de alta dependencia y baja redundancia genera puntos críticos de vulnerabilidad (como detectados en nuestro análisis para electrónica avanzada, productos farmacéuticos o aeroespacial).</w:t>
       </w:r>
     </w:p>
     <w:p>
       <w:pPr>
         <w:numPr>
           <w:ilvl w:val="0"/>
-          <w:numId w:val="2"/>
+          <w:numId w:val="4"/>
         </w:numPr>
-      </w:pPr>
-      <w:r>
-        <w:t>Para la economía global</w:t>
-      </w:r>
-    </w:p>
-    <w:p>
-      <w:proofErr w:type="gramStart"/>
-      <w:r>
-        <w:t xml:space="preserve">  </w:t>
-      </w:r>
-      <w:r>
-        <w:rPr>
-          <w:b/>
-          <w:bCs/>
-        </w:rPr>
-        <w:t>Recomendaciones</w:t>
-      </w:r>
-      <w:proofErr w:type="gramEnd"/>
-      <w:r>
-        <w:rPr>
-          <w:b/>
-          <w:bCs/>
-        </w:rPr>
-        <w:t xml:space="preserve"> de política</w:t>
-      </w:r>
-      <w:r>
-        <w:t xml:space="preserve"> (sección ampliada y más específica) </w:t>
+        <w:jc w:val="both"/>
+      </w:pPr>
+      <w:r>
+        <w:t>Establecer sistemas permanentes de monitoreo y alerta temprana para detectar emergentes disrupciones en cadenas de suministro críticas antes de que generen impactos sistémicos.</w:t>
+      </w:r>
+    </w:p>
+    <w:p>
+      <w:pPr>
+        <w:jc w:val="both"/>
+      </w:pPr>
+      <w:r>
+        <w:t>Basado en este mapeo, los gobiernos deberían desarrollar estrategias diferenciadas según el nivel de criticidad de cada sector:</w:t>
+      </w:r>
+    </w:p>
+    <w:p>
+      <w:pPr>
+        <w:jc w:val="both"/>
+        <w:rPr>
+          <w:b/>
+          <w:bCs/>
+        </w:rPr>
+      </w:pPr>
+      <w:r>
+        <w:rPr>
+          <w:b/>
+          <w:bCs/>
+        </w:rPr>
+        <w:t>Diversificación selectiva y construcción de redundancia</w:t>
+      </w:r>
+    </w:p>
+    <w:p>
+      <w:pPr>
+        <w:jc w:val="both"/>
+      </w:pPr>
+      <w:r>
+        <w:t>Para sectores identificados como altamente críticos, implementar programas de diversificación que reduzcan concentraciones excesivas de riesgo:</w:t>
       </w:r>
     </w:p>
     <w:p>
       <w:pPr>
         <w:numPr>
           <w:ilvl w:val="0"/>
-          <w:numId w:val="3"/>
+          <w:numId w:val="5"/>
         </w:numPr>
-      </w:pPr>
-      <w:r>
-        <w:t>Para gobiernos</w:t>
+        <w:jc w:val="both"/>
+      </w:pPr>
+      <w:r>
+        <w:t>Desarrollar incentivos fiscales y financieros para fomentar la diversificación geográfica de proveedores en industrias estratégicas.</w:t>
       </w:r>
     </w:p>
     <w:p>
       <w:pPr>
         <w:numPr>
           <w:ilvl w:val="0"/>
-          <w:numId w:val="3"/>
+          <w:numId w:val="5"/>
         </w:numPr>
-      </w:pPr>
-      <w:r>
-        <w:t>Para empresas</w:t>
+        <w:jc w:val="both"/>
+      </w:pPr>
+      <w:r>
+        <w:t>Considerar requisitos regulatorios de diversificación para sectores esenciales (similar a requisitos de diversificación en sector financiero).</w:t>
       </w:r>
     </w:p>
     <w:p>
       <w:pPr>
         <w:numPr>
           <w:ilvl w:val="0"/>
-          <w:numId w:val="3"/>
+          <w:numId w:val="5"/>
         </w:numPr>
-      </w:pPr>
-      <w:r>
+        <w:jc w:val="both"/>
+      </w:pPr>
+      <w:r>
+        <w:t>Promover acuerdos comerciales que faciliten diversificación hacia socios confiables, priorizando estabilidad sobre pura eficiencia económica.</w:t>
+      </w:r>
+    </w:p>
+    <w:p>
+      <w:pPr>
+        <w:numPr>
+          <w:ilvl w:val="0"/>
+          <w:numId w:val="5"/>
+        </w:numPr>
+        <w:jc w:val="both"/>
+      </w:pPr>
+      <w:r>
+        <w:t>Establecer programas de colaboración público-privada para desarrollar capacidades productivas domésticas o regionales en componentes críticos donde la diversificación internacional resulte inviable.</w:t>
+      </w:r>
+    </w:p>
+    <w:p>
+      <w:pPr>
+        <w:jc w:val="both"/>
+        <w:rPr>
+          <w:b/>
+          <w:bCs/>
+        </w:rPr>
+      </w:pPr>
+      <w:r>
+        <w:rPr>
+          <w:b/>
+          <w:bCs/>
+        </w:rPr>
+        <w:t>Reservas estratégicas y capacidades de contingencia</w:t>
+      </w:r>
+    </w:p>
+    <w:p>
+      <w:pPr>
+        <w:jc w:val="both"/>
+      </w:pPr>
+      <w:r>
+        <w:t>Para bienes y componentes críticos con alta vulnerabilidad ante disrupciones:</w:t>
+      </w:r>
+    </w:p>
+    <w:p>
+      <w:pPr>
+        <w:numPr>
+          <w:ilvl w:val="0"/>
+          <w:numId w:val="6"/>
+        </w:numPr>
+        <w:jc w:val="both"/>
+      </w:pPr>
+      <w:r>
+        <w:t>Establecer sistemas de reservas estratégicas modernas que vayan más allá de materias primas para incluir componentes industriales críticos, siguiendo modelos como el programa europeo EU RescEU pero adaptado a vulnerabilidades identificadas mediante análisis de red.</w:t>
+      </w:r>
+    </w:p>
+    <w:p>
+      <w:pPr>
+        <w:numPr>
+          <w:ilvl w:val="0"/>
+          <w:numId w:val="6"/>
+        </w:numPr>
+        <w:jc w:val="both"/>
+      </w:pPr>
+      <w:r>
+        <w:t>Desarrollar y mantener capacidades productivas de contingencia que puedan activarse o expandirse rápidamente ante disrupciones, potencialmente a través de consorcios público-privados con compartición de costos.</w:t>
+      </w:r>
+    </w:p>
+    <w:p>
+      <w:pPr>
+        <w:numPr>
+          <w:ilvl w:val="0"/>
+          <w:numId w:val="6"/>
+        </w:numPr>
+        <w:jc w:val="both"/>
+      </w:pPr>
+      <w:r>
+        <w:t>Fomentar la estandarización industrial que facilite sustitución rápida de proveedores en caso de disrupciones, reduciendo dependencias de estándares propietarios.</w:t>
+      </w:r>
+    </w:p>
+    <w:p>
+      <w:pPr>
+        <w:jc w:val="both"/>
+        <w:rPr>
+          <w:b/>
+          <w:bCs/>
+        </w:rPr>
+      </w:pPr>
+      <w:r>
+        <w:rPr>
+          <w:b/>
+          <w:bCs/>
+        </w:rPr>
+        <w:t>Adaptación regulatoria y diplomacia comercial</w:t>
+      </w:r>
+    </w:p>
+    <w:p>
+      <w:pPr>
+        <w:jc w:val="both"/>
+      </w:pPr>
+      <w:r>
+        <w:t>El entorno regulatorio debe evolucionar para responder a las nuevas realidades de fragmentación comercial:</w:t>
+      </w:r>
+    </w:p>
+    <w:p>
+      <w:pPr>
+        <w:numPr>
+          <w:ilvl w:val="0"/>
+          <w:numId w:val="7"/>
+        </w:numPr>
+        <w:jc w:val="both"/>
+      </w:pPr>
+      <w:r>
+        <w:t>Desarrollar marcos de evaluación de inversiones extranjeras que incorporen consideraciones de concentración de riesgo y dependencias cruzadas, no solo aspectos tradicionales de seguridad nacional.</w:t>
+      </w:r>
+    </w:p>
+    <w:p>
+      <w:pPr>
+        <w:numPr>
+          <w:ilvl w:val="0"/>
+          <w:numId w:val="7"/>
+        </w:numPr>
+        <w:jc w:val="both"/>
+      </w:pPr>
+      <w:r>
+        <w:t>Implementar políticas que distingan claramente entre "desacoplamiento selectivo" en áreas genuinamente críticas para seguridad nacional y "reducción prudente de riesgos" en sectores donde diversificación gradual es suficiente.</w:t>
+      </w:r>
+    </w:p>
+    <w:p>
+      <w:pPr>
+        <w:numPr>
+          <w:ilvl w:val="0"/>
+          <w:numId w:val="7"/>
+        </w:numPr>
+        <w:jc w:val="both"/>
+      </w:pPr>
+      <w:r>
+        <w:t>Invertir en capacidades diplomáticas comerciales especializadas, particularmente en países identificados como intermediarios clave, para facilitar resolución de disputas y mantener canales comerciales abiertos incluso en escenarios de tensión geopolítica.</w:t>
+      </w:r>
+    </w:p>
+    <w:p>
+      <w:pPr>
+        <w:numPr>
+          <w:ilvl w:val="0"/>
+          <w:numId w:val="7"/>
+        </w:numPr>
+        <w:jc w:val="both"/>
+      </w:pPr>
+      <w:r>
+        <w:t>Desarrollar "cláusulas de excepción por seguridad de suministro" en acuerdos comerciales que permitan intervenciones limitadas y temporales ante disrupciones críticas sin desencadenar espirales proteccionistas.</w:t>
+      </w:r>
+    </w:p>
+    <w:p>
+      <w:pPr>
+        <w:jc w:val="both"/>
+        <w:rPr>
+          <w:b/>
+          <w:bCs/>
+        </w:rPr>
+      </w:pPr>
+      <w:r>
+        <w:rPr>
+          <w:b/>
+          <w:bCs/>
+        </w:rPr>
+        <w:t>Para empresas</w:t>
+      </w:r>
+    </w:p>
+    <w:p>
+      <w:pPr>
+        <w:jc w:val="both"/>
+        <w:rPr>
+          <w:b/>
+          <w:bCs/>
+        </w:rPr>
+      </w:pPr>
+      <w:r>
+        <w:rPr>
+          <w:b/>
+          <w:bCs/>
+        </w:rPr>
+        <w:t>Análisis de vulnerabilidad en cadenas de valor completas</w:t>
+      </w:r>
+    </w:p>
+    <w:p>
+      <w:pPr>
+        <w:jc w:val="both"/>
+      </w:pPr>
+      <w:r>
+        <w:t>Las empresas deben superar el enfoque tradicional centrado en proveedores directos (tier 1) para desarrollar visibilidad sobre sus cadenas de suministro extendidas:</w:t>
+      </w:r>
+    </w:p>
+    <w:p>
+      <w:pPr>
+        <w:numPr>
+          <w:ilvl w:val="0"/>
+          <w:numId w:val="8"/>
+        </w:numPr>
+        <w:jc w:val="both"/>
+      </w:pPr>
+      <w:r>
+        <w:t>Implementar tecnologías de trazabilidad (incluyendo soluciones blockchain donde apropiado) para mapear dependencias hasta niveles 3-4 de proveedores.</w:t>
+      </w:r>
+    </w:p>
+    <w:p>
+      <w:pPr>
+        <w:numPr>
+          <w:ilvl w:val="0"/>
+          <w:numId w:val="8"/>
+        </w:numPr>
+        <w:jc w:val="both"/>
+      </w:pPr>
+      <w:r>
+        <w:t>Desarrollar evaluaciones de vulnerabilidad que integren no solo riesgos de proveedores individuales sino concentraciones geográficas y políticas a lo largo de toda la cadena.</w:t>
+      </w:r>
+    </w:p>
+    <w:p>
+      <w:pPr>
+        <w:numPr>
+          <w:ilvl w:val="0"/>
+          <w:numId w:val="8"/>
+        </w:numPr>
+        <w:jc w:val="both"/>
+      </w:pPr>
+      <w:r>
+        <w:t>Incorporar análisis de "vulnerabilidades compartidas" que identifiquen cuando diferentes proveedores directos dependen de fuentes comunes en niveles superiores de la cadena.</w:t>
+      </w:r>
+    </w:p>
+    <w:p>
+      <w:pPr>
+        <w:numPr>
+          <w:ilvl w:val="0"/>
+          <w:numId w:val="8"/>
+        </w:numPr>
+        <w:jc w:val="both"/>
+      </w:pPr>
+      <w:r>
+        <w:t>Evaluar específicamente exposición a los sectores y relaciones identificados como críticos en nuestro análisis, incluso cuando la empresa no participe directamente en ellos.</w:t>
+      </w:r>
+    </w:p>
+    <w:p>
+      <w:pPr>
+        <w:jc w:val="both"/>
+        <w:rPr>
+          <w:b/>
+          <w:bCs/>
+        </w:rPr>
+      </w:pPr>
+      <w:r>
+        <w:rPr>
+          <w:b/>
+          <w:bCs/>
+        </w:rPr>
+        <w:t>Estrategias de diversificación y redundancia</w:t>
+      </w:r>
+    </w:p>
+    <w:p>
+      <w:pPr>
+        <w:jc w:val="both"/>
+      </w:pPr>
+      <w:r>
+        <w:t>Basado en análisis de vulnerabilidad:</w:t>
+      </w:r>
+    </w:p>
+    <w:p>
+      <w:pPr>
+        <w:numPr>
+          <w:ilvl w:val="0"/>
+          <w:numId w:val="9"/>
+        </w:numPr>
+        <w:jc w:val="both"/>
+      </w:pPr>
+      <w:r>
+        <w:t>Desarrollar estrategias de abastecimiento que equilibren eficiencia y resiliencia, aplicando enfoques diferenciados según criticidad de componentes.</w:t>
+      </w:r>
+    </w:p>
+    <w:p>
+      <w:pPr>
+        <w:numPr>
+          <w:ilvl w:val="0"/>
+          <w:numId w:val="9"/>
+        </w:numPr>
+        <w:jc w:val="both"/>
+      </w:pPr>
+      <w:r>
+        <w:t>Implementar estrategias de "diversificación coordinada" donde la empresa mantiene relaciones con múltiples proveedores pero concentra volumen en condiciones normales, con acuerdos pre-negociados para expansión rápida en caso de disrupciones.</w:t>
+      </w:r>
+    </w:p>
+    <w:p>
+      <w:pPr>
+        <w:numPr>
+          <w:ilvl w:val="0"/>
+          <w:numId w:val="9"/>
+        </w:numPr>
+        <w:jc w:val="both"/>
+      </w:pPr>
+      <w:r>
+        <w:t>Evaluar opciones de integración vertical selectiva para componentes críticos donde diversificación externa es inviable.</w:t>
+      </w:r>
+    </w:p>
+    <w:p>
+      <w:pPr>
+        <w:numPr>
+          <w:ilvl w:val="0"/>
+          <w:numId w:val="9"/>
+        </w:numPr>
+        <w:jc w:val="both"/>
+      </w:pPr>
+      <w:r>
+        <w:t>Implementar sistemas de calificación de proveedores que incorporen métricas de resiliencia y flexibilidad, no solo costo y calidad.</w:t>
+      </w:r>
+    </w:p>
+    <w:p>
+      <w:pPr>
+        <w:jc w:val="both"/>
+        <w:rPr>
+          <w:b/>
+          <w:bCs/>
+        </w:rPr>
+      </w:pPr>
+      <w:r>
+        <w:rPr>
+          <w:b/>
+          <w:bCs/>
+        </w:rPr>
+        <w:t>Innovación en flexibilidad operativa</w:t>
+      </w:r>
+    </w:p>
+    <w:p>
+      <w:pPr>
+        <w:jc w:val="both"/>
+      </w:pPr>
+      <w:r>
+        <w:t>La adaptabilidad se convierte en ventaja competitiva clave:</w:t>
+      </w:r>
+    </w:p>
+    <w:p>
+      <w:pPr>
+        <w:numPr>
+          <w:ilvl w:val="0"/>
+          <w:numId w:val="10"/>
+        </w:numPr>
+        <w:jc w:val="both"/>
+      </w:pPr>
+      <w:r>
+        <w:t>Desarrollar diseños de productos que permitan sustitución de componentes e insumos críticos sin rediseños completos (principio de "diseño modular resiliente").</w:t>
+      </w:r>
+    </w:p>
+    <w:p>
+      <w:pPr>
+        <w:numPr>
+          <w:ilvl w:val="0"/>
+          <w:numId w:val="10"/>
+        </w:numPr>
+        <w:jc w:val="both"/>
+      </w:pPr>
+      <w:r>
+        <w:t>Invertir en procesos productivos con flexibilidad inherente para adaptarse a variaciones en disponibilidad de insumos.</w:t>
+      </w:r>
+    </w:p>
+    <w:p>
+      <w:pPr>
+        <w:numPr>
+          <w:ilvl w:val="0"/>
+          <w:numId w:val="10"/>
+        </w:numPr>
+        <w:jc w:val="both"/>
+      </w:pPr>
+      <w:r>
+        <w:t>Establecer capacidades de "producción distribuida" que permitan relocalizar actividades entre diferentes geografías según condiciones cambiantes.</w:t>
+      </w:r>
+    </w:p>
+    <w:p>
+      <w:pPr>
+        <w:numPr>
+          <w:ilvl w:val="0"/>
+          <w:numId w:val="10"/>
+        </w:numPr>
+        <w:jc w:val="both"/>
+      </w:pPr>
+      <w:r>
+        <w:t>Implementar estrategias de inventario diferenciadas que mantengan reservas ampliadas para componentes identificados como especialmente vulnerables a disrupciones geopolíticas.</w:t>
+      </w:r>
+    </w:p>
+    <w:p>
+      <w:pPr>
+        <w:jc w:val="both"/>
+        <w:rPr>
+          <w:b/>
+          <w:bCs/>
+        </w:rPr>
+      </w:pPr>
+      <w:r>
+        <w:rPr>
+          <w:b/>
+          <w:bCs/>
+        </w:rPr>
+        <w:t>Adaptación a la fragmentación comercial</w:t>
+      </w:r>
+    </w:p>
+    <w:p>
+      <w:pPr>
+        <w:jc w:val="both"/>
+      </w:pPr>
+      <w:r>
+        <w:t>Para navegar un sistema comercial fragmentado:</w:t>
+      </w:r>
+    </w:p>
+    <w:p>
+      <w:pPr>
+        <w:numPr>
+          <w:ilvl w:val="0"/>
+          <w:numId w:val="11"/>
+        </w:numPr>
+        <w:jc w:val="both"/>
+      </w:pPr>
+      <w:r>
+        <w:t>Evaluar y potencialmente implementar estrategias de "regionalización" con cadenas de valor parcialmente independientes para diferentes bloques geoeconómicos.</w:t>
+      </w:r>
+    </w:p>
+    <w:p>
+      <w:pPr>
+        <w:numPr>
+          <w:ilvl w:val="0"/>
+          <w:numId w:val="11"/>
+        </w:numPr>
+        <w:jc w:val="both"/>
+      </w:pPr>
+      <w:r>
+        <w:t>Desarrollar competencias internas en navegación de regímenes regulatorios divergentes, particularmente en áreas como transferencia de datos, propiedad intelectual y requisitos de localización.</w:t>
+      </w:r>
+    </w:p>
+    <w:p>
+      <w:pPr>
+        <w:numPr>
+          <w:ilvl w:val="0"/>
+          <w:numId w:val="11"/>
+        </w:numPr>
+        <w:jc w:val="both"/>
+      </w:pPr>
+      <w:r>
+        <w:t>Considerar estructuras corporativas adaptadas a un mundo fragmentado, incluyendo potenciales subsidiarias con alto grado de autonomía operativa en diferentes bloques cuando sea necesario.</w:t>
+      </w:r>
+    </w:p>
+    <w:p>
+      <w:pPr>
+        <w:numPr>
+          <w:ilvl w:val="0"/>
+          <w:numId w:val="11"/>
+        </w:numPr>
+        <w:jc w:val="both"/>
+      </w:pPr>
+      <w:r>
+        <w:t>Cultivar relaciones con actores en países identificados como intermediarios clave, que pueden proporcionar opciones estratégicas para navegar tensiones entre bloques.</w:t>
+      </w:r>
+    </w:p>
+    <w:p>
+      <w:pPr>
+        <w:jc w:val="both"/>
+        <w:rPr>
+          <w:b/>
+          <w:bCs/>
+        </w:rPr>
+      </w:pPr>
+      <w:r>
+        <w:rPr>
+          <w:b/>
+          <w:bCs/>
+        </w:rPr>
         <w:t>Para organismos internacionales</w:t>
       </w:r>
     </w:p>
     <w:p>
-      <w:proofErr w:type="gramStart"/>
-      <w:r>
-        <w:t xml:space="preserve">  </w:t>
-      </w:r>
-      <w:r>
-        <w:rPr>
-          <w:b/>
-          <w:bCs/>
-        </w:rPr>
-        <w:t>Consideraciones</w:t>
-      </w:r>
-      <w:proofErr w:type="gramEnd"/>
-      <w:r>
-        <w:rPr>
-          <w:b/>
-          <w:bCs/>
-        </w:rPr>
-        <w:t xml:space="preserve"> finales</w:t>
-      </w:r>
-      <w:r>
-        <w:t xml:space="preserve"> (breve conclusión)</w:t>
-      </w:r>
-    </w:p>
+      <w:pPr>
+        <w:jc w:val="both"/>
+        <w:rPr>
+          <w:b/>
+          <w:bCs/>
+        </w:rPr>
+      </w:pPr>
+      <w:r>
+        <w:rPr>
+          <w:b/>
+          <w:bCs/>
+        </w:rPr>
+        <w:t>Coordinación y transparencia informativa</w:t>
+      </w:r>
+    </w:p>
+    <w:p>
+      <w:pPr>
+        <w:jc w:val="both"/>
+      </w:pPr>
+      <w:r>
+        <w:t>Los organismos internacionales tienen un papel crítico en mitigar asimetrías informativas que pueden exacerbar crisis:</w:t>
+      </w:r>
+    </w:p>
+    <w:p>
+      <w:pPr>
+        <w:numPr>
+          <w:ilvl w:val="0"/>
+          <w:numId w:val="12"/>
+        </w:numPr>
+        <w:jc w:val="both"/>
+      </w:pPr>
+      <w:r>
+        <w:t>Desarrollar sistemas de monitoreo global de dependencias críticas y puntos de estrangulamiento (chokepoints) en cadenas de valor estratégicas, construyendo sobre metodologías como la presentada en este estudio.</w:t>
+      </w:r>
+    </w:p>
+    <w:p>
+      <w:pPr>
+        <w:numPr>
+          <w:ilvl w:val="0"/>
+          <w:numId w:val="12"/>
+        </w:numPr>
+        <w:jc w:val="both"/>
+      </w:pPr>
+      <w:r>
+        <w:t>Establecer mecanismos de alerta temprana para potenciales disrupciones en sectores críticos, con protocolos claros para compartir información entre países incluso en contextos de tensión geopolítica.</w:t>
+      </w:r>
+    </w:p>
+    <w:p>
+      <w:pPr>
+        <w:numPr>
+          <w:ilvl w:val="0"/>
+          <w:numId w:val="12"/>
+        </w:numPr>
+        <w:jc w:val="both"/>
+      </w:pPr>
+      <w:r>
+        <w:t>Crear estándares internacionales para transparencia en cadenas de suministro, particularmente para industrias con relevancia para salud pública, seguridad alimentaria o transición energética.</w:t>
+      </w:r>
+    </w:p>
+    <w:p>
+      <w:pPr>
+        <w:numPr>
+          <w:ilvl w:val="0"/>
+          <w:numId w:val="12"/>
+        </w:numPr>
+        <w:jc w:val="both"/>
+      </w:pPr>
+      <w:r>
+        <w:t>Desarrollar plataformas neutrales de intercambio de información sobre capacidades productivas disponibles que puedan activarse ante disrupciones.</w:t>
+      </w:r>
+    </w:p>
+    <w:p>
+      <w:pPr>
+        <w:jc w:val="both"/>
+        <w:rPr>
+          <w:b/>
+          <w:bCs/>
+        </w:rPr>
+      </w:pPr>
+      <w:r>
+        <w:rPr>
+          <w:b/>
+          <w:bCs/>
+        </w:rPr>
+        <w:t>Mecanismos de gestión de crisis</w:t>
+      </w:r>
+    </w:p>
+    <w:p>
+      <w:pPr>
+        <w:jc w:val="both"/>
+      </w:pPr>
+      <w:r>
+        <w:t>Ante la probabilidad incrementada de disrupciones comerciales:</w:t>
+      </w:r>
+    </w:p>
+    <w:p>
+      <w:pPr>
+        <w:numPr>
+          <w:ilvl w:val="0"/>
+          <w:numId w:val="13"/>
+        </w:numPr>
+        <w:jc w:val="both"/>
+      </w:pPr>
+      <w:r>
+        <w:t>Establecer protocolos internacionales de respuesta coordinada a disrupciones en cadenas de suministro críticas, incluyendo mecanismos para suspensión temporal y coordinada de barreras comerciales en productos afectados.</w:t>
+      </w:r>
+    </w:p>
+    <w:p>
+      <w:pPr>
+        <w:numPr>
+          <w:ilvl w:val="0"/>
+          <w:numId w:val="13"/>
+        </w:numPr>
+        <w:jc w:val="both"/>
+      </w:pPr>
+      <w:r>
+        <w:t>Desarrollar mecanismos de mediación especializada para conflictos comerciales con potenciales efectos sistémicos, complementando estructuras existentes en OMC.</w:t>
+      </w:r>
+    </w:p>
+    <w:p>
+      <w:pPr>
+        <w:numPr>
+          <w:ilvl w:val="0"/>
+          <w:numId w:val="13"/>
+        </w:numPr>
+        <w:jc w:val="both"/>
+      </w:pPr>
+      <w:r>
+        <w:t>Crear capacidades multilaterales de intervención rápida para facilitar adaptación de cadenas de suministro ante disrupciones severas, incluyendo asistencia técnica y financiamiento de emergencia.</w:t>
+      </w:r>
+    </w:p>
+    <w:p>
+      <w:pPr>
+        <w:numPr>
+          <w:ilvl w:val="0"/>
+          <w:numId w:val="13"/>
+        </w:numPr>
+        <w:jc w:val="both"/>
+      </w:pPr>
+      <w:r>
+        <w:t>Implementar "cláusulas de escape coordinadas" en acuerdos comerciales que permitan respuestas temporales a disrupciones sin precipitar espirales proteccionistas.</w:t>
+      </w:r>
+    </w:p>
+    <w:p>
+      <w:pPr>
+        <w:jc w:val="both"/>
+        <w:rPr>
+          <w:b/>
+          <w:bCs/>
+        </w:rPr>
+      </w:pPr>
+      <w:r>
+        <w:rPr>
+          <w:b/>
+          <w:bCs/>
+        </w:rPr>
+        <w:t>Evolución de las reglas comerciales multilaterales</w:t>
+      </w:r>
+    </w:p>
+    <w:p>
+      <w:pPr>
+        <w:jc w:val="both"/>
+      </w:pPr>
+      <w:r>
+        <w:t>Para un sistema comercial más resiliente a largo plazo:</w:t>
+      </w:r>
+    </w:p>
+    <w:p>
+      <w:pPr>
+        <w:numPr>
+          <w:ilvl w:val="0"/>
+          <w:numId w:val="14"/>
+        </w:numPr>
+        <w:jc w:val="both"/>
+      </w:pPr>
+      <w:r>
+        <w:t>Desarrollar un nuevo marco multilateral para "comercio resiliente" que complemente el enfoque tradicional centrado en liberalización, incorporando explícitamente consideraciones de seguridad de suministro y sostenibilidad.</w:t>
+      </w:r>
+    </w:p>
+    <w:p>
+      <w:pPr>
+        <w:numPr>
+          <w:ilvl w:val="0"/>
+          <w:numId w:val="14"/>
+        </w:numPr>
+        <w:jc w:val="both"/>
+      </w:pPr>
+      <w:r>
+        <w:t>Establecer principios para "securitización comercial responsable" que distingan entre medidas legítimas de seguridad económica y proteccionismo disfrazado.</w:t>
+      </w:r>
+    </w:p>
+    <w:p>
+      <w:pPr>
+        <w:numPr>
+          <w:ilvl w:val="0"/>
+          <w:numId w:val="14"/>
+        </w:numPr>
+        <w:jc w:val="both"/>
+      </w:pPr>
+      <w:r>
+        <w:t>Promover mecanismos plurilaterales entre países con visiones similares cuando el consenso global resulte inalcanzable, manteniendo espacios para eventual reintegración de sistema fragmentado.</w:t>
+      </w:r>
+    </w:p>
+    <w:p>
+      <w:pPr>
+        <w:numPr>
+          <w:ilvl w:val="0"/>
+          <w:numId w:val="14"/>
+        </w:numPr>
+        <w:jc w:val="both"/>
+      </w:pPr>
+      <w:r>
+        <w:t>Desarrollar nuevos estándares para transparencia y cooperación en políticas industriales, reconociendo su creciente prominencia pero buscando minimizar efectos distorsionantes.</w:t>
+      </w:r>
+    </w:p>
+    <w:p>
+      <w:pPr>
+        <w:jc w:val="both"/>
+        <w:rPr>
+          <w:b/>
+          <w:bCs/>
+        </w:rPr>
+      </w:pPr>
+      <w:r>
+        <w:rPr>
+          <w:b/>
+          <w:bCs/>
+        </w:rPr>
+        <w:t>Apoyo a países vulnerables</w:t>
+      </w:r>
+    </w:p>
+    <w:p>
+      <w:pPr>
+        <w:jc w:val="both"/>
+      </w:pPr>
+      <w:r>
+        <w:t>Para mitigar impactos asimétricos de la fragmentación:</w:t>
+      </w:r>
+    </w:p>
+    <w:p>
+      <w:pPr>
+        <w:numPr>
+          <w:ilvl w:val="0"/>
+          <w:numId w:val="15"/>
+        </w:numPr>
+        <w:jc w:val="both"/>
+      </w:pPr>
+      <w:r>
+        <w:t>Establecer programas específicos de asistencia técnica para países en desarrollo que buscan insertarse estratégicamente en cadenas de valor regionales emergentes.</w:t>
+      </w:r>
+    </w:p>
+    <w:p>
+      <w:pPr>
+        <w:numPr>
+          <w:ilvl w:val="0"/>
+          <w:numId w:val="15"/>
+        </w:numPr>
+        <w:jc w:val="both"/>
+      </w:pPr>
+      <w:r>
+        <w:t>Desarrollar mecanismos de financiamiento para diversificación económica en países altamente dependientes de exportar materias primas, particularmente vulnerables a fragmentación comercial.</w:t>
+      </w:r>
+    </w:p>
+    <w:p>
+      <w:pPr>
+        <w:numPr>
+          <w:ilvl w:val="0"/>
+          <w:numId w:val="15"/>
+        </w:numPr>
+        <w:jc w:val="both"/>
+      </w:pPr>
+      <w:r>
+        <w:t>Implementar iniciativas de transferencia tecnológica coordinada hacia países menos desarrollados para reducir brechas de capacidad productiva exacerbadas por fragmentación.</w:t>
+      </w:r>
+    </w:p>
+    <w:p>
+      <w:pPr>
+        <w:numPr>
+          <w:ilvl w:val="0"/>
+          <w:numId w:val="15"/>
+        </w:numPr>
+        <w:jc w:val="both"/>
+      </w:pPr>
+      <w:r>
+        <w:t>Crear programas especializados de desarrollo de capacidades para funcionarios de países en desarrollo en áreas como análisis de vulnerabilidades económicas, negociación comercial en contexto fragmentado, y adaptación regulatoria.</w:t>
+      </w:r>
+    </w:p>
+    <w:p>
+      <w:pPr>
+        <w:jc w:val="both"/>
+      </w:pPr>
+      <w:r>
+        <w:t>Estas recomendaciones, basadas en nuestro análisis de dependencias y potenciales mecanismos de propagación, buscan promover un enfoque equilibrado que reconozca las nuevas realidades geopolíticas sin abandonar los beneficios fundamentales de la cooperación económica internacional. La implementación coordinada de estas medidas podría contribuir significativamente a construir un sistema comercial global más resiliente, capaz de absorber tensiones geopolíticas sin desencadenar disrupciones sistémicas severas, a la vez que preserva espacios para cooperación en desafíos globales compartidos.</w:t>
+      </w:r>
+    </w:p>
+    <w:p/>
     <w:sectPr>
       <w:pgSz w:w="11906" w:h="16838"/>
       <w:pgMar w:top="1417" w:right="1701" w:bottom="1417" w:left="1701" w:header="708" w:footer="708" w:gutter="0"/>
@@ -1523,6 +2031,155 @@
 <file path=word/numbering.xml><?xml version="1.0" encoding="utf-8"?>
 <w:numbering xmlns:wpc="http://schemas.microsoft.com/office/word/2010/wordprocessingCanvas" xmlns:cx="http://schemas.microsoft.com/office/drawing/2014/chartex" xmlns:cx1="http://schemas.microsoft.com/office/drawing/2015/9/8/chartex" xmlns:cx2="http://schemas.microsoft.com/office/drawing/2015/10/21/chartex" xmlns:cx3="http://schemas.microsoft.com/office/drawing/2016/5/9/chartex" xmlns:cx4="http://schemas.microsoft.com/office/drawing/2016/5/10/chartex" xmlns:cx5="http://schemas.microsoft.com/office/drawing/2016/5/11/chartex" xmlns:cx6="http://schemas.microsoft.com/office/drawing/2016/5/12/chartex" xmlns:cx7="http://schemas.microsoft.com/office/drawing/2016/5/13/chartex" xmlns:cx8="http://schemas.microsoft.com/office/drawing/2016/5/14/chartex" xmlns:mc="http://schemas.openxmlformats.org/markup-compatibility/2006" xmlns:aink="http://schemas.microsoft.com/office/drawing/2016/ink" xmlns:am3d="http://schemas.microsoft.com/office/drawing/2017/model3d" xmlns:o="urn:schemas-microsoft-com:office:office" xmlns:oel="http://schemas.microsoft.com/office/2019/extlst" xmlns:r="http://schemas.openxmlformats.org/officeDocument/2006/relationships" xmlns:m="http://schemas.openxmlformats.org/officeDocument/2006/math" xmlns:v="urn:schemas-microsoft-com:vml" xmlns:wp14="http://schemas.microsoft.com/office/word/2010/wordprocessingDrawing" xmlns:wp="http://schemas.openxmlformats.org/drawingml/2006/wordprocessingDrawing" xmlns:w10="urn:schemas-microsoft-com:office:word" xmlns:w="http://schemas.openxmlformats.org/wordprocessingml/2006/main" xmlns:w14="http://schemas.microsoft.com/office/word/2010/wordml" xmlns:w15="http://schemas.microsoft.com/office/word/2012/wordml" xmlns:w16cex="http://schemas.microsoft.com/office/word/2018/wordml/cex" xmlns:w16cid="http://schemas.microsoft.com/office/word/2016/wordml/cid" xmlns:w16="http://schemas.microsoft.com/office/word/2018/wordml" xmlns:w16du="http://schemas.microsoft.com/office/word/2023/wordml/word16du" xmlns:w16sdtdh="http://schemas.microsoft.com/office/word/2020/wordml/sdtdatahash" xmlns:w16sdtfl="http://schemas.microsoft.com/office/word/2024/wordml/sdtformatlock" xmlns:w16se="http://schemas.microsoft.com/office/word/2015/wordml/symex" xmlns:wpg="http://schemas.microsoft.com/office/word/2010/wordprocessingGroup" xmlns:wpi="http://schemas.microsoft.com/office/word/2010/wordprocessingInk" xmlns:wne="http://schemas.microsoft.com/office/word/2006/wordml" xmlns:wps="http://schemas.microsoft.com/office/word/2010/wordprocessingShape" mc:Ignorable="w14 w15 w16se w16cid w16 w16cex w16sdtdh w16sdtfl w16du wp14">
   <w:abstractNum w:abstractNumId="0" w15:restartNumberingAfterBreak="0">
+    <w:nsid w:val="0A174B43"/>
+    <w:multiLevelType w:val="multilevel"/>
+    <w:tmpl w:val="09229A8E"/>
+    <w:lvl w:ilvl="0">
+      <w:start w:val="1"/>
+      <w:numFmt w:val="bullet"/>
+      <w:lvlText w:val=""/>
+      <w:lvlJc w:val="left"/>
+      <w:pPr>
+        <w:tabs>
+          <w:tab w:val="num" w:pos="720"/>
+        </w:tabs>
+        <w:ind w:left="720" w:hanging="360"/>
+      </w:pPr>
+      <w:rPr>
+        <w:rFonts w:ascii="Symbol" w:hAnsi="Symbol" w:hint="default"/>
+        <w:sz w:val="20"/>
+      </w:rPr>
+    </w:lvl>
+    <w:lvl w:ilvl="1" w:tentative="1">
+      <w:start w:val="1"/>
+      <w:numFmt w:val="bullet"/>
+      <w:lvlText w:val="o"/>
+      <w:lvlJc w:val="left"/>
+      <w:pPr>
+        <w:tabs>
+          <w:tab w:val="num" w:pos="1440"/>
+        </w:tabs>
+        <w:ind w:left="1440" w:hanging="360"/>
+      </w:pPr>
+      <w:rPr>
+        <w:rFonts w:ascii="Courier New" w:hAnsi="Courier New" w:hint="default"/>
+        <w:sz w:val="20"/>
+      </w:rPr>
+    </w:lvl>
+    <w:lvl w:ilvl="2" w:tentative="1">
+      <w:start w:val="1"/>
+      <w:numFmt w:val="bullet"/>
+      <w:lvlText w:val=""/>
+      <w:lvlJc w:val="left"/>
+      <w:pPr>
+        <w:tabs>
+          <w:tab w:val="num" w:pos="2160"/>
+        </w:tabs>
+        <w:ind w:left="2160" w:hanging="360"/>
+      </w:pPr>
+      <w:rPr>
+        <w:rFonts w:ascii="Wingdings" w:hAnsi="Wingdings" w:hint="default"/>
+        <w:sz w:val="20"/>
+      </w:rPr>
+    </w:lvl>
+    <w:lvl w:ilvl="3" w:tentative="1">
+      <w:start w:val="1"/>
+      <w:numFmt w:val="bullet"/>
+      <w:lvlText w:val=""/>
+      <w:lvlJc w:val="left"/>
+      <w:pPr>
+        <w:tabs>
+          <w:tab w:val="num" w:pos="2880"/>
+        </w:tabs>
+        <w:ind w:left="2880" w:hanging="360"/>
+      </w:pPr>
+      <w:rPr>
+        <w:rFonts w:ascii="Wingdings" w:hAnsi="Wingdings" w:hint="default"/>
+        <w:sz w:val="20"/>
+      </w:rPr>
+    </w:lvl>
+    <w:lvl w:ilvl="4" w:tentative="1">
+      <w:start w:val="1"/>
+      <w:numFmt w:val="bullet"/>
+      <w:lvlText w:val=""/>
+      <w:lvlJc w:val="left"/>
+      <w:pPr>
+        <w:tabs>
+          <w:tab w:val="num" w:pos="3600"/>
+        </w:tabs>
+        <w:ind w:left="3600" w:hanging="360"/>
+      </w:pPr>
+      <w:rPr>
+        <w:rFonts w:ascii="Wingdings" w:hAnsi="Wingdings" w:hint="default"/>
+        <w:sz w:val="20"/>
+      </w:rPr>
+    </w:lvl>
+    <w:lvl w:ilvl="5" w:tentative="1">
+      <w:start w:val="1"/>
+      <w:numFmt w:val="bullet"/>
+      <w:lvlText w:val=""/>
+      <w:lvlJc w:val="left"/>
+      <w:pPr>
+        <w:tabs>
+          <w:tab w:val="num" w:pos="4320"/>
+        </w:tabs>
+        <w:ind w:left="4320" w:hanging="360"/>
+      </w:pPr>
+      <w:rPr>
+        <w:rFonts w:ascii="Wingdings" w:hAnsi="Wingdings" w:hint="default"/>
+        <w:sz w:val="20"/>
+      </w:rPr>
+    </w:lvl>
+    <w:lvl w:ilvl="6" w:tentative="1">
+      <w:start w:val="1"/>
+      <w:numFmt w:val="bullet"/>
+      <w:lvlText w:val=""/>
+      <w:lvlJc w:val="left"/>
+      <w:pPr>
+        <w:tabs>
+          <w:tab w:val="num" w:pos="5040"/>
+        </w:tabs>
+        <w:ind w:left="5040" w:hanging="360"/>
+      </w:pPr>
+      <w:rPr>
+        <w:rFonts w:ascii="Wingdings" w:hAnsi="Wingdings" w:hint="default"/>
+        <w:sz w:val="20"/>
+      </w:rPr>
+    </w:lvl>
+    <w:lvl w:ilvl="7" w:tentative="1">
+      <w:start w:val="1"/>
+      <w:numFmt w:val="bullet"/>
+      <w:lvlText w:val=""/>
+      <w:lvlJc w:val="left"/>
+      <w:pPr>
+        <w:tabs>
+          <w:tab w:val="num" w:pos="5760"/>
+        </w:tabs>
+        <w:ind w:left="5760" w:hanging="360"/>
+      </w:pPr>
+      <w:rPr>
+        <w:rFonts w:ascii="Wingdings" w:hAnsi="Wingdings" w:hint="default"/>
+        <w:sz w:val="20"/>
+      </w:rPr>
+    </w:lvl>
+    <w:lvl w:ilvl="8" w:tentative="1">
+      <w:start w:val="1"/>
+      <w:numFmt w:val="bullet"/>
+      <w:lvlText w:val=""/>
+      <w:lvlJc w:val="left"/>
+      <w:pPr>
+        <w:tabs>
+          <w:tab w:val="num" w:pos="6480"/>
+        </w:tabs>
+        <w:ind w:left="6480" w:hanging="360"/>
+      </w:pPr>
+      <w:rPr>
+        <w:rFonts w:ascii="Wingdings" w:hAnsi="Wingdings" w:hint="default"/>
+        <w:sz w:val="20"/>
+      </w:rPr>
+    </w:lvl>
+  </w:abstractNum>
+  <w:abstractNum w:abstractNumId="1" w15:restartNumberingAfterBreak="0">
     <w:nsid w:val="18B91DE1"/>
     <w:multiLevelType w:val="multilevel"/>
     <w:tmpl w:val="D3F264E4"/>
@@ -1671,7 +2328,603 @@
       </w:rPr>
     </w:lvl>
   </w:abstractNum>
-  <w:abstractNum w:abstractNumId="1" w15:restartNumberingAfterBreak="0">
+  <w:abstractNum w:abstractNumId="2" w15:restartNumberingAfterBreak="0">
+    <w:nsid w:val="320E7E4E"/>
+    <w:multiLevelType w:val="multilevel"/>
+    <w:tmpl w:val="B978BF06"/>
+    <w:lvl w:ilvl="0">
+      <w:start w:val="1"/>
+      <w:numFmt w:val="bullet"/>
+      <w:lvlText w:val=""/>
+      <w:lvlJc w:val="left"/>
+      <w:pPr>
+        <w:tabs>
+          <w:tab w:val="num" w:pos="720"/>
+        </w:tabs>
+        <w:ind w:left="720" w:hanging="360"/>
+      </w:pPr>
+      <w:rPr>
+        <w:rFonts w:ascii="Symbol" w:hAnsi="Symbol" w:hint="default"/>
+        <w:sz w:val="20"/>
+      </w:rPr>
+    </w:lvl>
+    <w:lvl w:ilvl="1" w:tentative="1">
+      <w:start w:val="1"/>
+      <w:numFmt w:val="bullet"/>
+      <w:lvlText w:val="o"/>
+      <w:lvlJc w:val="left"/>
+      <w:pPr>
+        <w:tabs>
+          <w:tab w:val="num" w:pos="1440"/>
+        </w:tabs>
+        <w:ind w:left="1440" w:hanging="360"/>
+      </w:pPr>
+      <w:rPr>
+        <w:rFonts w:ascii="Courier New" w:hAnsi="Courier New" w:hint="default"/>
+        <w:sz w:val="20"/>
+      </w:rPr>
+    </w:lvl>
+    <w:lvl w:ilvl="2" w:tentative="1">
+      <w:start w:val="1"/>
+      <w:numFmt w:val="bullet"/>
+      <w:lvlText w:val=""/>
+      <w:lvlJc w:val="left"/>
+      <w:pPr>
+        <w:tabs>
+          <w:tab w:val="num" w:pos="2160"/>
+        </w:tabs>
+        <w:ind w:left="2160" w:hanging="360"/>
+      </w:pPr>
+      <w:rPr>
+        <w:rFonts w:ascii="Wingdings" w:hAnsi="Wingdings" w:hint="default"/>
+        <w:sz w:val="20"/>
+      </w:rPr>
+    </w:lvl>
+    <w:lvl w:ilvl="3" w:tentative="1">
+      <w:start w:val="1"/>
+      <w:numFmt w:val="bullet"/>
+      <w:lvlText w:val=""/>
+      <w:lvlJc w:val="left"/>
+      <w:pPr>
+        <w:tabs>
+          <w:tab w:val="num" w:pos="2880"/>
+        </w:tabs>
+        <w:ind w:left="2880" w:hanging="360"/>
+      </w:pPr>
+      <w:rPr>
+        <w:rFonts w:ascii="Wingdings" w:hAnsi="Wingdings" w:hint="default"/>
+        <w:sz w:val="20"/>
+      </w:rPr>
+    </w:lvl>
+    <w:lvl w:ilvl="4" w:tentative="1">
+      <w:start w:val="1"/>
+      <w:numFmt w:val="bullet"/>
+      <w:lvlText w:val=""/>
+      <w:lvlJc w:val="left"/>
+      <w:pPr>
+        <w:tabs>
+          <w:tab w:val="num" w:pos="3600"/>
+        </w:tabs>
+        <w:ind w:left="3600" w:hanging="360"/>
+      </w:pPr>
+      <w:rPr>
+        <w:rFonts w:ascii="Wingdings" w:hAnsi="Wingdings" w:hint="default"/>
+        <w:sz w:val="20"/>
+      </w:rPr>
+    </w:lvl>
+    <w:lvl w:ilvl="5" w:tentative="1">
+      <w:start w:val="1"/>
+      <w:numFmt w:val="bullet"/>
+      <w:lvlText w:val=""/>
+      <w:lvlJc w:val="left"/>
+      <w:pPr>
+        <w:tabs>
+          <w:tab w:val="num" w:pos="4320"/>
+        </w:tabs>
+        <w:ind w:left="4320" w:hanging="360"/>
+      </w:pPr>
+      <w:rPr>
+        <w:rFonts w:ascii="Wingdings" w:hAnsi="Wingdings" w:hint="default"/>
+        <w:sz w:val="20"/>
+      </w:rPr>
+    </w:lvl>
+    <w:lvl w:ilvl="6" w:tentative="1">
+      <w:start w:val="1"/>
+      <w:numFmt w:val="bullet"/>
+      <w:lvlText w:val=""/>
+      <w:lvlJc w:val="left"/>
+      <w:pPr>
+        <w:tabs>
+          <w:tab w:val="num" w:pos="5040"/>
+        </w:tabs>
+        <w:ind w:left="5040" w:hanging="360"/>
+      </w:pPr>
+      <w:rPr>
+        <w:rFonts w:ascii="Wingdings" w:hAnsi="Wingdings" w:hint="default"/>
+        <w:sz w:val="20"/>
+      </w:rPr>
+    </w:lvl>
+    <w:lvl w:ilvl="7" w:tentative="1">
+      <w:start w:val="1"/>
+      <w:numFmt w:val="bullet"/>
+      <w:lvlText w:val=""/>
+      <w:lvlJc w:val="left"/>
+      <w:pPr>
+        <w:tabs>
+          <w:tab w:val="num" w:pos="5760"/>
+        </w:tabs>
+        <w:ind w:left="5760" w:hanging="360"/>
+      </w:pPr>
+      <w:rPr>
+        <w:rFonts w:ascii="Wingdings" w:hAnsi="Wingdings" w:hint="default"/>
+        <w:sz w:val="20"/>
+      </w:rPr>
+    </w:lvl>
+    <w:lvl w:ilvl="8" w:tentative="1">
+      <w:start w:val="1"/>
+      <w:numFmt w:val="bullet"/>
+      <w:lvlText w:val=""/>
+      <w:lvlJc w:val="left"/>
+      <w:pPr>
+        <w:tabs>
+          <w:tab w:val="num" w:pos="6480"/>
+        </w:tabs>
+        <w:ind w:left="6480" w:hanging="360"/>
+      </w:pPr>
+      <w:rPr>
+        <w:rFonts w:ascii="Wingdings" w:hAnsi="Wingdings" w:hint="default"/>
+        <w:sz w:val="20"/>
+      </w:rPr>
+    </w:lvl>
+  </w:abstractNum>
+  <w:abstractNum w:abstractNumId="3" w15:restartNumberingAfterBreak="0">
+    <w:nsid w:val="32203BE6"/>
+    <w:multiLevelType w:val="multilevel"/>
+    <w:tmpl w:val="3780B99C"/>
+    <w:lvl w:ilvl="0">
+      <w:start w:val="1"/>
+      <w:numFmt w:val="bullet"/>
+      <w:lvlText w:val=""/>
+      <w:lvlJc w:val="left"/>
+      <w:pPr>
+        <w:tabs>
+          <w:tab w:val="num" w:pos="720"/>
+        </w:tabs>
+        <w:ind w:left="720" w:hanging="360"/>
+      </w:pPr>
+      <w:rPr>
+        <w:rFonts w:ascii="Symbol" w:hAnsi="Symbol" w:hint="default"/>
+        <w:sz w:val="20"/>
+      </w:rPr>
+    </w:lvl>
+    <w:lvl w:ilvl="1" w:tentative="1">
+      <w:start w:val="1"/>
+      <w:numFmt w:val="bullet"/>
+      <w:lvlText w:val="o"/>
+      <w:lvlJc w:val="left"/>
+      <w:pPr>
+        <w:tabs>
+          <w:tab w:val="num" w:pos="1440"/>
+        </w:tabs>
+        <w:ind w:left="1440" w:hanging="360"/>
+      </w:pPr>
+      <w:rPr>
+        <w:rFonts w:ascii="Courier New" w:hAnsi="Courier New" w:hint="default"/>
+        <w:sz w:val="20"/>
+      </w:rPr>
+    </w:lvl>
+    <w:lvl w:ilvl="2" w:tentative="1">
+      <w:start w:val="1"/>
+      <w:numFmt w:val="bullet"/>
+      <w:lvlText w:val=""/>
+      <w:lvlJc w:val="left"/>
+      <w:pPr>
+        <w:tabs>
+          <w:tab w:val="num" w:pos="2160"/>
+        </w:tabs>
+        <w:ind w:left="2160" w:hanging="360"/>
+      </w:pPr>
+      <w:rPr>
+        <w:rFonts w:ascii="Wingdings" w:hAnsi="Wingdings" w:hint="default"/>
+        <w:sz w:val="20"/>
+      </w:rPr>
+    </w:lvl>
+    <w:lvl w:ilvl="3" w:tentative="1">
+      <w:start w:val="1"/>
+      <w:numFmt w:val="bullet"/>
+      <w:lvlText w:val=""/>
+      <w:lvlJc w:val="left"/>
+      <w:pPr>
+        <w:tabs>
+          <w:tab w:val="num" w:pos="2880"/>
+        </w:tabs>
+        <w:ind w:left="2880" w:hanging="360"/>
+      </w:pPr>
+      <w:rPr>
+        <w:rFonts w:ascii="Wingdings" w:hAnsi="Wingdings" w:hint="default"/>
+        <w:sz w:val="20"/>
+      </w:rPr>
+    </w:lvl>
+    <w:lvl w:ilvl="4" w:tentative="1">
+      <w:start w:val="1"/>
+      <w:numFmt w:val="bullet"/>
+      <w:lvlText w:val=""/>
+      <w:lvlJc w:val="left"/>
+      <w:pPr>
+        <w:tabs>
+          <w:tab w:val="num" w:pos="3600"/>
+        </w:tabs>
+        <w:ind w:left="3600" w:hanging="360"/>
+      </w:pPr>
+      <w:rPr>
+        <w:rFonts w:ascii="Wingdings" w:hAnsi="Wingdings" w:hint="default"/>
+        <w:sz w:val="20"/>
+      </w:rPr>
+    </w:lvl>
+    <w:lvl w:ilvl="5" w:tentative="1">
+      <w:start w:val="1"/>
+      <w:numFmt w:val="bullet"/>
+      <w:lvlText w:val=""/>
+      <w:lvlJc w:val="left"/>
+      <w:pPr>
+        <w:tabs>
+          <w:tab w:val="num" w:pos="4320"/>
+        </w:tabs>
+        <w:ind w:left="4320" w:hanging="360"/>
+      </w:pPr>
+      <w:rPr>
+        <w:rFonts w:ascii="Wingdings" w:hAnsi="Wingdings" w:hint="default"/>
+        <w:sz w:val="20"/>
+      </w:rPr>
+    </w:lvl>
+    <w:lvl w:ilvl="6" w:tentative="1">
+      <w:start w:val="1"/>
+      <w:numFmt w:val="bullet"/>
+      <w:lvlText w:val=""/>
+      <w:lvlJc w:val="left"/>
+      <w:pPr>
+        <w:tabs>
+          <w:tab w:val="num" w:pos="5040"/>
+        </w:tabs>
+        <w:ind w:left="5040" w:hanging="360"/>
+      </w:pPr>
+      <w:rPr>
+        <w:rFonts w:ascii="Wingdings" w:hAnsi="Wingdings" w:hint="default"/>
+        <w:sz w:val="20"/>
+      </w:rPr>
+    </w:lvl>
+    <w:lvl w:ilvl="7" w:tentative="1">
+      <w:start w:val="1"/>
+      <w:numFmt w:val="bullet"/>
+      <w:lvlText w:val=""/>
+      <w:lvlJc w:val="left"/>
+      <w:pPr>
+        <w:tabs>
+          <w:tab w:val="num" w:pos="5760"/>
+        </w:tabs>
+        <w:ind w:left="5760" w:hanging="360"/>
+      </w:pPr>
+      <w:rPr>
+        <w:rFonts w:ascii="Wingdings" w:hAnsi="Wingdings" w:hint="default"/>
+        <w:sz w:val="20"/>
+      </w:rPr>
+    </w:lvl>
+    <w:lvl w:ilvl="8" w:tentative="1">
+      <w:start w:val="1"/>
+      <w:numFmt w:val="bullet"/>
+      <w:lvlText w:val=""/>
+      <w:lvlJc w:val="left"/>
+      <w:pPr>
+        <w:tabs>
+          <w:tab w:val="num" w:pos="6480"/>
+        </w:tabs>
+        <w:ind w:left="6480" w:hanging="360"/>
+      </w:pPr>
+      <w:rPr>
+        <w:rFonts w:ascii="Wingdings" w:hAnsi="Wingdings" w:hint="default"/>
+        <w:sz w:val="20"/>
+      </w:rPr>
+    </w:lvl>
+  </w:abstractNum>
+  <w:abstractNum w:abstractNumId="4" w15:restartNumberingAfterBreak="0">
+    <w:nsid w:val="37685B60"/>
+    <w:multiLevelType w:val="multilevel"/>
+    <w:tmpl w:val="82C8B86A"/>
+    <w:lvl w:ilvl="0">
+      <w:start w:val="1"/>
+      <w:numFmt w:val="bullet"/>
+      <w:lvlText w:val=""/>
+      <w:lvlJc w:val="left"/>
+      <w:pPr>
+        <w:tabs>
+          <w:tab w:val="num" w:pos="720"/>
+        </w:tabs>
+        <w:ind w:left="720" w:hanging="360"/>
+      </w:pPr>
+      <w:rPr>
+        <w:rFonts w:ascii="Symbol" w:hAnsi="Symbol" w:hint="default"/>
+        <w:sz w:val="20"/>
+      </w:rPr>
+    </w:lvl>
+    <w:lvl w:ilvl="1" w:tentative="1">
+      <w:start w:val="1"/>
+      <w:numFmt w:val="bullet"/>
+      <w:lvlText w:val="o"/>
+      <w:lvlJc w:val="left"/>
+      <w:pPr>
+        <w:tabs>
+          <w:tab w:val="num" w:pos="1440"/>
+        </w:tabs>
+        <w:ind w:left="1440" w:hanging="360"/>
+      </w:pPr>
+      <w:rPr>
+        <w:rFonts w:ascii="Courier New" w:hAnsi="Courier New" w:hint="default"/>
+        <w:sz w:val="20"/>
+      </w:rPr>
+    </w:lvl>
+    <w:lvl w:ilvl="2" w:tentative="1">
+      <w:start w:val="1"/>
+      <w:numFmt w:val="bullet"/>
+      <w:lvlText w:val=""/>
+      <w:lvlJc w:val="left"/>
+      <w:pPr>
+        <w:tabs>
+          <w:tab w:val="num" w:pos="2160"/>
+        </w:tabs>
+        <w:ind w:left="2160" w:hanging="360"/>
+      </w:pPr>
+      <w:rPr>
+        <w:rFonts w:ascii="Wingdings" w:hAnsi="Wingdings" w:hint="default"/>
+        <w:sz w:val="20"/>
+      </w:rPr>
+    </w:lvl>
+    <w:lvl w:ilvl="3" w:tentative="1">
+      <w:start w:val="1"/>
+      <w:numFmt w:val="bullet"/>
+      <w:lvlText w:val=""/>
+      <w:lvlJc w:val="left"/>
+      <w:pPr>
+        <w:tabs>
+          <w:tab w:val="num" w:pos="2880"/>
+        </w:tabs>
+        <w:ind w:left="2880" w:hanging="360"/>
+      </w:pPr>
+      <w:rPr>
+        <w:rFonts w:ascii="Wingdings" w:hAnsi="Wingdings" w:hint="default"/>
+        <w:sz w:val="20"/>
+      </w:rPr>
+    </w:lvl>
+    <w:lvl w:ilvl="4" w:tentative="1">
+      <w:start w:val="1"/>
+      <w:numFmt w:val="bullet"/>
+      <w:lvlText w:val=""/>
+      <w:lvlJc w:val="left"/>
+      <w:pPr>
+        <w:tabs>
+          <w:tab w:val="num" w:pos="3600"/>
+        </w:tabs>
+        <w:ind w:left="3600" w:hanging="360"/>
+      </w:pPr>
+      <w:rPr>
+        <w:rFonts w:ascii="Wingdings" w:hAnsi="Wingdings" w:hint="default"/>
+        <w:sz w:val="20"/>
+      </w:rPr>
+    </w:lvl>
+    <w:lvl w:ilvl="5" w:tentative="1">
+      <w:start w:val="1"/>
+      <w:numFmt w:val="bullet"/>
+      <w:lvlText w:val=""/>
+      <w:lvlJc w:val="left"/>
+      <w:pPr>
+        <w:tabs>
+          <w:tab w:val="num" w:pos="4320"/>
+        </w:tabs>
+        <w:ind w:left="4320" w:hanging="360"/>
+      </w:pPr>
+      <w:rPr>
+        <w:rFonts w:ascii="Wingdings" w:hAnsi="Wingdings" w:hint="default"/>
+        <w:sz w:val="20"/>
+      </w:rPr>
+    </w:lvl>
+    <w:lvl w:ilvl="6" w:tentative="1">
+      <w:start w:val="1"/>
+      <w:numFmt w:val="bullet"/>
+      <w:lvlText w:val=""/>
+      <w:lvlJc w:val="left"/>
+      <w:pPr>
+        <w:tabs>
+          <w:tab w:val="num" w:pos="5040"/>
+        </w:tabs>
+        <w:ind w:left="5040" w:hanging="360"/>
+      </w:pPr>
+      <w:rPr>
+        <w:rFonts w:ascii="Wingdings" w:hAnsi="Wingdings" w:hint="default"/>
+        <w:sz w:val="20"/>
+      </w:rPr>
+    </w:lvl>
+    <w:lvl w:ilvl="7" w:tentative="1">
+      <w:start w:val="1"/>
+      <w:numFmt w:val="bullet"/>
+      <w:lvlText w:val=""/>
+      <w:lvlJc w:val="left"/>
+      <w:pPr>
+        <w:tabs>
+          <w:tab w:val="num" w:pos="5760"/>
+        </w:tabs>
+        <w:ind w:left="5760" w:hanging="360"/>
+      </w:pPr>
+      <w:rPr>
+        <w:rFonts w:ascii="Wingdings" w:hAnsi="Wingdings" w:hint="default"/>
+        <w:sz w:val="20"/>
+      </w:rPr>
+    </w:lvl>
+    <w:lvl w:ilvl="8" w:tentative="1">
+      <w:start w:val="1"/>
+      <w:numFmt w:val="bullet"/>
+      <w:lvlText w:val=""/>
+      <w:lvlJc w:val="left"/>
+      <w:pPr>
+        <w:tabs>
+          <w:tab w:val="num" w:pos="6480"/>
+        </w:tabs>
+        <w:ind w:left="6480" w:hanging="360"/>
+      </w:pPr>
+      <w:rPr>
+        <w:rFonts w:ascii="Wingdings" w:hAnsi="Wingdings" w:hint="default"/>
+        <w:sz w:val="20"/>
+      </w:rPr>
+    </w:lvl>
+  </w:abstractNum>
+  <w:abstractNum w:abstractNumId="5" w15:restartNumberingAfterBreak="0">
+    <w:nsid w:val="3D37153D"/>
+    <w:multiLevelType w:val="multilevel"/>
+    <w:tmpl w:val="007CDAB2"/>
+    <w:lvl w:ilvl="0">
+      <w:start w:val="1"/>
+      <w:numFmt w:val="bullet"/>
+      <w:lvlText w:val=""/>
+      <w:lvlJc w:val="left"/>
+      <w:pPr>
+        <w:tabs>
+          <w:tab w:val="num" w:pos="720"/>
+        </w:tabs>
+        <w:ind w:left="720" w:hanging="360"/>
+      </w:pPr>
+      <w:rPr>
+        <w:rFonts w:ascii="Symbol" w:hAnsi="Symbol" w:hint="default"/>
+        <w:sz w:val="20"/>
+      </w:rPr>
+    </w:lvl>
+    <w:lvl w:ilvl="1" w:tentative="1">
+      <w:start w:val="1"/>
+      <w:numFmt w:val="bullet"/>
+      <w:lvlText w:val="o"/>
+      <w:lvlJc w:val="left"/>
+      <w:pPr>
+        <w:tabs>
+          <w:tab w:val="num" w:pos="1440"/>
+        </w:tabs>
+        <w:ind w:left="1440" w:hanging="360"/>
+      </w:pPr>
+      <w:rPr>
+        <w:rFonts w:ascii="Courier New" w:hAnsi="Courier New" w:hint="default"/>
+        <w:sz w:val="20"/>
+      </w:rPr>
+    </w:lvl>
+    <w:lvl w:ilvl="2" w:tentative="1">
+      <w:start w:val="1"/>
+      <w:numFmt w:val="bullet"/>
+      <w:lvlText w:val=""/>
+      <w:lvlJc w:val="left"/>
+      <w:pPr>
+        <w:tabs>
+          <w:tab w:val="num" w:pos="2160"/>
+        </w:tabs>
+        <w:ind w:left="2160" w:hanging="360"/>
+      </w:pPr>
+      <w:rPr>
+        <w:rFonts w:ascii="Wingdings" w:hAnsi="Wingdings" w:hint="default"/>
+        <w:sz w:val="20"/>
+      </w:rPr>
+    </w:lvl>
+    <w:lvl w:ilvl="3" w:tentative="1">
+      <w:start w:val="1"/>
+      <w:numFmt w:val="bullet"/>
+      <w:lvlText w:val=""/>
+      <w:lvlJc w:val="left"/>
+      <w:pPr>
+        <w:tabs>
+          <w:tab w:val="num" w:pos="2880"/>
+        </w:tabs>
+        <w:ind w:left="2880" w:hanging="360"/>
+      </w:pPr>
+      <w:rPr>
+        <w:rFonts w:ascii="Wingdings" w:hAnsi="Wingdings" w:hint="default"/>
+        <w:sz w:val="20"/>
+      </w:rPr>
+    </w:lvl>
+    <w:lvl w:ilvl="4" w:tentative="1">
+      <w:start w:val="1"/>
+      <w:numFmt w:val="bullet"/>
+      <w:lvlText w:val=""/>
+      <w:lvlJc w:val="left"/>
+      <w:pPr>
+        <w:tabs>
+          <w:tab w:val="num" w:pos="3600"/>
+        </w:tabs>
+        <w:ind w:left="3600" w:hanging="360"/>
+      </w:pPr>
+      <w:rPr>
+        <w:rFonts w:ascii="Wingdings" w:hAnsi="Wingdings" w:hint="default"/>
+        <w:sz w:val="20"/>
+      </w:rPr>
+    </w:lvl>
+    <w:lvl w:ilvl="5" w:tentative="1">
+      <w:start w:val="1"/>
+      <w:numFmt w:val="bullet"/>
+      <w:lvlText w:val=""/>
+      <w:lvlJc w:val="left"/>
+      <w:pPr>
+        <w:tabs>
+          <w:tab w:val="num" w:pos="4320"/>
+        </w:tabs>
+        <w:ind w:left="4320" w:hanging="360"/>
+      </w:pPr>
+      <w:rPr>
+        <w:rFonts w:ascii="Wingdings" w:hAnsi="Wingdings" w:hint="default"/>
+        <w:sz w:val="20"/>
+      </w:rPr>
+    </w:lvl>
+    <w:lvl w:ilvl="6" w:tentative="1">
+      <w:start w:val="1"/>
+      <w:numFmt w:val="bullet"/>
+      <w:lvlText w:val=""/>
+      <w:lvlJc w:val="left"/>
+      <w:pPr>
+        <w:tabs>
+          <w:tab w:val="num" w:pos="5040"/>
+        </w:tabs>
+        <w:ind w:left="5040" w:hanging="360"/>
+      </w:pPr>
+      <w:rPr>
+        <w:rFonts w:ascii="Wingdings" w:hAnsi="Wingdings" w:hint="default"/>
+        <w:sz w:val="20"/>
+      </w:rPr>
+    </w:lvl>
+    <w:lvl w:ilvl="7" w:tentative="1">
+      <w:start w:val="1"/>
+      <w:numFmt w:val="bullet"/>
+      <w:lvlText w:val=""/>
+      <w:lvlJc w:val="left"/>
+      <w:pPr>
+        <w:tabs>
+          <w:tab w:val="num" w:pos="5760"/>
+        </w:tabs>
+        <w:ind w:left="5760" w:hanging="360"/>
+      </w:pPr>
+      <w:rPr>
+        <w:rFonts w:ascii="Wingdings" w:hAnsi="Wingdings" w:hint="default"/>
+        <w:sz w:val="20"/>
+      </w:rPr>
+    </w:lvl>
+    <w:lvl w:ilvl="8" w:tentative="1">
+      <w:start w:val="1"/>
+      <w:numFmt w:val="bullet"/>
+      <w:lvlText w:val=""/>
+      <w:lvlJc w:val="left"/>
+      <w:pPr>
+        <w:tabs>
+          <w:tab w:val="num" w:pos="6480"/>
+        </w:tabs>
+        <w:ind w:left="6480" w:hanging="360"/>
+      </w:pPr>
+      <w:rPr>
+        <w:rFonts w:ascii="Wingdings" w:hAnsi="Wingdings" w:hint="default"/>
+        <w:sz w:val="20"/>
+      </w:rPr>
+    </w:lvl>
+  </w:abstractNum>
+  <w:abstractNum w:abstractNumId="6" w15:restartNumberingAfterBreak="0">
     <w:nsid w:val="3FFD17D4"/>
     <w:multiLevelType w:val="multilevel"/>
     <w:tmpl w:val="CBB47226"/>
@@ -1820,7 +3073,603 @@
       </w:rPr>
     </w:lvl>
   </w:abstractNum>
-  <w:abstractNum w:abstractNumId="2" w15:restartNumberingAfterBreak="0">
+  <w:abstractNum w:abstractNumId="7" w15:restartNumberingAfterBreak="0">
+    <w:nsid w:val="4B6F17FA"/>
+    <w:multiLevelType w:val="multilevel"/>
+    <w:tmpl w:val="1C3A2526"/>
+    <w:lvl w:ilvl="0">
+      <w:start w:val="1"/>
+      <w:numFmt w:val="bullet"/>
+      <w:lvlText w:val=""/>
+      <w:lvlJc w:val="left"/>
+      <w:pPr>
+        <w:tabs>
+          <w:tab w:val="num" w:pos="720"/>
+        </w:tabs>
+        <w:ind w:left="720" w:hanging="360"/>
+      </w:pPr>
+      <w:rPr>
+        <w:rFonts w:ascii="Symbol" w:hAnsi="Symbol" w:hint="default"/>
+        <w:sz w:val="20"/>
+      </w:rPr>
+    </w:lvl>
+    <w:lvl w:ilvl="1" w:tentative="1">
+      <w:start w:val="1"/>
+      <w:numFmt w:val="bullet"/>
+      <w:lvlText w:val="o"/>
+      <w:lvlJc w:val="left"/>
+      <w:pPr>
+        <w:tabs>
+          <w:tab w:val="num" w:pos="1440"/>
+        </w:tabs>
+        <w:ind w:left="1440" w:hanging="360"/>
+      </w:pPr>
+      <w:rPr>
+        <w:rFonts w:ascii="Courier New" w:hAnsi="Courier New" w:hint="default"/>
+        <w:sz w:val="20"/>
+      </w:rPr>
+    </w:lvl>
+    <w:lvl w:ilvl="2" w:tentative="1">
+      <w:start w:val="1"/>
+      <w:numFmt w:val="bullet"/>
+      <w:lvlText w:val=""/>
+      <w:lvlJc w:val="left"/>
+      <w:pPr>
+        <w:tabs>
+          <w:tab w:val="num" w:pos="2160"/>
+        </w:tabs>
+        <w:ind w:left="2160" w:hanging="360"/>
+      </w:pPr>
+      <w:rPr>
+        <w:rFonts w:ascii="Wingdings" w:hAnsi="Wingdings" w:hint="default"/>
+        <w:sz w:val="20"/>
+      </w:rPr>
+    </w:lvl>
+    <w:lvl w:ilvl="3" w:tentative="1">
+      <w:start w:val="1"/>
+      <w:numFmt w:val="bullet"/>
+      <w:lvlText w:val=""/>
+      <w:lvlJc w:val="left"/>
+      <w:pPr>
+        <w:tabs>
+          <w:tab w:val="num" w:pos="2880"/>
+        </w:tabs>
+        <w:ind w:left="2880" w:hanging="360"/>
+      </w:pPr>
+      <w:rPr>
+        <w:rFonts w:ascii="Wingdings" w:hAnsi="Wingdings" w:hint="default"/>
+        <w:sz w:val="20"/>
+      </w:rPr>
+    </w:lvl>
+    <w:lvl w:ilvl="4" w:tentative="1">
+      <w:start w:val="1"/>
+      <w:numFmt w:val="bullet"/>
+      <w:lvlText w:val=""/>
+      <w:lvlJc w:val="left"/>
+      <w:pPr>
+        <w:tabs>
+          <w:tab w:val="num" w:pos="3600"/>
+        </w:tabs>
+        <w:ind w:left="3600" w:hanging="360"/>
+      </w:pPr>
+      <w:rPr>
+        <w:rFonts w:ascii="Wingdings" w:hAnsi="Wingdings" w:hint="default"/>
+        <w:sz w:val="20"/>
+      </w:rPr>
+    </w:lvl>
+    <w:lvl w:ilvl="5" w:tentative="1">
+      <w:start w:val="1"/>
+      <w:numFmt w:val="bullet"/>
+      <w:lvlText w:val=""/>
+      <w:lvlJc w:val="left"/>
+      <w:pPr>
+        <w:tabs>
+          <w:tab w:val="num" w:pos="4320"/>
+        </w:tabs>
+        <w:ind w:left="4320" w:hanging="360"/>
+      </w:pPr>
+      <w:rPr>
+        <w:rFonts w:ascii="Wingdings" w:hAnsi="Wingdings" w:hint="default"/>
+        <w:sz w:val="20"/>
+      </w:rPr>
+    </w:lvl>
+    <w:lvl w:ilvl="6" w:tentative="1">
+      <w:start w:val="1"/>
+      <w:numFmt w:val="bullet"/>
+      <w:lvlText w:val=""/>
+      <w:lvlJc w:val="left"/>
+      <w:pPr>
+        <w:tabs>
+          <w:tab w:val="num" w:pos="5040"/>
+        </w:tabs>
+        <w:ind w:left="5040" w:hanging="360"/>
+      </w:pPr>
+      <w:rPr>
+        <w:rFonts w:ascii="Wingdings" w:hAnsi="Wingdings" w:hint="default"/>
+        <w:sz w:val="20"/>
+      </w:rPr>
+    </w:lvl>
+    <w:lvl w:ilvl="7" w:tentative="1">
+      <w:start w:val="1"/>
+      <w:numFmt w:val="bullet"/>
+      <w:lvlText w:val=""/>
+      <w:lvlJc w:val="left"/>
+      <w:pPr>
+        <w:tabs>
+          <w:tab w:val="num" w:pos="5760"/>
+        </w:tabs>
+        <w:ind w:left="5760" w:hanging="360"/>
+      </w:pPr>
+      <w:rPr>
+        <w:rFonts w:ascii="Wingdings" w:hAnsi="Wingdings" w:hint="default"/>
+        <w:sz w:val="20"/>
+      </w:rPr>
+    </w:lvl>
+    <w:lvl w:ilvl="8" w:tentative="1">
+      <w:start w:val="1"/>
+      <w:numFmt w:val="bullet"/>
+      <w:lvlText w:val=""/>
+      <w:lvlJc w:val="left"/>
+      <w:pPr>
+        <w:tabs>
+          <w:tab w:val="num" w:pos="6480"/>
+        </w:tabs>
+        <w:ind w:left="6480" w:hanging="360"/>
+      </w:pPr>
+      <w:rPr>
+        <w:rFonts w:ascii="Wingdings" w:hAnsi="Wingdings" w:hint="default"/>
+        <w:sz w:val="20"/>
+      </w:rPr>
+    </w:lvl>
+  </w:abstractNum>
+  <w:abstractNum w:abstractNumId="8" w15:restartNumberingAfterBreak="0">
+    <w:nsid w:val="4BA672D4"/>
+    <w:multiLevelType w:val="multilevel"/>
+    <w:tmpl w:val="DBA8683C"/>
+    <w:lvl w:ilvl="0">
+      <w:start w:val="1"/>
+      <w:numFmt w:val="bullet"/>
+      <w:lvlText w:val=""/>
+      <w:lvlJc w:val="left"/>
+      <w:pPr>
+        <w:tabs>
+          <w:tab w:val="num" w:pos="720"/>
+        </w:tabs>
+        <w:ind w:left="720" w:hanging="360"/>
+      </w:pPr>
+      <w:rPr>
+        <w:rFonts w:ascii="Symbol" w:hAnsi="Symbol" w:hint="default"/>
+        <w:sz w:val="20"/>
+      </w:rPr>
+    </w:lvl>
+    <w:lvl w:ilvl="1" w:tentative="1">
+      <w:start w:val="1"/>
+      <w:numFmt w:val="bullet"/>
+      <w:lvlText w:val="o"/>
+      <w:lvlJc w:val="left"/>
+      <w:pPr>
+        <w:tabs>
+          <w:tab w:val="num" w:pos="1440"/>
+        </w:tabs>
+        <w:ind w:left="1440" w:hanging="360"/>
+      </w:pPr>
+      <w:rPr>
+        <w:rFonts w:ascii="Courier New" w:hAnsi="Courier New" w:hint="default"/>
+        <w:sz w:val="20"/>
+      </w:rPr>
+    </w:lvl>
+    <w:lvl w:ilvl="2" w:tentative="1">
+      <w:start w:val="1"/>
+      <w:numFmt w:val="bullet"/>
+      <w:lvlText w:val=""/>
+      <w:lvlJc w:val="left"/>
+      <w:pPr>
+        <w:tabs>
+          <w:tab w:val="num" w:pos="2160"/>
+        </w:tabs>
+        <w:ind w:left="2160" w:hanging="360"/>
+      </w:pPr>
+      <w:rPr>
+        <w:rFonts w:ascii="Wingdings" w:hAnsi="Wingdings" w:hint="default"/>
+        <w:sz w:val="20"/>
+      </w:rPr>
+    </w:lvl>
+    <w:lvl w:ilvl="3" w:tentative="1">
+      <w:start w:val="1"/>
+      <w:numFmt w:val="bullet"/>
+      <w:lvlText w:val=""/>
+      <w:lvlJc w:val="left"/>
+      <w:pPr>
+        <w:tabs>
+          <w:tab w:val="num" w:pos="2880"/>
+        </w:tabs>
+        <w:ind w:left="2880" w:hanging="360"/>
+      </w:pPr>
+      <w:rPr>
+        <w:rFonts w:ascii="Wingdings" w:hAnsi="Wingdings" w:hint="default"/>
+        <w:sz w:val="20"/>
+      </w:rPr>
+    </w:lvl>
+    <w:lvl w:ilvl="4" w:tentative="1">
+      <w:start w:val="1"/>
+      <w:numFmt w:val="bullet"/>
+      <w:lvlText w:val=""/>
+      <w:lvlJc w:val="left"/>
+      <w:pPr>
+        <w:tabs>
+          <w:tab w:val="num" w:pos="3600"/>
+        </w:tabs>
+        <w:ind w:left="3600" w:hanging="360"/>
+      </w:pPr>
+      <w:rPr>
+        <w:rFonts w:ascii="Wingdings" w:hAnsi="Wingdings" w:hint="default"/>
+        <w:sz w:val="20"/>
+      </w:rPr>
+    </w:lvl>
+    <w:lvl w:ilvl="5" w:tentative="1">
+      <w:start w:val="1"/>
+      <w:numFmt w:val="bullet"/>
+      <w:lvlText w:val=""/>
+      <w:lvlJc w:val="left"/>
+      <w:pPr>
+        <w:tabs>
+          <w:tab w:val="num" w:pos="4320"/>
+        </w:tabs>
+        <w:ind w:left="4320" w:hanging="360"/>
+      </w:pPr>
+      <w:rPr>
+        <w:rFonts w:ascii="Wingdings" w:hAnsi="Wingdings" w:hint="default"/>
+        <w:sz w:val="20"/>
+      </w:rPr>
+    </w:lvl>
+    <w:lvl w:ilvl="6" w:tentative="1">
+      <w:start w:val="1"/>
+      <w:numFmt w:val="bullet"/>
+      <w:lvlText w:val=""/>
+      <w:lvlJc w:val="left"/>
+      <w:pPr>
+        <w:tabs>
+          <w:tab w:val="num" w:pos="5040"/>
+        </w:tabs>
+        <w:ind w:left="5040" w:hanging="360"/>
+      </w:pPr>
+      <w:rPr>
+        <w:rFonts w:ascii="Wingdings" w:hAnsi="Wingdings" w:hint="default"/>
+        <w:sz w:val="20"/>
+      </w:rPr>
+    </w:lvl>
+    <w:lvl w:ilvl="7" w:tentative="1">
+      <w:start w:val="1"/>
+      <w:numFmt w:val="bullet"/>
+      <w:lvlText w:val=""/>
+      <w:lvlJc w:val="left"/>
+      <w:pPr>
+        <w:tabs>
+          <w:tab w:val="num" w:pos="5760"/>
+        </w:tabs>
+        <w:ind w:left="5760" w:hanging="360"/>
+      </w:pPr>
+      <w:rPr>
+        <w:rFonts w:ascii="Wingdings" w:hAnsi="Wingdings" w:hint="default"/>
+        <w:sz w:val="20"/>
+      </w:rPr>
+    </w:lvl>
+    <w:lvl w:ilvl="8" w:tentative="1">
+      <w:start w:val="1"/>
+      <w:numFmt w:val="bullet"/>
+      <w:lvlText w:val=""/>
+      <w:lvlJc w:val="left"/>
+      <w:pPr>
+        <w:tabs>
+          <w:tab w:val="num" w:pos="6480"/>
+        </w:tabs>
+        <w:ind w:left="6480" w:hanging="360"/>
+      </w:pPr>
+      <w:rPr>
+        <w:rFonts w:ascii="Wingdings" w:hAnsi="Wingdings" w:hint="default"/>
+        <w:sz w:val="20"/>
+      </w:rPr>
+    </w:lvl>
+  </w:abstractNum>
+  <w:abstractNum w:abstractNumId="9" w15:restartNumberingAfterBreak="0">
+    <w:nsid w:val="51CF4021"/>
+    <w:multiLevelType w:val="multilevel"/>
+    <w:tmpl w:val="E58CDADE"/>
+    <w:lvl w:ilvl="0">
+      <w:start w:val="1"/>
+      <w:numFmt w:val="bullet"/>
+      <w:lvlText w:val=""/>
+      <w:lvlJc w:val="left"/>
+      <w:pPr>
+        <w:tabs>
+          <w:tab w:val="num" w:pos="720"/>
+        </w:tabs>
+        <w:ind w:left="720" w:hanging="360"/>
+      </w:pPr>
+      <w:rPr>
+        <w:rFonts w:ascii="Symbol" w:hAnsi="Symbol" w:hint="default"/>
+        <w:sz w:val="20"/>
+      </w:rPr>
+    </w:lvl>
+    <w:lvl w:ilvl="1" w:tentative="1">
+      <w:start w:val="1"/>
+      <w:numFmt w:val="bullet"/>
+      <w:lvlText w:val="o"/>
+      <w:lvlJc w:val="left"/>
+      <w:pPr>
+        <w:tabs>
+          <w:tab w:val="num" w:pos="1440"/>
+        </w:tabs>
+        <w:ind w:left="1440" w:hanging="360"/>
+      </w:pPr>
+      <w:rPr>
+        <w:rFonts w:ascii="Courier New" w:hAnsi="Courier New" w:hint="default"/>
+        <w:sz w:val="20"/>
+      </w:rPr>
+    </w:lvl>
+    <w:lvl w:ilvl="2" w:tentative="1">
+      <w:start w:val="1"/>
+      <w:numFmt w:val="bullet"/>
+      <w:lvlText w:val=""/>
+      <w:lvlJc w:val="left"/>
+      <w:pPr>
+        <w:tabs>
+          <w:tab w:val="num" w:pos="2160"/>
+        </w:tabs>
+        <w:ind w:left="2160" w:hanging="360"/>
+      </w:pPr>
+      <w:rPr>
+        <w:rFonts w:ascii="Wingdings" w:hAnsi="Wingdings" w:hint="default"/>
+        <w:sz w:val="20"/>
+      </w:rPr>
+    </w:lvl>
+    <w:lvl w:ilvl="3" w:tentative="1">
+      <w:start w:val="1"/>
+      <w:numFmt w:val="bullet"/>
+      <w:lvlText w:val=""/>
+      <w:lvlJc w:val="left"/>
+      <w:pPr>
+        <w:tabs>
+          <w:tab w:val="num" w:pos="2880"/>
+        </w:tabs>
+        <w:ind w:left="2880" w:hanging="360"/>
+      </w:pPr>
+      <w:rPr>
+        <w:rFonts w:ascii="Wingdings" w:hAnsi="Wingdings" w:hint="default"/>
+        <w:sz w:val="20"/>
+      </w:rPr>
+    </w:lvl>
+    <w:lvl w:ilvl="4" w:tentative="1">
+      <w:start w:val="1"/>
+      <w:numFmt w:val="bullet"/>
+      <w:lvlText w:val=""/>
+      <w:lvlJc w:val="left"/>
+      <w:pPr>
+        <w:tabs>
+          <w:tab w:val="num" w:pos="3600"/>
+        </w:tabs>
+        <w:ind w:left="3600" w:hanging="360"/>
+      </w:pPr>
+      <w:rPr>
+        <w:rFonts w:ascii="Wingdings" w:hAnsi="Wingdings" w:hint="default"/>
+        <w:sz w:val="20"/>
+      </w:rPr>
+    </w:lvl>
+    <w:lvl w:ilvl="5" w:tentative="1">
+      <w:start w:val="1"/>
+      <w:numFmt w:val="bullet"/>
+      <w:lvlText w:val=""/>
+      <w:lvlJc w:val="left"/>
+      <w:pPr>
+        <w:tabs>
+          <w:tab w:val="num" w:pos="4320"/>
+        </w:tabs>
+        <w:ind w:left="4320" w:hanging="360"/>
+      </w:pPr>
+      <w:rPr>
+        <w:rFonts w:ascii="Wingdings" w:hAnsi="Wingdings" w:hint="default"/>
+        <w:sz w:val="20"/>
+      </w:rPr>
+    </w:lvl>
+    <w:lvl w:ilvl="6" w:tentative="1">
+      <w:start w:val="1"/>
+      <w:numFmt w:val="bullet"/>
+      <w:lvlText w:val=""/>
+      <w:lvlJc w:val="left"/>
+      <w:pPr>
+        <w:tabs>
+          <w:tab w:val="num" w:pos="5040"/>
+        </w:tabs>
+        <w:ind w:left="5040" w:hanging="360"/>
+      </w:pPr>
+      <w:rPr>
+        <w:rFonts w:ascii="Wingdings" w:hAnsi="Wingdings" w:hint="default"/>
+        <w:sz w:val="20"/>
+      </w:rPr>
+    </w:lvl>
+    <w:lvl w:ilvl="7" w:tentative="1">
+      <w:start w:val="1"/>
+      <w:numFmt w:val="bullet"/>
+      <w:lvlText w:val=""/>
+      <w:lvlJc w:val="left"/>
+      <w:pPr>
+        <w:tabs>
+          <w:tab w:val="num" w:pos="5760"/>
+        </w:tabs>
+        <w:ind w:left="5760" w:hanging="360"/>
+      </w:pPr>
+      <w:rPr>
+        <w:rFonts w:ascii="Wingdings" w:hAnsi="Wingdings" w:hint="default"/>
+        <w:sz w:val="20"/>
+      </w:rPr>
+    </w:lvl>
+    <w:lvl w:ilvl="8" w:tentative="1">
+      <w:start w:val="1"/>
+      <w:numFmt w:val="bullet"/>
+      <w:lvlText w:val=""/>
+      <w:lvlJc w:val="left"/>
+      <w:pPr>
+        <w:tabs>
+          <w:tab w:val="num" w:pos="6480"/>
+        </w:tabs>
+        <w:ind w:left="6480" w:hanging="360"/>
+      </w:pPr>
+      <w:rPr>
+        <w:rFonts w:ascii="Wingdings" w:hAnsi="Wingdings" w:hint="default"/>
+        <w:sz w:val="20"/>
+      </w:rPr>
+    </w:lvl>
+  </w:abstractNum>
+  <w:abstractNum w:abstractNumId="10" w15:restartNumberingAfterBreak="0">
+    <w:nsid w:val="55642AD8"/>
+    <w:multiLevelType w:val="multilevel"/>
+    <w:tmpl w:val="D2DA8496"/>
+    <w:lvl w:ilvl="0">
+      <w:start w:val="1"/>
+      <w:numFmt w:val="bullet"/>
+      <w:lvlText w:val=""/>
+      <w:lvlJc w:val="left"/>
+      <w:pPr>
+        <w:tabs>
+          <w:tab w:val="num" w:pos="720"/>
+        </w:tabs>
+        <w:ind w:left="720" w:hanging="360"/>
+      </w:pPr>
+      <w:rPr>
+        <w:rFonts w:ascii="Symbol" w:hAnsi="Symbol" w:hint="default"/>
+        <w:sz w:val="20"/>
+      </w:rPr>
+    </w:lvl>
+    <w:lvl w:ilvl="1" w:tentative="1">
+      <w:start w:val="1"/>
+      <w:numFmt w:val="bullet"/>
+      <w:lvlText w:val="o"/>
+      <w:lvlJc w:val="left"/>
+      <w:pPr>
+        <w:tabs>
+          <w:tab w:val="num" w:pos="1440"/>
+        </w:tabs>
+        <w:ind w:left="1440" w:hanging="360"/>
+      </w:pPr>
+      <w:rPr>
+        <w:rFonts w:ascii="Courier New" w:hAnsi="Courier New" w:hint="default"/>
+        <w:sz w:val="20"/>
+      </w:rPr>
+    </w:lvl>
+    <w:lvl w:ilvl="2" w:tentative="1">
+      <w:start w:val="1"/>
+      <w:numFmt w:val="bullet"/>
+      <w:lvlText w:val=""/>
+      <w:lvlJc w:val="left"/>
+      <w:pPr>
+        <w:tabs>
+          <w:tab w:val="num" w:pos="2160"/>
+        </w:tabs>
+        <w:ind w:left="2160" w:hanging="360"/>
+      </w:pPr>
+      <w:rPr>
+        <w:rFonts w:ascii="Wingdings" w:hAnsi="Wingdings" w:hint="default"/>
+        <w:sz w:val="20"/>
+      </w:rPr>
+    </w:lvl>
+    <w:lvl w:ilvl="3" w:tentative="1">
+      <w:start w:val="1"/>
+      <w:numFmt w:val="bullet"/>
+      <w:lvlText w:val=""/>
+      <w:lvlJc w:val="left"/>
+      <w:pPr>
+        <w:tabs>
+          <w:tab w:val="num" w:pos="2880"/>
+        </w:tabs>
+        <w:ind w:left="2880" w:hanging="360"/>
+      </w:pPr>
+      <w:rPr>
+        <w:rFonts w:ascii="Wingdings" w:hAnsi="Wingdings" w:hint="default"/>
+        <w:sz w:val="20"/>
+      </w:rPr>
+    </w:lvl>
+    <w:lvl w:ilvl="4" w:tentative="1">
+      <w:start w:val="1"/>
+      <w:numFmt w:val="bullet"/>
+      <w:lvlText w:val=""/>
+      <w:lvlJc w:val="left"/>
+      <w:pPr>
+        <w:tabs>
+          <w:tab w:val="num" w:pos="3600"/>
+        </w:tabs>
+        <w:ind w:left="3600" w:hanging="360"/>
+      </w:pPr>
+      <w:rPr>
+        <w:rFonts w:ascii="Wingdings" w:hAnsi="Wingdings" w:hint="default"/>
+        <w:sz w:val="20"/>
+      </w:rPr>
+    </w:lvl>
+    <w:lvl w:ilvl="5" w:tentative="1">
+      <w:start w:val="1"/>
+      <w:numFmt w:val="bullet"/>
+      <w:lvlText w:val=""/>
+      <w:lvlJc w:val="left"/>
+      <w:pPr>
+        <w:tabs>
+          <w:tab w:val="num" w:pos="4320"/>
+        </w:tabs>
+        <w:ind w:left="4320" w:hanging="360"/>
+      </w:pPr>
+      <w:rPr>
+        <w:rFonts w:ascii="Wingdings" w:hAnsi="Wingdings" w:hint="default"/>
+        <w:sz w:val="20"/>
+      </w:rPr>
+    </w:lvl>
+    <w:lvl w:ilvl="6" w:tentative="1">
+      <w:start w:val="1"/>
+      <w:numFmt w:val="bullet"/>
+      <w:lvlText w:val=""/>
+      <w:lvlJc w:val="left"/>
+      <w:pPr>
+        <w:tabs>
+          <w:tab w:val="num" w:pos="5040"/>
+        </w:tabs>
+        <w:ind w:left="5040" w:hanging="360"/>
+      </w:pPr>
+      <w:rPr>
+        <w:rFonts w:ascii="Wingdings" w:hAnsi="Wingdings" w:hint="default"/>
+        <w:sz w:val="20"/>
+      </w:rPr>
+    </w:lvl>
+    <w:lvl w:ilvl="7" w:tentative="1">
+      <w:start w:val="1"/>
+      <w:numFmt w:val="bullet"/>
+      <w:lvlText w:val=""/>
+      <w:lvlJc w:val="left"/>
+      <w:pPr>
+        <w:tabs>
+          <w:tab w:val="num" w:pos="5760"/>
+        </w:tabs>
+        <w:ind w:left="5760" w:hanging="360"/>
+      </w:pPr>
+      <w:rPr>
+        <w:rFonts w:ascii="Wingdings" w:hAnsi="Wingdings" w:hint="default"/>
+        <w:sz w:val="20"/>
+      </w:rPr>
+    </w:lvl>
+    <w:lvl w:ilvl="8" w:tentative="1">
+      <w:start w:val="1"/>
+      <w:numFmt w:val="bullet"/>
+      <w:lvlText w:val=""/>
+      <w:lvlJc w:val="left"/>
+      <w:pPr>
+        <w:tabs>
+          <w:tab w:val="num" w:pos="6480"/>
+        </w:tabs>
+        <w:ind w:left="6480" w:hanging="360"/>
+      </w:pPr>
+      <w:rPr>
+        <w:rFonts w:ascii="Wingdings" w:hAnsi="Wingdings" w:hint="default"/>
+        <w:sz w:val="20"/>
+      </w:rPr>
+    </w:lvl>
+  </w:abstractNum>
+  <w:abstractNum w:abstractNumId="11" w15:restartNumberingAfterBreak="0">
     <w:nsid w:val="5A6C22AB"/>
     <w:multiLevelType w:val="multilevel"/>
     <w:tmpl w:val="62A03128"/>
@@ -1969,14 +3818,497 @@
       </w:rPr>
     </w:lvl>
   </w:abstractNum>
+  <w:abstractNum w:abstractNumId="12" w15:restartNumberingAfterBreak="0">
+    <w:nsid w:val="6E963B52"/>
+    <w:multiLevelType w:val="multilevel"/>
+    <w:tmpl w:val="007E1EEC"/>
+    <w:lvl w:ilvl="0">
+      <w:start w:val="1"/>
+      <w:numFmt w:val="bullet"/>
+      <w:lvlText w:val=""/>
+      <w:lvlJc w:val="left"/>
+      <w:pPr>
+        <w:tabs>
+          <w:tab w:val="num" w:pos="720"/>
+        </w:tabs>
+        <w:ind w:left="720" w:hanging="360"/>
+      </w:pPr>
+      <w:rPr>
+        <w:rFonts w:ascii="Symbol" w:hAnsi="Symbol" w:hint="default"/>
+        <w:sz w:val="20"/>
+      </w:rPr>
+    </w:lvl>
+    <w:lvl w:ilvl="1" w:tentative="1">
+      <w:start w:val="1"/>
+      <w:numFmt w:val="bullet"/>
+      <w:lvlText w:val="o"/>
+      <w:lvlJc w:val="left"/>
+      <w:pPr>
+        <w:tabs>
+          <w:tab w:val="num" w:pos="1440"/>
+        </w:tabs>
+        <w:ind w:left="1440" w:hanging="360"/>
+      </w:pPr>
+      <w:rPr>
+        <w:rFonts w:ascii="Courier New" w:hAnsi="Courier New" w:hint="default"/>
+        <w:sz w:val="20"/>
+      </w:rPr>
+    </w:lvl>
+    <w:lvl w:ilvl="2" w:tentative="1">
+      <w:start w:val="1"/>
+      <w:numFmt w:val="bullet"/>
+      <w:lvlText w:val=""/>
+      <w:lvlJc w:val="left"/>
+      <w:pPr>
+        <w:tabs>
+          <w:tab w:val="num" w:pos="2160"/>
+        </w:tabs>
+        <w:ind w:left="2160" w:hanging="360"/>
+      </w:pPr>
+      <w:rPr>
+        <w:rFonts w:ascii="Wingdings" w:hAnsi="Wingdings" w:hint="default"/>
+        <w:sz w:val="20"/>
+      </w:rPr>
+    </w:lvl>
+    <w:lvl w:ilvl="3" w:tentative="1">
+      <w:start w:val="1"/>
+      <w:numFmt w:val="bullet"/>
+      <w:lvlText w:val=""/>
+      <w:lvlJc w:val="left"/>
+      <w:pPr>
+        <w:tabs>
+          <w:tab w:val="num" w:pos="2880"/>
+        </w:tabs>
+        <w:ind w:left="2880" w:hanging="360"/>
+      </w:pPr>
+      <w:rPr>
+        <w:rFonts w:ascii="Wingdings" w:hAnsi="Wingdings" w:hint="default"/>
+        <w:sz w:val="20"/>
+      </w:rPr>
+    </w:lvl>
+    <w:lvl w:ilvl="4" w:tentative="1">
+      <w:start w:val="1"/>
+      <w:numFmt w:val="bullet"/>
+      <w:lvlText w:val=""/>
+      <w:lvlJc w:val="left"/>
+      <w:pPr>
+        <w:tabs>
+          <w:tab w:val="num" w:pos="3600"/>
+        </w:tabs>
+        <w:ind w:left="3600" w:hanging="360"/>
+      </w:pPr>
+      <w:rPr>
+        <w:rFonts w:ascii="Wingdings" w:hAnsi="Wingdings" w:hint="default"/>
+        <w:sz w:val="20"/>
+      </w:rPr>
+    </w:lvl>
+    <w:lvl w:ilvl="5" w:tentative="1">
+      <w:start w:val="1"/>
+      <w:numFmt w:val="bullet"/>
+      <w:lvlText w:val=""/>
+      <w:lvlJc w:val="left"/>
+      <w:pPr>
+        <w:tabs>
+          <w:tab w:val="num" w:pos="4320"/>
+        </w:tabs>
+        <w:ind w:left="4320" w:hanging="360"/>
+      </w:pPr>
+      <w:rPr>
+        <w:rFonts w:ascii="Wingdings" w:hAnsi="Wingdings" w:hint="default"/>
+        <w:sz w:val="20"/>
+      </w:rPr>
+    </w:lvl>
+    <w:lvl w:ilvl="6" w:tentative="1">
+      <w:start w:val="1"/>
+      <w:numFmt w:val="bullet"/>
+      <w:lvlText w:val=""/>
+      <w:lvlJc w:val="left"/>
+      <w:pPr>
+        <w:tabs>
+          <w:tab w:val="num" w:pos="5040"/>
+        </w:tabs>
+        <w:ind w:left="5040" w:hanging="360"/>
+      </w:pPr>
+      <w:rPr>
+        <w:rFonts w:ascii="Wingdings" w:hAnsi="Wingdings" w:hint="default"/>
+        <w:sz w:val="20"/>
+      </w:rPr>
+    </w:lvl>
+    <w:lvl w:ilvl="7" w:tentative="1">
+      <w:start w:val="1"/>
+      <w:numFmt w:val="bullet"/>
+      <w:lvlText w:val=""/>
+      <w:lvlJc w:val="left"/>
+      <w:pPr>
+        <w:tabs>
+          <w:tab w:val="num" w:pos="5760"/>
+        </w:tabs>
+        <w:ind w:left="5760" w:hanging="360"/>
+      </w:pPr>
+      <w:rPr>
+        <w:rFonts w:ascii="Wingdings" w:hAnsi="Wingdings" w:hint="default"/>
+        <w:sz w:val="20"/>
+      </w:rPr>
+    </w:lvl>
+    <w:lvl w:ilvl="8" w:tentative="1">
+      <w:start w:val="1"/>
+      <w:numFmt w:val="bullet"/>
+      <w:lvlText w:val=""/>
+      <w:lvlJc w:val="left"/>
+      <w:pPr>
+        <w:tabs>
+          <w:tab w:val="num" w:pos="6480"/>
+        </w:tabs>
+        <w:ind w:left="6480" w:hanging="360"/>
+      </w:pPr>
+      <w:rPr>
+        <w:rFonts w:ascii="Wingdings" w:hAnsi="Wingdings" w:hint="default"/>
+        <w:sz w:val="20"/>
+      </w:rPr>
+    </w:lvl>
+  </w:abstractNum>
+  <w:abstractNum w:abstractNumId="13" w15:restartNumberingAfterBreak="0">
+    <w:nsid w:val="71081E6A"/>
+    <w:multiLevelType w:val="multilevel"/>
+    <w:tmpl w:val="F9364ABE"/>
+    <w:lvl w:ilvl="0">
+      <w:start w:val="1"/>
+      <w:numFmt w:val="bullet"/>
+      <w:lvlText w:val=""/>
+      <w:lvlJc w:val="left"/>
+      <w:pPr>
+        <w:tabs>
+          <w:tab w:val="num" w:pos="720"/>
+        </w:tabs>
+        <w:ind w:left="720" w:hanging="360"/>
+      </w:pPr>
+      <w:rPr>
+        <w:rFonts w:ascii="Symbol" w:hAnsi="Symbol" w:hint="default"/>
+        <w:sz w:val="20"/>
+      </w:rPr>
+    </w:lvl>
+    <w:lvl w:ilvl="1" w:tentative="1">
+      <w:start w:val="1"/>
+      <w:numFmt w:val="bullet"/>
+      <w:lvlText w:val="o"/>
+      <w:lvlJc w:val="left"/>
+      <w:pPr>
+        <w:tabs>
+          <w:tab w:val="num" w:pos="1440"/>
+        </w:tabs>
+        <w:ind w:left="1440" w:hanging="360"/>
+      </w:pPr>
+      <w:rPr>
+        <w:rFonts w:ascii="Courier New" w:hAnsi="Courier New" w:hint="default"/>
+        <w:sz w:val="20"/>
+      </w:rPr>
+    </w:lvl>
+    <w:lvl w:ilvl="2" w:tentative="1">
+      <w:start w:val="1"/>
+      <w:numFmt w:val="bullet"/>
+      <w:lvlText w:val=""/>
+      <w:lvlJc w:val="left"/>
+      <w:pPr>
+        <w:tabs>
+          <w:tab w:val="num" w:pos="2160"/>
+        </w:tabs>
+        <w:ind w:left="2160" w:hanging="360"/>
+      </w:pPr>
+      <w:rPr>
+        <w:rFonts w:ascii="Wingdings" w:hAnsi="Wingdings" w:hint="default"/>
+        <w:sz w:val="20"/>
+      </w:rPr>
+    </w:lvl>
+    <w:lvl w:ilvl="3" w:tentative="1">
+      <w:start w:val="1"/>
+      <w:numFmt w:val="bullet"/>
+      <w:lvlText w:val=""/>
+      <w:lvlJc w:val="left"/>
+      <w:pPr>
+        <w:tabs>
+          <w:tab w:val="num" w:pos="2880"/>
+        </w:tabs>
+        <w:ind w:left="2880" w:hanging="360"/>
+      </w:pPr>
+      <w:rPr>
+        <w:rFonts w:ascii="Wingdings" w:hAnsi="Wingdings" w:hint="default"/>
+        <w:sz w:val="20"/>
+      </w:rPr>
+    </w:lvl>
+    <w:lvl w:ilvl="4" w:tentative="1">
+      <w:start w:val="1"/>
+      <w:numFmt w:val="bullet"/>
+      <w:lvlText w:val=""/>
+      <w:lvlJc w:val="left"/>
+      <w:pPr>
+        <w:tabs>
+          <w:tab w:val="num" w:pos="3600"/>
+        </w:tabs>
+        <w:ind w:left="3600" w:hanging="360"/>
+      </w:pPr>
+      <w:rPr>
+        <w:rFonts w:ascii="Wingdings" w:hAnsi="Wingdings" w:hint="default"/>
+        <w:sz w:val="20"/>
+      </w:rPr>
+    </w:lvl>
+    <w:lvl w:ilvl="5" w:tentative="1">
+      <w:start w:val="1"/>
+      <w:numFmt w:val="bullet"/>
+      <w:lvlText w:val=""/>
+      <w:lvlJc w:val="left"/>
+      <w:pPr>
+        <w:tabs>
+          <w:tab w:val="num" w:pos="4320"/>
+        </w:tabs>
+        <w:ind w:left="4320" w:hanging="360"/>
+      </w:pPr>
+      <w:rPr>
+        <w:rFonts w:ascii="Wingdings" w:hAnsi="Wingdings" w:hint="default"/>
+        <w:sz w:val="20"/>
+      </w:rPr>
+    </w:lvl>
+    <w:lvl w:ilvl="6" w:tentative="1">
+      <w:start w:val="1"/>
+      <w:numFmt w:val="bullet"/>
+      <w:lvlText w:val=""/>
+      <w:lvlJc w:val="left"/>
+      <w:pPr>
+        <w:tabs>
+          <w:tab w:val="num" w:pos="5040"/>
+        </w:tabs>
+        <w:ind w:left="5040" w:hanging="360"/>
+      </w:pPr>
+      <w:rPr>
+        <w:rFonts w:ascii="Wingdings" w:hAnsi="Wingdings" w:hint="default"/>
+        <w:sz w:val="20"/>
+      </w:rPr>
+    </w:lvl>
+    <w:lvl w:ilvl="7" w:tentative="1">
+      <w:start w:val="1"/>
+      <w:numFmt w:val="bullet"/>
+      <w:lvlText w:val=""/>
+      <w:lvlJc w:val="left"/>
+      <w:pPr>
+        <w:tabs>
+          <w:tab w:val="num" w:pos="5760"/>
+        </w:tabs>
+        <w:ind w:left="5760" w:hanging="360"/>
+      </w:pPr>
+      <w:rPr>
+        <w:rFonts w:ascii="Wingdings" w:hAnsi="Wingdings" w:hint="default"/>
+        <w:sz w:val="20"/>
+      </w:rPr>
+    </w:lvl>
+    <w:lvl w:ilvl="8" w:tentative="1">
+      <w:start w:val="1"/>
+      <w:numFmt w:val="bullet"/>
+      <w:lvlText w:val=""/>
+      <w:lvlJc w:val="left"/>
+      <w:pPr>
+        <w:tabs>
+          <w:tab w:val="num" w:pos="6480"/>
+        </w:tabs>
+        <w:ind w:left="6480" w:hanging="360"/>
+      </w:pPr>
+      <w:rPr>
+        <w:rFonts w:ascii="Wingdings" w:hAnsi="Wingdings" w:hint="default"/>
+        <w:sz w:val="20"/>
+      </w:rPr>
+    </w:lvl>
+  </w:abstractNum>
+  <w:abstractNum w:abstractNumId="14" w15:restartNumberingAfterBreak="0">
+    <w:nsid w:val="799E776D"/>
+    <w:multiLevelType w:val="multilevel"/>
+    <w:tmpl w:val="BF5CC63A"/>
+    <w:lvl w:ilvl="0">
+      <w:start w:val="1"/>
+      <w:numFmt w:val="bullet"/>
+      <w:lvlText w:val=""/>
+      <w:lvlJc w:val="left"/>
+      <w:pPr>
+        <w:tabs>
+          <w:tab w:val="num" w:pos="720"/>
+        </w:tabs>
+        <w:ind w:left="720" w:hanging="360"/>
+      </w:pPr>
+      <w:rPr>
+        <w:rFonts w:ascii="Symbol" w:hAnsi="Symbol" w:hint="default"/>
+        <w:sz w:val="20"/>
+      </w:rPr>
+    </w:lvl>
+    <w:lvl w:ilvl="1" w:tentative="1">
+      <w:start w:val="1"/>
+      <w:numFmt w:val="bullet"/>
+      <w:lvlText w:val="o"/>
+      <w:lvlJc w:val="left"/>
+      <w:pPr>
+        <w:tabs>
+          <w:tab w:val="num" w:pos="1440"/>
+        </w:tabs>
+        <w:ind w:left="1440" w:hanging="360"/>
+      </w:pPr>
+      <w:rPr>
+        <w:rFonts w:ascii="Courier New" w:hAnsi="Courier New" w:hint="default"/>
+        <w:sz w:val="20"/>
+      </w:rPr>
+    </w:lvl>
+    <w:lvl w:ilvl="2" w:tentative="1">
+      <w:start w:val="1"/>
+      <w:numFmt w:val="bullet"/>
+      <w:lvlText w:val=""/>
+      <w:lvlJc w:val="left"/>
+      <w:pPr>
+        <w:tabs>
+          <w:tab w:val="num" w:pos="2160"/>
+        </w:tabs>
+        <w:ind w:left="2160" w:hanging="360"/>
+      </w:pPr>
+      <w:rPr>
+        <w:rFonts w:ascii="Wingdings" w:hAnsi="Wingdings" w:hint="default"/>
+        <w:sz w:val="20"/>
+      </w:rPr>
+    </w:lvl>
+    <w:lvl w:ilvl="3" w:tentative="1">
+      <w:start w:val="1"/>
+      <w:numFmt w:val="bullet"/>
+      <w:lvlText w:val=""/>
+      <w:lvlJc w:val="left"/>
+      <w:pPr>
+        <w:tabs>
+          <w:tab w:val="num" w:pos="2880"/>
+        </w:tabs>
+        <w:ind w:left="2880" w:hanging="360"/>
+      </w:pPr>
+      <w:rPr>
+        <w:rFonts w:ascii="Wingdings" w:hAnsi="Wingdings" w:hint="default"/>
+        <w:sz w:val="20"/>
+      </w:rPr>
+    </w:lvl>
+    <w:lvl w:ilvl="4" w:tentative="1">
+      <w:start w:val="1"/>
+      <w:numFmt w:val="bullet"/>
+      <w:lvlText w:val=""/>
+      <w:lvlJc w:val="left"/>
+      <w:pPr>
+        <w:tabs>
+          <w:tab w:val="num" w:pos="3600"/>
+        </w:tabs>
+        <w:ind w:left="3600" w:hanging="360"/>
+      </w:pPr>
+      <w:rPr>
+        <w:rFonts w:ascii="Wingdings" w:hAnsi="Wingdings" w:hint="default"/>
+        <w:sz w:val="20"/>
+      </w:rPr>
+    </w:lvl>
+    <w:lvl w:ilvl="5" w:tentative="1">
+      <w:start w:val="1"/>
+      <w:numFmt w:val="bullet"/>
+      <w:lvlText w:val=""/>
+      <w:lvlJc w:val="left"/>
+      <w:pPr>
+        <w:tabs>
+          <w:tab w:val="num" w:pos="4320"/>
+        </w:tabs>
+        <w:ind w:left="4320" w:hanging="360"/>
+      </w:pPr>
+      <w:rPr>
+        <w:rFonts w:ascii="Wingdings" w:hAnsi="Wingdings" w:hint="default"/>
+        <w:sz w:val="20"/>
+      </w:rPr>
+    </w:lvl>
+    <w:lvl w:ilvl="6" w:tentative="1">
+      <w:start w:val="1"/>
+      <w:numFmt w:val="bullet"/>
+      <w:lvlText w:val=""/>
+      <w:lvlJc w:val="left"/>
+      <w:pPr>
+        <w:tabs>
+          <w:tab w:val="num" w:pos="5040"/>
+        </w:tabs>
+        <w:ind w:left="5040" w:hanging="360"/>
+      </w:pPr>
+      <w:rPr>
+        <w:rFonts w:ascii="Wingdings" w:hAnsi="Wingdings" w:hint="default"/>
+        <w:sz w:val="20"/>
+      </w:rPr>
+    </w:lvl>
+    <w:lvl w:ilvl="7" w:tentative="1">
+      <w:start w:val="1"/>
+      <w:numFmt w:val="bullet"/>
+      <w:lvlText w:val=""/>
+      <w:lvlJc w:val="left"/>
+      <w:pPr>
+        <w:tabs>
+          <w:tab w:val="num" w:pos="5760"/>
+        </w:tabs>
+        <w:ind w:left="5760" w:hanging="360"/>
+      </w:pPr>
+      <w:rPr>
+        <w:rFonts w:ascii="Wingdings" w:hAnsi="Wingdings" w:hint="default"/>
+        <w:sz w:val="20"/>
+      </w:rPr>
+    </w:lvl>
+    <w:lvl w:ilvl="8" w:tentative="1">
+      <w:start w:val="1"/>
+      <w:numFmt w:val="bullet"/>
+      <w:lvlText w:val=""/>
+      <w:lvlJc w:val="left"/>
+      <w:pPr>
+        <w:tabs>
+          <w:tab w:val="num" w:pos="6480"/>
+        </w:tabs>
+        <w:ind w:left="6480" w:hanging="360"/>
+      </w:pPr>
+      <w:rPr>
+        <w:rFonts w:ascii="Wingdings" w:hAnsi="Wingdings" w:hint="default"/>
+        <w:sz w:val="20"/>
+      </w:rPr>
+    </w:lvl>
+  </w:abstractNum>
   <w:num w:numId="1" w16cid:durableId="1539390393">
+    <w:abstractNumId w:val="6"/>
+  </w:num>
+  <w:num w:numId="2" w16cid:durableId="642537644">
+    <w:abstractNumId w:val="11"/>
+  </w:num>
+  <w:num w:numId="3" w16cid:durableId="11877757">
     <w:abstractNumId w:val="1"/>
   </w:num>
-  <w:num w:numId="2" w16cid:durableId="642537644">
+  <w:num w:numId="4" w16cid:durableId="2077126566">
+    <w:abstractNumId w:val="10"/>
+  </w:num>
+  <w:num w:numId="5" w16cid:durableId="195891049">
+    <w:abstractNumId w:val="14"/>
+  </w:num>
+  <w:num w:numId="6" w16cid:durableId="43797883">
+    <w:abstractNumId w:val="9"/>
+  </w:num>
+  <w:num w:numId="7" w16cid:durableId="500194099">
+    <w:abstractNumId w:val="4"/>
+  </w:num>
+  <w:num w:numId="8" w16cid:durableId="1240554609">
+    <w:abstractNumId w:val="12"/>
+  </w:num>
+  <w:num w:numId="9" w16cid:durableId="1729038362">
     <w:abstractNumId w:val="2"/>
   </w:num>
-  <w:num w:numId="3" w16cid:durableId="11877757">
+  <w:num w:numId="10" w16cid:durableId="1520464431">
+    <w:abstractNumId w:val="13"/>
+  </w:num>
+  <w:num w:numId="11" w16cid:durableId="1124346752">
+    <w:abstractNumId w:val="5"/>
+  </w:num>
+  <w:num w:numId="12" w16cid:durableId="1615558188">
     <w:abstractNumId w:val="0"/>
+  </w:num>
+  <w:num w:numId="13" w16cid:durableId="1140459301">
+    <w:abstractNumId w:val="7"/>
+  </w:num>
+  <w:num w:numId="14" w16cid:durableId="830482115">
+    <w:abstractNumId w:val="8"/>
+  </w:num>
+  <w:num w:numId="15" w16cid:durableId="528103376">
+    <w:abstractNumId w:val="3"/>
   </w:num>
 </w:numbering>
 </file>
@@ -2431,7 +4763,6 @@
     <w:next w:val="Normal"/>
     <w:link w:val="Ttulo3Car"/>
     <w:uiPriority w:val="9"/>
-    <w:semiHidden/>
     <w:unhideWhenUsed/>
     <w:qFormat/>
     <w:rsid w:val="00D9247A"/>
@@ -2637,7 +4968,6 @@
     <w:basedOn w:val="Fuentedeprrafopredeter"/>
     <w:link w:val="Ttulo3"/>
     <w:uiPriority w:val="9"/>
-    <w:semiHidden/>
     <w:rsid w:val="00D9247A"/>
     <w:rPr>
       <w:rFonts w:eastAsiaTheme="majorEastAsia" w:cstheme="majorBidi"/>

</xml_diff>